<commit_message>
Updated student workbook to match new Unit 4
</commit_message>
<xml_diff>
--- a/courses/reactive/resources/workbook/langs/english/StudentWorkbook.docx
+++ b/courses/reactive/resources/workbook/langs/english/StudentWorkbook.docx
@@ -10593,7 +10593,15 @@
           <w:sz w:val="28"/>
           <w:szCs w:val="28"/>
         </w:rPr>
-        <w:t>JumperState</w:t>
+        <w:t>Delivery</w:t>
+      </w:r>
+      <w:r>
+        <w:rPr>
+          <w:rFonts w:ascii="Century Gothic" w:hAnsi="Century Gothic" w:cs="Trebuchet MS"/>
+          <w:sz w:val="28"/>
+          <w:szCs w:val="28"/>
+        </w:rPr>
+        <w:t>State</w:t>
       </w:r>
       <w:proofErr w:type="spellEnd"/>
       <w:r>
@@ -23585,7 +23593,15 @@
           <w:sz w:val="28"/>
           <w:szCs w:val="28"/>
         </w:rPr>
-        <w:t>JumperState</w:t>
+        <w:t>Delivery</w:t>
+      </w:r>
+      <w:r>
+        <w:rPr>
+          <w:rFonts w:ascii="Century Gothic" w:hAnsi="Century Gothic" w:cs="Trebuchet MS"/>
+          <w:sz w:val="28"/>
+          <w:szCs w:val="28"/>
+        </w:rPr>
+        <w:t>State</w:t>
       </w:r>
       <w:proofErr w:type="spellEnd"/>
       <w:r>
@@ -23594,9 +23610,83 @@
           <w:sz w:val="28"/>
           <w:szCs w:val="28"/>
         </w:rPr>
-        <w:t>, and produces a String representing the jumper’s location: either “cliff”, “beach”, “water”, or “air”.</w:t>
-      </w:r>
-    </w:p>
+        <w:t xml:space="preserve">, and produces a String representing the </w:t>
+      </w:r>
+      <w:r>
+        <w:rPr>
+          <w:rFonts w:ascii="Century Gothic" w:hAnsi="Century Gothic" w:cs="Trebuchet MS"/>
+          <w:sz w:val="28"/>
+          <w:szCs w:val="28"/>
+        </w:rPr>
+        <w:t>location of a box:</w:t>
+      </w:r>
+      <w:r>
+        <w:rPr>
+          <w:rFonts w:ascii="Century Gothic" w:hAnsi="Century Gothic" w:cs="Trebuchet MS"/>
+          <w:sz w:val="28"/>
+          <w:szCs w:val="28"/>
+        </w:rPr>
+        <w:t xml:space="preserve"> either “</w:t>
+      </w:r>
+      <w:r>
+        <w:rPr>
+          <w:rFonts w:ascii="Century Gothic" w:hAnsi="Century Gothic" w:cs="Trebuchet MS"/>
+          <w:sz w:val="28"/>
+          <w:szCs w:val="28"/>
+        </w:rPr>
+        <w:t>road</w:t>
+      </w:r>
+      <w:r>
+        <w:rPr>
+          <w:rFonts w:ascii="Century Gothic" w:hAnsi="Century Gothic" w:cs="Trebuchet MS"/>
+          <w:sz w:val="28"/>
+          <w:szCs w:val="28"/>
+        </w:rPr>
+        <w:t xml:space="preserve">”, </w:t>
+      </w:r>
+      <w:bookmarkStart w:id="0" w:name="_GoBack"/>
+      <w:r>
+        <w:rPr>
+          <w:rFonts w:ascii="Century Gothic" w:hAnsi="Century Gothic" w:cs="Trebuchet MS"/>
+          <w:sz w:val="28"/>
+          <w:szCs w:val="28"/>
+        </w:rPr>
+        <w:t>“</w:t>
+      </w:r>
+      <w:r>
+        <w:rPr>
+          <w:rFonts w:ascii="Century Gothic" w:hAnsi="Century Gothic" w:cs="Trebuchet MS"/>
+          <w:sz w:val="28"/>
+          <w:szCs w:val="28"/>
+        </w:rPr>
+        <w:t>delivery zone”</w:t>
+      </w:r>
+      <w:r>
+        <w:rPr>
+          <w:rFonts w:ascii="Century Gothic" w:hAnsi="Century Gothic" w:cs="Trebuchet MS"/>
+          <w:sz w:val="28"/>
+          <w:szCs w:val="28"/>
+        </w:rPr>
+        <w:t>,</w:t>
+      </w:r>
+      <w:r>
+        <w:rPr>
+          <w:rFonts w:ascii="Century Gothic" w:hAnsi="Century Gothic" w:cs="Trebuchet MS"/>
+          <w:sz w:val="28"/>
+          <w:szCs w:val="28"/>
+        </w:rPr>
+        <w:t xml:space="preserve"> “house”,</w:t>
+      </w:r>
+      <w:r>
+        <w:rPr>
+          <w:rFonts w:ascii="Century Gothic" w:hAnsi="Century Gothic" w:cs="Trebuchet MS"/>
+          <w:sz w:val="28"/>
+          <w:szCs w:val="28"/>
+        </w:rPr>
+        <w:t xml:space="preserve"> or “air”.</w:t>
+      </w:r>
+    </w:p>
+    <w:bookmarkEnd w:id="0"/>
     <w:p>
       <w:pPr>
         <w:pStyle w:val="Heading2"/>
@@ -39094,14 +39184,14 @@
                         </a:ln>
                         <a:extLst>
                           <a:ext uri="{909E8E84-426E-40dd-AFC4-6F175D3DCCD1}">
-                            <a14:hiddenFill xmlns="" xmlns:o="urn:schemas-microsoft-com:office:office" xmlns:v="urn:schemas-microsoft-com:vml" xmlns:w10="urn:schemas-microsoft-com:office:word" xmlns:w="http://schemas.openxmlformats.org/wordprocessingml/2006/main" xmlns:a14="http://schemas.microsoft.com/office/drawing/2010/main">
+                            <a14:hiddenFill xmlns:a14="http://schemas.microsoft.com/office/drawing/2010/main" xmlns:w="http://schemas.openxmlformats.org/wordprocessingml/2006/main" xmlns:w10="urn:schemas-microsoft-com:office:word" xmlns:v="urn:schemas-microsoft-com:vml" xmlns:o="urn:schemas-microsoft-com:office:office" xmlns="">
                               <a:solidFill>
                                 <a:srgbClr val="FFFFFF"/>
                               </a:solidFill>
                             </a14:hiddenFill>
                           </a:ext>
                           <a:ext uri="{91240B29-F687-4f45-9708-019B960494DF}">
-                            <a14:hiddenLine xmlns="" xmlns:o="urn:schemas-microsoft-com:office:office" xmlns:v="urn:schemas-microsoft-com:vml" xmlns:w10="urn:schemas-microsoft-com:office:word" xmlns:w="http://schemas.openxmlformats.org/wordprocessingml/2006/main" xmlns:a14="http://schemas.microsoft.com/office/drawing/2010/main" w="9525">
+                            <a14:hiddenLine xmlns:a14="http://schemas.microsoft.com/office/drawing/2010/main" xmlns:w="http://schemas.openxmlformats.org/wordprocessingml/2006/main" xmlns:w10="urn:schemas-microsoft-com:office:word" xmlns:v="urn:schemas-microsoft-com:vml" xmlns:o="urn:schemas-microsoft-com:office:office" xmlns="" w="9525">
                               <a:solidFill>
                                 <a:srgbClr val="000000"/>
                               </a:solidFill>
@@ -39235,7 +39325,7 @@
                         <a:effectLst/>
                         <a:extLst>
                           <a:ext uri="{909E8E84-426E-40dd-AFC4-6F175D3DCCD1}">
-                            <a14:hiddenFill xmlns="" xmlns:o="urn:schemas-microsoft-com:office:office" xmlns:v="urn:schemas-microsoft-com:vml" xmlns:w10="urn:schemas-microsoft-com:office:word" xmlns:w="http://schemas.openxmlformats.org/wordprocessingml/2006/main" xmlns:a14="http://schemas.microsoft.com/office/drawing/2010/main">
+                            <a14:hiddenFill xmlns:a14="http://schemas.microsoft.com/office/drawing/2010/main" xmlns:w="http://schemas.openxmlformats.org/wordprocessingml/2006/main" xmlns:w10="urn:schemas-microsoft-com:office:word" xmlns:v="urn:schemas-microsoft-com:vml" xmlns:o="urn:schemas-microsoft-com:office:office" xmlns="">
                               <a:gradFill rotWithShape="1">
                                 <a:gsLst>
                                   <a:gs pos="0">
@@ -39250,7 +39340,7 @@
                             </a14:hiddenFill>
                           </a:ext>
                           <a:ext uri="{AF507438-7753-43e0-B8FC-AC1667EBCBE1}">
-                            <a14:hiddenEffects xmlns="" xmlns:o="urn:schemas-microsoft-com:office:office" xmlns:v="urn:schemas-microsoft-com:vml" xmlns:w10="urn:schemas-microsoft-com:office:word" xmlns:w="http://schemas.openxmlformats.org/wordprocessingml/2006/main" xmlns:a14="http://schemas.microsoft.com/office/drawing/2010/main">
+                            <a14:hiddenEffects xmlns:a14="http://schemas.microsoft.com/office/drawing/2010/main" xmlns:w="http://schemas.openxmlformats.org/wordprocessingml/2006/main" xmlns:w10="urn:schemas-microsoft-com:office:word" xmlns:v="urn:schemas-microsoft-com:vml" xmlns:o="urn:schemas-microsoft-com:office:office" xmlns="">
                               <a:effectLst>
                                 <a:outerShdw blurRad="40000" dist="23000" dir="5400000" rotWithShape="0">
                                   <a:srgbClr val="000000">
@@ -39342,14 +39432,14 @@
                         </a:ln>
                         <a:extLst>
                           <a:ext uri="{909E8E84-426E-40dd-AFC4-6F175D3DCCD1}">
-                            <a14:hiddenFill xmlns="" xmlns:o="urn:schemas-microsoft-com:office:office" xmlns:v="urn:schemas-microsoft-com:vml" xmlns:w10="urn:schemas-microsoft-com:office:word" xmlns:w="http://schemas.openxmlformats.org/wordprocessingml/2006/main" xmlns:a14="http://schemas.microsoft.com/office/drawing/2010/main">
+                            <a14:hiddenFill xmlns:a14="http://schemas.microsoft.com/office/drawing/2010/main" xmlns:w="http://schemas.openxmlformats.org/wordprocessingml/2006/main" xmlns:w10="urn:schemas-microsoft-com:office:word" xmlns:v="urn:schemas-microsoft-com:vml" xmlns:o="urn:schemas-microsoft-com:office:office" xmlns="">
                               <a:solidFill>
                                 <a:srgbClr val="FFFFFF"/>
                               </a:solidFill>
                             </a14:hiddenFill>
                           </a:ext>
                           <a:ext uri="{91240B29-F687-4f45-9708-019B960494DF}">
-                            <a14:hiddenLine xmlns="" xmlns:o="urn:schemas-microsoft-com:office:office" xmlns:v="urn:schemas-microsoft-com:vml" xmlns:w10="urn:schemas-microsoft-com:office:word" xmlns:w="http://schemas.openxmlformats.org/wordprocessingml/2006/main" xmlns:a14="http://schemas.microsoft.com/office/drawing/2010/main" w="9525">
+                            <a14:hiddenLine xmlns:a14="http://schemas.microsoft.com/office/drawing/2010/main" xmlns:w="http://schemas.openxmlformats.org/wordprocessingml/2006/main" xmlns:w10="urn:schemas-microsoft-com:office:word" xmlns:v="urn:schemas-microsoft-com:vml" xmlns:o="urn:schemas-microsoft-com:office:office" xmlns="" w="9525">
                               <a:solidFill>
                                 <a:srgbClr val="000000"/>
                               </a:solidFill>
@@ -39488,7 +39578,7 @@
                         <a:effectLst/>
                         <a:extLst>
                           <a:ext uri="{909E8E84-426E-40dd-AFC4-6F175D3DCCD1}">
-                            <a14:hiddenFill xmlns="" xmlns:o="urn:schemas-microsoft-com:office:office" xmlns:v="urn:schemas-microsoft-com:vml" xmlns:w10="urn:schemas-microsoft-com:office:word" xmlns:w="http://schemas.openxmlformats.org/wordprocessingml/2006/main" xmlns:a14="http://schemas.microsoft.com/office/drawing/2010/main">
+                            <a14:hiddenFill xmlns:a14="http://schemas.microsoft.com/office/drawing/2010/main" xmlns:w="http://schemas.openxmlformats.org/wordprocessingml/2006/main" xmlns:w10="urn:schemas-microsoft-com:office:word" xmlns:v="urn:schemas-microsoft-com:vml" xmlns:o="urn:schemas-microsoft-com:office:office" xmlns="">
                               <a:gradFill rotWithShape="1">
                                 <a:gsLst>
                                   <a:gs pos="0">
@@ -39503,7 +39593,7 @@
                             </a14:hiddenFill>
                           </a:ext>
                           <a:ext uri="{AF507438-7753-43e0-B8FC-AC1667EBCBE1}">
-                            <a14:hiddenEffects xmlns="" xmlns:o="urn:schemas-microsoft-com:office:office" xmlns:v="urn:schemas-microsoft-com:vml" xmlns:w10="urn:schemas-microsoft-com:office:word" xmlns:w="http://schemas.openxmlformats.org/wordprocessingml/2006/main" xmlns:a14="http://schemas.microsoft.com/office/drawing/2010/main">
+                            <a14:hiddenEffects xmlns:a14="http://schemas.microsoft.com/office/drawing/2010/main" xmlns:w="http://schemas.openxmlformats.org/wordprocessingml/2006/main" xmlns:w10="urn:schemas-microsoft-com:office:word" xmlns:v="urn:schemas-microsoft-com:vml" xmlns:o="urn:schemas-microsoft-com:office:office" xmlns="">
                               <a:effectLst>
                                 <a:outerShdw blurRad="40000" dist="23000" dir="5400000" rotWithShape="0">
                                   <a:srgbClr val="000000">
@@ -39587,12 +39677,12 @@
                         <a:effectLst/>
                         <a:extLst>
                           <a:ext uri="{909E8E84-426E-40dd-AFC4-6F175D3DCCD1}">
-                            <a14:hiddenFill xmlns="" xmlns:o="urn:schemas-microsoft-com:office:office" xmlns:v="urn:schemas-microsoft-com:vml" xmlns:w10="urn:schemas-microsoft-com:office:word" xmlns:w="http://schemas.openxmlformats.org/wordprocessingml/2006/main" xmlns:a14="http://schemas.microsoft.com/office/drawing/2010/main">
+                            <a14:hiddenFill xmlns:a14="http://schemas.microsoft.com/office/drawing/2010/main" xmlns:w="http://schemas.openxmlformats.org/wordprocessingml/2006/main" xmlns:w10="urn:schemas-microsoft-com:office:word" xmlns:v="urn:schemas-microsoft-com:vml" xmlns:o="urn:schemas-microsoft-com:office:office" xmlns="">
                               <a:noFill/>
                             </a14:hiddenFill>
                           </a:ext>
                           <a:ext uri="{AF507438-7753-43e0-B8FC-AC1667EBCBE1}">
-                            <a14:hiddenEffects xmlns="" xmlns:o="urn:schemas-microsoft-com:office:office" xmlns:v="urn:schemas-microsoft-com:vml" xmlns:w10="urn:schemas-microsoft-com:office:word" xmlns:w="http://schemas.openxmlformats.org/wordprocessingml/2006/main" xmlns:a14="http://schemas.microsoft.com/office/drawing/2010/main">
+                            <a14:hiddenEffects xmlns:a14="http://schemas.microsoft.com/office/drawing/2010/main" xmlns:w="http://schemas.openxmlformats.org/wordprocessingml/2006/main" xmlns:w10="urn:schemas-microsoft-com:office:word" xmlns:v="urn:schemas-microsoft-com:vml" xmlns:o="urn:schemas-microsoft-com:office:office" xmlns="">
                               <a:effectLst>
                                 <a:outerShdw blurRad="40000" dist="20000" dir="5400000" rotWithShape="0">
                                   <a:srgbClr val="000000">
@@ -39694,12 +39784,12 @@
                         <a:effectLst/>
                         <a:extLst>
                           <a:ext uri="{909E8E84-426E-40dd-AFC4-6F175D3DCCD1}">
-                            <a14:hiddenFill xmlns="" xmlns:o="urn:schemas-microsoft-com:office:office" xmlns:v="urn:schemas-microsoft-com:vml" xmlns:w10="urn:schemas-microsoft-com:office:word" xmlns:w="http://schemas.openxmlformats.org/wordprocessingml/2006/main" xmlns:a14="http://schemas.microsoft.com/office/drawing/2010/main">
+                            <a14:hiddenFill xmlns:a14="http://schemas.microsoft.com/office/drawing/2010/main" xmlns:w="http://schemas.openxmlformats.org/wordprocessingml/2006/main" xmlns:w10="urn:schemas-microsoft-com:office:word" xmlns:v="urn:schemas-microsoft-com:vml" xmlns:o="urn:schemas-microsoft-com:office:office" xmlns="">
                               <a:noFill/>
                             </a14:hiddenFill>
                           </a:ext>
                           <a:ext uri="{AF507438-7753-43e0-B8FC-AC1667EBCBE1}">
-                            <a14:hiddenEffects xmlns="" xmlns:o="urn:schemas-microsoft-com:office:office" xmlns:v="urn:schemas-microsoft-com:vml" xmlns:w10="urn:schemas-microsoft-com:office:word" xmlns:w="http://schemas.openxmlformats.org/wordprocessingml/2006/main" xmlns:a14="http://schemas.microsoft.com/office/drawing/2010/main">
+                            <a14:hiddenEffects xmlns:a14="http://schemas.microsoft.com/office/drawing/2010/main" xmlns:w="http://schemas.openxmlformats.org/wordprocessingml/2006/main" xmlns:w10="urn:schemas-microsoft-com:office:word" xmlns:v="urn:schemas-microsoft-com:vml" xmlns:o="urn:schemas-microsoft-com:office:office" xmlns="">
                               <a:effectLst>
                                 <a:outerShdw blurRad="40000" dist="20000" dir="5400000" rotWithShape="0">
                                   <a:srgbClr val="000000">
@@ -39784,14 +39874,14 @@
                         </a:ln>
                         <a:extLst>
                           <a:ext uri="{909E8E84-426E-40dd-AFC4-6F175D3DCCD1}">
-                            <a14:hiddenFill xmlns="" xmlns:o="urn:schemas-microsoft-com:office:office" xmlns:v="urn:schemas-microsoft-com:vml" xmlns:w10="urn:schemas-microsoft-com:office:word" xmlns:w="http://schemas.openxmlformats.org/wordprocessingml/2006/main" xmlns:a14="http://schemas.microsoft.com/office/drawing/2010/main">
+                            <a14:hiddenFill xmlns:a14="http://schemas.microsoft.com/office/drawing/2010/main" xmlns:w="http://schemas.openxmlformats.org/wordprocessingml/2006/main" xmlns:w10="urn:schemas-microsoft-com:office:word" xmlns:v="urn:schemas-microsoft-com:vml" xmlns:o="urn:schemas-microsoft-com:office:office" xmlns="">
                               <a:solidFill>
                                 <a:srgbClr val="FFFFFF"/>
                               </a:solidFill>
                             </a14:hiddenFill>
                           </a:ext>
                           <a:ext uri="{91240B29-F687-4f45-9708-019B960494DF}">
-                            <a14:hiddenLine xmlns="" xmlns:o="urn:schemas-microsoft-com:office:office" xmlns:v="urn:schemas-microsoft-com:vml" xmlns:w10="urn:schemas-microsoft-com:office:word" xmlns:w="http://schemas.openxmlformats.org/wordprocessingml/2006/main" xmlns:a14="http://schemas.microsoft.com/office/drawing/2010/main" w="9525">
+                            <a14:hiddenLine xmlns:a14="http://schemas.microsoft.com/office/drawing/2010/main" xmlns:w="http://schemas.openxmlformats.org/wordprocessingml/2006/main" xmlns:w10="urn:schemas-microsoft-com:office:word" xmlns:v="urn:schemas-microsoft-com:vml" xmlns:o="urn:schemas-microsoft-com:office:office" xmlns="" w="9525">
                               <a:solidFill>
                                 <a:srgbClr val="000000"/>
                               </a:solidFill>
@@ -53749,8 +53839,6 @@
           </wp:inline>
         </w:drawing>
       </w:r>
-      <w:bookmarkStart w:id="0" w:name="_GoBack"/>
-      <w:bookmarkEnd w:id="0"/>
     </w:p>
     <w:sectPr>
       <w:footerReference w:type="default" r:id="rId18"/>
@@ -53868,7 +53956,7 @@
         <w:rStyle w:val="PageNumber"/>
         <w:noProof/>
       </w:rPr>
-      <w:t>63</w:t>
+      <w:t>29</w:t>
     </w:r>
     <w:r>
       <w:rPr>
@@ -55662,7 +55750,7 @@
 </file>
 
 <file path=customXml/itemProps1.xml><?xml version="1.0" encoding="utf-8"?>
-<ds:datastoreItem xmlns:ds="http://schemas.openxmlformats.org/officeDocument/2006/customXml" ds:itemID="{69699858-6782-B443-B28C-FF9CE7A41F11}">
+<ds:datastoreItem xmlns:ds="http://schemas.openxmlformats.org/officeDocument/2006/customXml" ds:itemID="{F4FBF359-6975-3A41-9CA2-D43BA14F24B7}">
   <ds:schemaRefs>
     <ds:schemaRef ds:uri="http://schemas.openxmlformats.org/officeDocument/2006/bibliography"/>
   </ds:schemaRefs>

</xml_diff>

<commit_message>
Removed page numbers from Reactive student workbook Word docs
</commit_message>
<xml_diff>
--- a/courses/reactive/resources/workbook/langs/english/StudentWorkbook.docx
+++ b/courses/reactive/resources/workbook/langs/english/StudentWorkbook.docx
@@ -16,6 +16,8 @@
           <w:szCs w:val="32"/>
         </w:rPr>
       </w:pPr>
+      <w:bookmarkStart w:id="0" w:name="_GoBack"/>
+      <w:bookmarkEnd w:id="0"/>
     </w:p>
     <w:p>
       <w:pPr>
@@ -23642,16 +23644,15 @@
           <w:sz w:val="28"/>
           <w:szCs w:val="28"/>
         </w:rPr>
-        <w:t xml:space="preserve">”, </w:t>
-      </w:r>
-      <w:bookmarkStart w:id="0" w:name="_GoBack"/>
+        <w:t>”, “</w:t>
+      </w:r>
       <w:r>
         <w:rPr>
           <w:rFonts w:ascii="Century Gothic" w:hAnsi="Century Gothic" w:cs="Trebuchet MS"/>
           <w:sz w:val="28"/>
           <w:szCs w:val="28"/>
         </w:rPr>
-        <w:t>“</w:t>
+        <w:t>delivery zone”</w:t>
       </w:r>
       <w:r>
         <w:rPr>
@@ -23659,7 +23660,7 @@
           <w:sz w:val="28"/>
           <w:szCs w:val="28"/>
         </w:rPr>
-        <w:t>delivery zone”</w:t>
+        <w:t>,</w:t>
       </w:r>
       <w:r>
         <w:rPr>
@@ -23667,7 +23668,7 @@
           <w:sz w:val="28"/>
           <w:szCs w:val="28"/>
         </w:rPr>
-        <w:t>,</w:t>
+        <w:t xml:space="preserve"> “house”,</w:t>
       </w:r>
       <w:r>
         <w:rPr>
@@ -23675,18 +23676,9 @@
           <w:sz w:val="28"/>
           <w:szCs w:val="28"/>
         </w:rPr>
-        <w:t xml:space="preserve"> “house”,</w:t>
-      </w:r>
-      <w:r>
-        <w:rPr>
-          <w:rFonts w:ascii="Century Gothic" w:hAnsi="Century Gothic" w:cs="Trebuchet MS"/>
-          <w:sz w:val="28"/>
-          <w:szCs w:val="28"/>
-        </w:rPr>
         <w:t xml:space="preserve"> or “air”.</w:t>
       </w:r>
     </w:p>
-    <w:bookmarkEnd w:id="0"/>
     <w:p>
       <w:pPr>
         <w:pStyle w:val="Heading2"/>
@@ -39184,14 +39176,14 @@
                         </a:ln>
                         <a:extLst>
                           <a:ext uri="{909E8E84-426E-40dd-AFC4-6F175D3DCCD1}">
-                            <a14:hiddenFill xmlns:a14="http://schemas.microsoft.com/office/drawing/2010/main" xmlns:w="http://schemas.openxmlformats.org/wordprocessingml/2006/main" xmlns:w10="urn:schemas-microsoft-com:office:word" xmlns:v="urn:schemas-microsoft-com:vml" xmlns:o="urn:schemas-microsoft-com:office:office" xmlns="">
+                            <a14:hiddenFill xmlns="" xmlns:o="urn:schemas-microsoft-com:office:office" xmlns:v="urn:schemas-microsoft-com:vml" xmlns:w10="urn:schemas-microsoft-com:office:word" xmlns:w="http://schemas.openxmlformats.org/wordprocessingml/2006/main" xmlns:a14="http://schemas.microsoft.com/office/drawing/2010/main">
                               <a:solidFill>
                                 <a:srgbClr val="FFFFFF"/>
                               </a:solidFill>
                             </a14:hiddenFill>
                           </a:ext>
                           <a:ext uri="{91240B29-F687-4f45-9708-019B960494DF}">
-                            <a14:hiddenLine xmlns:a14="http://schemas.microsoft.com/office/drawing/2010/main" xmlns:w="http://schemas.openxmlformats.org/wordprocessingml/2006/main" xmlns:w10="urn:schemas-microsoft-com:office:word" xmlns:v="urn:schemas-microsoft-com:vml" xmlns:o="urn:schemas-microsoft-com:office:office" xmlns="" w="9525">
+                            <a14:hiddenLine xmlns="" xmlns:o="urn:schemas-microsoft-com:office:office" xmlns:v="urn:schemas-microsoft-com:vml" xmlns:w10="urn:schemas-microsoft-com:office:word" xmlns:w="http://schemas.openxmlformats.org/wordprocessingml/2006/main" xmlns:a14="http://schemas.microsoft.com/office/drawing/2010/main" w="9525">
                               <a:solidFill>
                                 <a:srgbClr val="000000"/>
                               </a:solidFill>
@@ -39325,7 +39317,7 @@
                         <a:effectLst/>
                         <a:extLst>
                           <a:ext uri="{909E8E84-426E-40dd-AFC4-6F175D3DCCD1}">
-                            <a14:hiddenFill xmlns:a14="http://schemas.microsoft.com/office/drawing/2010/main" xmlns:w="http://schemas.openxmlformats.org/wordprocessingml/2006/main" xmlns:w10="urn:schemas-microsoft-com:office:word" xmlns:v="urn:schemas-microsoft-com:vml" xmlns:o="urn:schemas-microsoft-com:office:office" xmlns="">
+                            <a14:hiddenFill xmlns="" xmlns:o="urn:schemas-microsoft-com:office:office" xmlns:v="urn:schemas-microsoft-com:vml" xmlns:w10="urn:schemas-microsoft-com:office:word" xmlns:w="http://schemas.openxmlformats.org/wordprocessingml/2006/main" xmlns:a14="http://schemas.microsoft.com/office/drawing/2010/main">
                               <a:gradFill rotWithShape="1">
                                 <a:gsLst>
                                   <a:gs pos="0">
@@ -39340,7 +39332,7 @@
                             </a14:hiddenFill>
                           </a:ext>
                           <a:ext uri="{AF507438-7753-43e0-B8FC-AC1667EBCBE1}">
-                            <a14:hiddenEffects xmlns:a14="http://schemas.microsoft.com/office/drawing/2010/main" xmlns:w="http://schemas.openxmlformats.org/wordprocessingml/2006/main" xmlns:w10="urn:schemas-microsoft-com:office:word" xmlns:v="urn:schemas-microsoft-com:vml" xmlns:o="urn:schemas-microsoft-com:office:office" xmlns="">
+                            <a14:hiddenEffects xmlns="" xmlns:o="urn:schemas-microsoft-com:office:office" xmlns:v="urn:schemas-microsoft-com:vml" xmlns:w10="urn:schemas-microsoft-com:office:word" xmlns:w="http://schemas.openxmlformats.org/wordprocessingml/2006/main" xmlns:a14="http://schemas.microsoft.com/office/drawing/2010/main">
                               <a:effectLst>
                                 <a:outerShdw blurRad="40000" dist="23000" dir="5400000" rotWithShape="0">
                                   <a:srgbClr val="000000">
@@ -39432,14 +39424,14 @@
                         </a:ln>
                         <a:extLst>
                           <a:ext uri="{909E8E84-426E-40dd-AFC4-6F175D3DCCD1}">
-                            <a14:hiddenFill xmlns:a14="http://schemas.microsoft.com/office/drawing/2010/main" xmlns:w="http://schemas.openxmlformats.org/wordprocessingml/2006/main" xmlns:w10="urn:schemas-microsoft-com:office:word" xmlns:v="urn:schemas-microsoft-com:vml" xmlns:o="urn:schemas-microsoft-com:office:office" xmlns="">
+                            <a14:hiddenFill xmlns="" xmlns:o="urn:schemas-microsoft-com:office:office" xmlns:v="urn:schemas-microsoft-com:vml" xmlns:w10="urn:schemas-microsoft-com:office:word" xmlns:w="http://schemas.openxmlformats.org/wordprocessingml/2006/main" xmlns:a14="http://schemas.microsoft.com/office/drawing/2010/main">
                               <a:solidFill>
                                 <a:srgbClr val="FFFFFF"/>
                               </a:solidFill>
                             </a14:hiddenFill>
                           </a:ext>
                           <a:ext uri="{91240B29-F687-4f45-9708-019B960494DF}">
-                            <a14:hiddenLine xmlns:a14="http://schemas.microsoft.com/office/drawing/2010/main" xmlns:w="http://schemas.openxmlformats.org/wordprocessingml/2006/main" xmlns:w10="urn:schemas-microsoft-com:office:word" xmlns:v="urn:schemas-microsoft-com:vml" xmlns:o="urn:schemas-microsoft-com:office:office" xmlns="" w="9525">
+                            <a14:hiddenLine xmlns="" xmlns:o="urn:schemas-microsoft-com:office:office" xmlns:v="urn:schemas-microsoft-com:vml" xmlns:w10="urn:schemas-microsoft-com:office:word" xmlns:w="http://schemas.openxmlformats.org/wordprocessingml/2006/main" xmlns:a14="http://schemas.microsoft.com/office/drawing/2010/main" w="9525">
                               <a:solidFill>
                                 <a:srgbClr val="000000"/>
                               </a:solidFill>
@@ -39578,7 +39570,7 @@
                         <a:effectLst/>
                         <a:extLst>
                           <a:ext uri="{909E8E84-426E-40dd-AFC4-6F175D3DCCD1}">
-                            <a14:hiddenFill xmlns:a14="http://schemas.microsoft.com/office/drawing/2010/main" xmlns:w="http://schemas.openxmlformats.org/wordprocessingml/2006/main" xmlns:w10="urn:schemas-microsoft-com:office:word" xmlns:v="urn:schemas-microsoft-com:vml" xmlns:o="urn:schemas-microsoft-com:office:office" xmlns="">
+                            <a14:hiddenFill xmlns="" xmlns:o="urn:schemas-microsoft-com:office:office" xmlns:v="urn:schemas-microsoft-com:vml" xmlns:w10="urn:schemas-microsoft-com:office:word" xmlns:w="http://schemas.openxmlformats.org/wordprocessingml/2006/main" xmlns:a14="http://schemas.microsoft.com/office/drawing/2010/main">
                               <a:gradFill rotWithShape="1">
                                 <a:gsLst>
                                   <a:gs pos="0">
@@ -39593,7 +39585,7 @@
                             </a14:hiddenFill>
                           </a:ext>
                           <a:ext uri="{AF507438-7753-43e0-B8FC-AC1667EBCBE1}">
-                            <a14:hiddenEffects xmlns:a14="http://schemas.microsoft.com/office/drawing/2010/main" xmlns:w="http://schemas.openxmlformats.org/wordprocessingml/2006/main" xmlns:w10="urn:schemas-microsoft-com:office:word" xmlns:v="urn:schemas-microsoft-com:vml" xmlns:o="urn:schemas-microsoft-com:office:office" xmlns="">
+                            <a14:hiddenEffects xmlns="" xmlns:o="urn:schemas-microsoft-com:office:office" xmlns:v="urn:schemas-microsoft-com:vml" xmlns:w10="urn:schemas-microsoft-com:office:word" xmlns:w="http://schemas.openxmlformats.org/wordprocessingml/2006/main" xmlns:a14="http://schemas.microsoft.com/office/drawing/2010/main">
                               <a:effectLst>
                                 <a:outerShdw blurRad="40000" dist="23000" dir="5400000" rotWithShape="0">
                                   <a:srgbClr val="000000">
@@ -39677,12 +39669,12 @@
                         <a:effectLst/>
                         <a:extLst>
                           <a:ext uri="{909E8E84-426E-40dd-AFC4-6F175D3DCCD1}">
-                            <a14:hiddenFill xmlns:a14="http://schemas.microsoft.com/office/drawing/2010/main" xmlns:w="http://schemas.openxmlformats.org/wordprocessingml/2006/main" xmlns:w10="urn:schemas-microsoft-com:office:word" xmlns:v="urn:schemas-microsoft-com:vml" xmlns:o="urn:schemas-microsoft-com:office:office" xmlns="">
+                            <a14:hiddenFill xmlns="" xmlns:o="urn:schemas-microsoft-com:office:office" xmlns:v="urn:schemas-microsoft-com:vml" xmlns:w10="urn:schemas-microsoft-com:office:word" xmlns:w="http://schemas.openxmlformats.org/wordprocessingml/2006/main" xmlns:a14="http://schemas.microsoft.com/office/drawing/2010/main">
                               <a:noFill/>
                             </a14:hiddenFill>
                           </a:ext>
                           <a:ext uri="{AF507438-7753-43e0-B8FC-AC1667EBCBE1}">
-                            <a14:hiddenEffects xmlns:a14="http://schemas.microsoft.com/office/drawing/2010/main" xmlns:w="http://schemas.openxmlformats.org/wordprocessingml/2006/main" xmlns:w10="urn:schemas-microsoft-com:office:word" xmlns:v="urn:schemas-microsoft-com:vml" xmlns:o="urn:schemas-microsoft-com:office:office" xmlns="">
+                            <a14:hiddenEffects xmlns="" xmlns:o="urn:schemas-microsoft-com:office:office" xmlns:v="urn:schemas-microsoft-com:vml" xmlns:w10="urn:schemas-microsoft-com:office:word" xmlns:w="http://schemas.openxmlformats.org/wordprocessingml/2006/main" xmlns:a14="http://schemas.microsoft.com/office/drawing/2010/main">
                               <a:effectLst>
                                 <a:outerShdw blurRad="40000" dist="20000" dir="5400000" rotWithShape="0">
                                   <a:srgbClr val="000000">
@@ -39784,12 +39776,12 @@
                         <a:effectLst/>
                         <a:extLst>
                           <a:ext uri="{909E8E84-426E-40dd-AFC4-6F175D3DCCD1}">
-                            <a14:hiddenFill xmlns:a14="http://schemas.microsoft.com/office/drawing/2010/main" xmlns:w="http://schemas.openxmlformats.org/wordprocessingml/2006/main" xmlns:w10="urn:schemas-microsoft-com:office:word" xmlns:v="urn:schemas-microsoft-com:vml" xmlns:o="urn:schemas-microsoft-com:office:office" xmlns="">
+                            <a14:hiddenFill xmlns="" xmlns:o="urn:schemas-microsoft-com:office:office" xmlns:v="urn:schemas-microsoft-com:vml" xmlns:w10="urn:schemas-microsoft-com:office:word" xmlns:w="http://schemas.openxmlformats.org/wordprocessingml/2006/main" xmlns:a14="http://schemas.microsoft.com/office/drawing/2010/main">
                               <a:noFill/>
                             </a14:hiddenFill>
                           </a:ext>
                           <a:ext uri="{AF507438-7753-43e0-B8FC-AC1667EBCBE1}">
-                            <a14:hiddenEffects xmlns:a14="http://schemas.microsoft.com/office/drawing/2010/main" xmlns:w="http://schemas.openxmlformats.org/wordprocessingml/2006/main" xmlns:w10="urn:schemas-microsoft-com:office:word" xmlns:v="urn:schemas-microsoft-com:vml" xmlns:o="urn:schemas-microsoft-com:office:office" xmlns="">
+                            <a14:hiddenEffects xmlns="" xmlns:o="urn:schemas-microsoft-com:office:office" xmlns:v="urn:schemas-microsoft-com:vml" xmlns:w10="urn:schemas-microsoft-com:office:word" xmlns:w="http://schemas.openxmlformats.org/wordprocessingml/2006/main" xmlns:a14="http://schemas.microsoft.com/office/drawing/2010/main">
                               <a:effectLst>
                                 <a:outerShdw blurRad="40000" dist="20000" dir="5400000" rotWithShape="0">
                                   <a:srgbClr val="000000">
@@ -39874,14 +39866,14 @@
                         </a:ln>
                         <a:extLst>
                           <a:ext uri="{909E8E84-426E-40dd-AFC4-6F175D3DCCD1}">
-                            <a14:hiddenFill xmlns:a14="http://schemas.microsoft.com/office/drawing/2010/main" xmlns:w="http://schemas.openxmlformats.org/wordprocessingml/2006/main" xmlns:w10="urn:schemas-microsoft-com:office:word" xmlns:v="urn:schemas-microsoft-com:vml" xmlns:o="urn:schemas-microsoft-com:office:office" xmlns="">
+                            <a14:hiddenFill xmlns="" xmlns:o="urn:schemas-microsoft-com:office:office" xmlns:v="urn:schemas-microsoft-com:vml" xmlns:w10="urn:schemas-microsoft-com:office:word" xmlns:w="http://schemas.openxmlformats.org/wordprocessingml/2006/main" xmlns:a14="http://schemas.microsoft.com/office/drawing/2010/main">
                               <a:solidFill>
                                 <a:srgbClr val="FFFFFF"/>
                               </a:solidFill>
                             </a14:hiddenFill>
                           </a:ext>
                           <a:ext uri="{91240B29-F687-4f45-9708-019B960494DF}">
-                            <a14:hiddenLine xmlns:a14="http://schemas.microsoft.com/office/drawing/2010/main" xmlns:w="http://schemas.openxmlformats.org/wordprocessingml/2006/main" xmlns:w10="urn:schemas-microsoft-com:office:word" xmlns:v="urn:schemas-microsoft-com:vml" xmlns:o="urn:schemas-microsoft-com:office:office" xmlns="" w="9525">
+                            <a14:hiddenLine xmlns="" xmlns:o="urn:schemas-microsoft-com:office:office" xmlns:v="urn:schemas-microsoft-com:vml" xmlns:w10="urn:schemas-microsoft-com:office:word" xmlns:w="http://schemas.openxmlformats.org/wordprocessingml/2006/main" xmlns:a14="http://schemas.microsoft.com/office/drawing/2010/main" w="9525">
                               <a:solidFill>
                                 <a:srgbClr val="000000"/>
                               </a:solidFill>
@@ -53925,46 +53917,6 @@
 
 <file path=word/footer3.xml><?xml version="1.0" encoding="utf-8"?>
 <w:ftr xmlns:wpc="http://schemas.microsoft.com/office/word/2010/wordprocessingCanvas" xmlns:mo="http://schemas.microsoft.com/office/mac/office/2008/main" xmlns:mc="http://schemas.openxmlformats.org/markup-compatibility/2006" xmlns:mv="urn:schemas-microsoft-com:mac:vml" xmlns:o="urn:schemas-microsoft-com:office:office" xmlns:r="http://schemas.openxmlformats.org/officeDocument/2006/relationships" xmlns:m="http://schemas.openxmlformats.org/officeDocument/2006/math" xmlns:v="urn:schemas-microsoft-com:vml" xmlns:wp14="http://schemas.microsoft.com/office/word/2010/wordprocessingDrawing" xmlns:wp="http://schemas.openxmlformats.org/drawingml/2006/wordprocessingDrawing" xmlns:w10="urn:schemas-microsoft-com:office:word" xmlns:w="http://schemas.openxmlformats.org/wordprocessingml/2006/main" xmlns:w14="http://schemas.microsoft.com/office/word/2010/wordml" xmlns:w15="http://schemas.microsoft.com/office/word/2012/wordml" xmlns:wpg="http://schemas.microsoft.com/office/word/2010/wordprocessingGroup" xmlns:wpi="http://schemas.microsoft.com/office/word/2010/wordprocessingInk" xmlns:wne="http://schemas.microsoft.com/office/word/2006/wordml" xmlns:wps="http://schemas.microsoft.com/office/word/2010/wordprocessingShape" mc:Ignorable="w14 w15 wp14">
-  <w:p>
-    <w:pPr>
-      <w:pStyle w:val="Footer"/>
-      <w:framePr w:wrap="around" w:vAnchor="text" w:hAnchor="margin" w:xAlign="center" w:y="1"/>
-      <w:rPr>
-        <w:rStyle w:val="PageNumber"/>
-      </w:rPr>
-    </w:pPr>
-    <w:r>
-      <w:rPr>
-        <w:rStyle w:val="PageNumber"/>
-      </w:rPr>
-      <w:fldChar w:fldCharType="begin"/>
-    </w:r>
-    <w:r>
-      <w:rPr>
-        <w:rStyle w:val="PageNumber"/>
-      </w:rPr>
-      <w:instrText xml:space="preserve">PAGE  </w:instrText>
-    </w:r>
-    <w:r>
-      <w:rPr>
-        <w:rStyle w:val="PageNumber"/>
-      </w:rPr>
-      <w:fldChar w:fldCharType="separate"/>
-    </w:r>
-    <w:r>
-      <w:rPr>
-        <w:rStyle w:val="PageNumber"/>
-        <w:noProof/>
-      </w:rPr>
-      <w:t>29</w:t>
-    </w:r>
-    <w:r>
-      <w:rPr>
-        <w:rStyle w:val="PageNumber"/>
-      </w:rPr>
-      <w:fldChar w:fldCharType="end"/>
-    </w:r>
-  </w:p>
   <w:p>
     <w:pPr>
       <w:pStyle w:val="Footer"/>
@@ -55750,7 +55702,7 @@
 </file>
 
 <file path=customXml/itemProps1.xml><?xml version="1.0" encoding="utf-8"?>
-<ds:datastoreItem xmlns:ds="http://schemas.openxmlformats.org/officeDocument/2006/customXml" ds:itemID="{F4FBF359-6975-3A41-9CA2-D43BA14F24B7}">
+<ds:datastoreItem xmlns:ds="http://schemas.openxmlformats.org/officeDocument/2006/customXml" ds:itemID="{2C2E8A58-E1FB-5B47-B734-97CA7A54FB4A}">
   <ds:schemaRefs>
     <ds:schemaRef ds:uri="http://schemas.openxmlformats.org/officeDocument/2006/bibliography"/>
   </ds:schemaRefs>

</xml_diff>

<commit_message>
update workbooks to new logos, and add algebra coverpage that was mistakenly removed some time ago
</commit_message>
<xml_diff>
--- a/courses/reactive/resources/workbook/langs/english/StudentWorkbook.docx
+++ b/courses/reactive/resources/workbook/langs/english/StudentWorkbook.docx
@@ -16,8 +16,6 @@
           <w:szCs w:val="32"/>
         </w:rPr>
       </w:pPr>
-      <w:bookmarkStart w:id="0" w:name="_GoBack"/>
-      <w:bookmarkEnd w:id="0"/>
     </w:p>
     <w:p>
       <w:pPr>
@@ -59,21 +57,32 @@
     </w:p>
     <w:p>
       <w:pPr>
-        <w:pStyle w:val="Caption"/>
+        <w:pStyle w:val="Body"/>
+        <w:spacing w:line="240" w:lineRule="auto"/>
         <w:jc w:val="center"/>
-        <w:rPr>
-          <w:rFonts w:ascii="Lithos Pro Black" w:hAnsi="Lithos Pro Black"/>
-        </w:rPr>
-      </w:pPr>
-      <w:r>
-        <w:rPr>
+        <w:outlineLvl w:val="0"/>
+        <w:rPr>
+          <w:rFonts w:ascii="Century Gothic" w:hAnsi="Century Gothic"/>
+          <w:b/>
+          <w:color w:val="44546A" w:themeColor="text2"/>
+          <w:sz w:val="36"/>
+          <w:szCs w:val="36"/>
+        </w:rPr>
+      </w:pPr>
+      <w:r>
+        <w:rPr>
+          <w:rFonts w:ascii="Century Gothic" w:hAnsi="Century Gothic"/>
+          <w:b/>
           <w:noProof/>
+          <w:color w:val="44546A" w:themeColor="text2"/>
+          <w:sz w:val="36"/>
+          <w:szCs w:val="36"/>
         </w:rPr>
         <w:drawing>
-          <wp:inline distT="0" distB="0" distL="0" distR="0" wp14:anchorId="2DFA74CA" wp14:editId="7C5F482A">
-            <wp:extent cx="4211320" cy="4211320"/>
-            <wp:effectExtent l="0" t="0" r="0" b="0"/>
-            <wp:docPr id="1" name="Picture 1" descr="Bootstrap Logo-01"/>
+          <wp:inline distT="0" distB="0" distL="0" distR="0" wp14:anchorId="21B74815" wp14:editId="0F55223A">
+            <wp:extent cx="4358170" cy="5486400"/>
+            <wp:effectExtent l="0" t="0" r="10795" b="0"/>
+            <wp:docPr id="2" name="Picture 2" descr="../../../../../../../../../Dropbox/Bootstrap/Logos%20and%20Templates/Reactiv"/>
             <wp:cNvGraphicFramePr>
               <a:graphicFrameLocks xmlns:a="http://schemas.openxmlformats.org/drawingml/2006/main" noChangeAspect="1"/>
             </wp:cNvGraphicFramePr>
@@ -81,7 +90,7 @@
               <a:graphicData uri="http://schemas.openxmlformats.org/drawingml/2006/picture">
                 <pic:pic xmlns:pic="http://schemas.openxmlformats.org/drawingml/2006/picture">
                   <pic:nvPicPr>
-                    <pic:cNvPr id="0" name="Picture 1" descr="Bootstrap Logo-01"/>
+                    <pic:cNvPr id="0" name="Picture 1" descr="../../../../../../../../../Dropbox/Bootstrap/Logos%20and%20Templates/Reactiv"/>
                     <pic:cNvPicPr>
                       <a:picLocks noChangeAspect="1" noChangeArrowheads="1"/>
                     </pic:cNvPicPr>
@@ -102,7 +111,7 @@
                   <pic:spPr bwMode="auto">
                     <a:xfrm>
                       <a:off x="0" y="0"/>
-                      <a:ext cx="4211320" cy="4211320"/>
+                      <a:ext cx="4358170" cy="5486400"/>
                     </a:xfrm>
                     <a:prstGeom prst="rect">
                       <a:avLst/>
@@ -121,73 +130,118 @@
     </w:p>
     <w:p>
       <w:pPr>
-        <w:pStyle w:val="Caption"/>
+        <w:suppressAutoHyphens w:val="0"/>
+        <w:autoSpaceDE w:val="0"/>
+        <w:autoSpaceDN w:val="0"/>
+        <w:adjustRightInd w:val="0"/>
+        <w:spacing w:after="240"/>
+        <w:rPr>
+          <w:rFonts w:ascii="Century Gothic" w:hAnsi="Century Gothic" w:cs="Century Gothic"/>
+          <w:sz w:val="32"/>
+          <w:szCs w:val="32"/>
+        </w:rPr>
+      </w:pPr>
+      <w:r>
+        <w:rPr>
+          <w:rFonts w:ascii="Century Gothic" w:hAnsi="Century Gothic" w:cs="Century Gothic"/>
+          <w:sz w:val="32"/>
+          <w:szCs w:val="32"/>
+        </w:rPr>
+        <w:softHyphen/>
+      </w:r>
+    </w:p>
+    <w:p>
+      <w:pPr>
+        <w:suppressAutoHyphens w:val="0"/>
+        <w:autoSpaceDE w:val="0"/>
+        <w:autoSpaceDN w:val="0"/>
+        <w:adjustRightInd w:val="0"/>
+        <w:spacing w:after="240"/>
+        <w:rPr>
+          <w:rFonts w:ascii="Century Gothic" w:hAnsi="Century Gothic" w:cs="Century Gothic"/>
+          <w:sz w:val="32"/>
+          <w:szCs w:val="32"/>
+        </w:rPr>
+      </w:pPr>
+    </w:p>
+    <w:p>
+      <w:pPr>
+        <w:suppressAutoHyphens w:val="0"/>
+        <w:autoSpaceDE w:val="0"/>
+        <w:autoSpaceDN w:val="0"/>
+        <w:adjustRightInd w:val="0"/>
+        <w:spacing w:after="240"/>
+        <w:rPr>
+          <w:rFonts w:ascii="Century Gothic" w:hAnsi="Century Gothic" w:cs="Century Gothic"/>
+          <w:sz w:val="32"/>
+          <w:szCs w:val="32"/>
+        </w:rPr>
+      </w:pPr>
+    </w:p>
+    <w:p>
+      <w:pPr>
+        <w:suppressAutoHyphens w:val="0"/>
+        <w:autoSpaceDE w:val="0"/>
+        <w:autoSpaceDN w:val="0"/>
+        <w:adjustRightInd w:val="0"/>
+        <w:spacing w:after="240"/>
         <w:jc w:val="center"/>
         <w:rPr>
-          <w:rFonts w:ascii="Lithos Pro Black" w:hAnsi="Lithos Pro Black"/>
-          <w:sz w:val="80"/>
-          <w:szCs w:val="80"/>
-        </w:rPr>
-      </w:pPr>
-      <w:proofErr w:type="spellStart"/>
-      <w:proofErr w:type="gramStart"/>
-      <w:r>
-        <w:rPr>
-          <w:rFonts w:ascii="Lithos Pro Black" w:hAnsi="Lithos Pro Black"/>
-          <w:sz w:val="80"/>
-          <w:szCs w:val="80"/>
-        </w:rPr>
-        <w:t>Bootstrap:Reactive</w:t>
-      </w:r>
-      <w:proofErr w:type="spellEnd"/>
-      <w:proofErr w:type="gramEnd"/>
-      <w:r>
-        <w:rPr>
-          <w:rFonts w:ascii="Lithos Pro Black" w:hAnsi="Lithos Pro Black"/>
-          <w:sz w:val="80"/>
-          <w:szCs w:val="80"/>
-        </w:rPr>
-        <w:t xml:space="preserve"> </w:t>
-      </w:r>
-    </w:p>
-    <w:p>
-      <w:pPr>
-        <w:pStyle w:val="Caption"/>
+          <w:rFonts w:ascii="Century Gothic" w:hAnsi="Century Gothic" w:cs="Century Gothic"/>
+          <w:sz w:val="32"/>
+          <w:szCs w:val="32"/>
+        </w:rPr>
+      </w:pPr>
+      <w:r>
+        <w:rPr>
+          <w:rFonts w:ascii="Century Gothic" w:hAnsi="Century Gothic" w:cs="Century Gothic"/>
+          <w:sz w:val="32"/>
+          <w:szCs w:val="32"/>
+        </w:rPr>
+        <w:t>Class: ______________________________________________________</w:t>
+      </w:r>
+    </w:p>
+    <w:p>
+      <w:pPr>
+        <w:suppressAutoHyphens w:val="0"/>
+        <w:autoSpaceDE w:val="0"/>
+        <w:autoSpaceDN w:val="0"/>
+        <w:adjustRightInd w:val="0"/>
+        <w:spacing w:after="240"/>
         <w:jc w:val="center"/>
         <w:rPr>
-          <w:rFonts w:ascii="Lithos Pro Black" w:hAnsi="Lithos Pro Black"/>
-          <w:sz w:val="44"/>
-          <w:szCs w:val="44"/>
-        </w:rPr>
-      </w:pPr>
-      <w:r>
-        <w:rPr>
+          <w:rFonts w:ascii="Century Gothic" w:hAnsi="Century Gothic" w:cs="Century Gothic"/>
+          <w:sz w:val="32"/>
+          <w:szCs w:val="32"/>
+        </w:rPr>
+      </w:pPr>
+    </w:p>
+    <w:p>
+      <w:pPr>
+        <w:suppressAutoHyphens w:val="0"/>
+        <w:autoSpaceDE w:val="0"/>
+        <w:autoSpaceDN w:val="0"/>
+        <w:adjustRightInd w:val="0"/>
+        <w:spacing w:after="240"/>
+        <w:jc w:val="center"/>
+        <w:rPr>
+          <w:rFonts w:ascii="Century Gothic" w:hAnsi="Century Gothic" w:cs="Century Gothic"/>
+          <w:sz w:val="32"/>
+          <w:szCs w:val="32"/>
+        </w:rPr>
+      </w:pPr>
+      <w:r>
+        <w:rPr>
+          <w:rFonts w:ascii="Century Gothic" w:hAnsi="Century Gothic"/>
           <w:noProof/>
+          <w:sz w:val="60"/>
+          <w:szCs w:val="60"/>
         </w:rPr>
         <w:drawing>
-          <wp:anchor distT="0" distB="0" distL="114300" distR="114300" simplePos="0" relativeHeight="251655168" behindDoc="0" locked="0" layoutInCell="1" allowOverlap="1" wp14:anchorId="6E606AD7" wp14:editId="03EFB66A">
-            <wp:simplePos x="0" y="0"/>
-            <wp:positionH relativeFrom="column">
-              <wp:posOffset>567690</wp:posOffset>
-            </wp:positionH>
-            <wp:positionV relativeFrom="paragraph">
-              <wp:posOffset>72390</wp:posOffset>
-            </wp:positionV>
-            <wp:extent cx="5225415" cy="802640"/>
-            <wp:effectExtent l="0" t="0" r="0" b="0"/>
-            <wp:wrapThrough wrapText="bothSides">
-              <wp:wrapPolygon edited="0">
-                <wp:start x="0" y="0"/>
-                <wp:lineTo x="0" y="16405"/>
-                <wp:lineTo x="3045" y="18456"/>
-                <wp:lineTo x="12074" y="19823"/>
-                <wp:lineTo x="21524" y="19823"/>
-                <wp:lineTo x="21524" y="684"/>
-                <wp:lineTo x="19004" y="0"/>
-                <wp:lineTo x="0" y="0"/>
-              </wp:wrapPolygon>
-            </wp:wrapThrough>
-            <wp:docPr id="24" name="Picture 24" descr="logo"/>
+          <wp:inline distT="0" distB="0" distL="0" distR="0" wp14:anchorId="500EC151" wp14:editId="611B2DBF">
+            <wp:extent cx="1885909" cy="421255"/>
+            <wp:effectExtent l="0" t="0" r="0" b="10795"/>
+            <wp:docPr id="1" name="Picture 1"/>
             <wp:cNvGraphicFramePr>
               <a:graphicFrameLocks xmlns:a="http://schemas.openxmlformats.org/drawingml/2006/main" noChangeAspect="1"/>
             </wp:cNvGraphicFramePr>
@@ -195,149 +249,41 @@
               <a:graphicData uri="http://schemas.openxmlformats.org/drawingml/2006/picture">
                 <pic:pic xmlns:pic="http://schemas.openxmlformats.org/drawingml/2006/picture">
                   <pic:nvPicPr>
-                    <pic:cNvPr id="0" name="Picture 24" descr="logo"/>
-                    <pic:cNvPicPr>
-                      <a:picLocks noChangeAspect="1" noChangeArrowheads="1"/>
-                    </pic:cNvPicPr>
+                    <pic:cNvPr id="1" name=""/>
+                    <pic:cNvPicPr/>
                   </pic:nvPicPr>
-                  <pic:blipFill>
-                    <a:blip r:embed="rId9">
-                      <a:extLst>
-                        <a:ext uri="{28A0092B-C50C-407E-A947-70E740481C1C}">
-                          <a14:useLocalDpi xmlns:a14="http://schemas.microsoft.com/office/drawing/2010/main" val="0"/>
-                        </a:ext>
-                      </a:extLst>
-                    </a:blip>
-                    <a:srcRect t="47012"/>
-                    <a:stretch>
-                      <a:fillRect/>
-                    </a:stretch>
+                  <pic:blipFill rotWithShape="1">
+                    <a:blip r:embed="rId9"/>
+                    <a:srcRect t="69712" b="6323"/>
+                    <a:stretch/>
                   </pic:blipFill>
                   <pic:spPr bwMode="auto">
                     <a:xfrm>
                       <a:off x="0" y="0"/>
-                      <a:ext cx="5225415" cy="802640"/>
+                      <a:ext cx="1948788" cy="435300"/>
                     </a:xfrm>
                     <a:prstGeom prst="rect">
                       <a:avLst/>
                     </a:prstGeom>
-                    <a:noFill/>
                     <a:ln>
                       <a:noFill/>
                     </a:ln>
+                    <a:extLst>
+                      <a:ext uri="{53640926-AAD7-44D8-BBD7-CCE9431645EC}">
+                        <a14:shadowObscured xmlns:a14="http://schemas.microsoft.com/office/drawing/2010/main"/>
+                      </a:ext>
+                    </a:extLst>
                   </pic:spPr>
                 </pic:pic>
               </a:graphicData>
             </a:graphic>
-            <wp14:sizeRelH relativeFrom="page">
-              <wp14:pctWidth>0</wp14:pctWidth>
-            </wp14:sizeRelH>
-            <wp14:sizeRelV relativeFrom="page">
-              <wp14:pctHeight>0</wp14:pctHeight>
-            </wp14:sizeRelV>
-          </wp:anchor>
+          </wp:inline>
         </w:drawing>
       </w:r>
     </w:p>
     <w:p>
-      <w:pPr>
-        <w:pStyle w:val="Caption"/>
-        <w:rPr>
-          <w:rFonts w:ascii="Lithos Pro Black" w:hAnsi="Lithos Pro Black"/>
-          <w:sz w:val="44"/>
-          <w:szCs w:val="44"/>
-        </w:rPr>
-      </w:pPr>
-    </w:p>
-    <w:p>
-      <w:pPr>
-        <w:suppressAutoHyphens w:val="0"/>
-        <w:autoSpaceDE w:val="0"/>
-        <w:autoSpaceDN w:val="0"/>
-        <w:adjustRightInd w:val="0"/>
-        <w:spacing w:after="240"/>
-        <w:rPr>
-          <w:rFonts w:ascii="Century Gothic" w:hAnsi="Century Gothic" w:cs="Century Gothic"/>
-          <w:sz w:val="32"/>
-          <w:szCs w:val="32"/>
-        </w:rPr>
-      </w:pPr>
-      <w:r>
-        <w:rPr>
-          <w:rFonts w:ascii="Century Gothic" w:hAnsi="Century Gothic" w:cs="Century Gothic"/>
-          <w:sz w:val="32"/>
-          <w:szCs w:val="32"/>
-        </w:rPr>
-        <w:softHyphen/>
-      </w:r>
-    </w:p>
-    <w:p>
-      <w:pPr>
-        <w:suppressAutoHyphens w:val="0"/>
-        <w:autoSpaceDE w:val="0"/>
-        <w:autoSpaceDN w:val="0"/>
-        <w:adjustRightInd w:val="0"/>
-        <w:spacing w:after="240"/>
-        <w:rPr>
-          <w:rFonts w:ascii="Century Gothic" w:hAnsi="Century Gothic" w:cs="Century Gothic"/>
-          <w:sz w:val="32"/>
-          <w:szCs w:val="32"/>
-        </w:rPr>
-      </w:pPr>
-    </w:p>
-    <w:p>
-      <w:pPr>
-        <w:suppressAutoHyphens w:val="0"/>
-        <w:autoSpaceDE w:val="0"/>
-        <w:autoSpaceDN w:val="0"/>
-        <w:adjustRightInd w:val="0"/>
-        <w:spacing w:after="240"/>
-        <w:rPr>
-          <w:rFonts w:ascii="Century Gothic" w:hAnsi="Century Gothic" w:cs="Century Gothic"/>
-          <w:sz w:val="32"/>
-          <w:szCs w:val="32"/>
-        </w:rPr>
-      </w:pPr>
-    </w:p>
-    <w:p>
-      <w:pPr>
-        <w:suppressAutoHyphens w:val="0"/>
-        <w:autoSpaceDE w:val="0"/>
-        <w:autoSpaceDN w:val="0"/>
-        <w:adjustRightInd w:val="0"/>
-        <w:spacing w:after="240"/>
-        <w:jc w:val="center"/>
-        <w:rPr>
-          <w:rFonts w:ascii="Century Gothic" w:hAnsi="Century Gothic" w:cs="Century Gothic"/>
-          <w:sz w:val="32"/>
-          <w:szCs w:val="32"/>
-        </w:rPr>
-      </w:pPr>
-      <w:r>
-        <w:rPr>
-          <w:rFonts w:ascii="Century Gothic" w:hAnsi="Century Gothic" w:cs="Century Gothic"/>
-          <w:sz w:val="32"/>
-          <w:szCs w:val="32"/>
-        </w:rPr>
-        <w:t>Class: ______________________________________________________</w:t>
-      </w:r>
-    </w:p>
-    <w:p>
-      <w:pPr>
-        <w:suppressAutoHyphens w:val="0"/>
-        <w:autoSpaceDE w:val="0"/>
-        <w:autoSpaceDN w:val="0"/>
-        <w:adjustRightInd w:val="0"/>
-        <w:spacing w:after="240"/>
-        <w:jc w:val="center"/>
-        <w:rPr>
-          <w:rFonts w:ascii="Century Gothic" w:hAnsi="Century Gothic" w:cs="Century Gothic"/>
-          <w:sz w:val="32"/>
-          <w:szCs w:val="32"/>
-        </w:rPr>
-      </w:pPr>
-    </w:p>
-    <w:p>
+      <w:bookmarkStart w:id="0" w:name="_GoBack"/>
+      <w:bookmarkEnd w:id="0"/>
       <w:r>
         <w:rPr>
           <w:noProof/>
@@ -584,18 +530,8 @@
           <w:sz w:val="28"/>
           <w:szCs w:val="28"/>
         </w:rPr>
-        <w:t xml:space="preserve">Emma </w:t>
-      </w:r>
-      <w:proofErr w:type="spellStart"/>
-      <w:r>
-        <w:rPr>
-          <w:rFonts w:ascii="Century Gothic" w:hAnsi="Century Gothic"/>
-          <w:sz w:val="28"/>
-          <w:szCs w:val="28"/>
-        </w:rPr>
-        <w:t>Youndtsmith</w:t>
-      </w:r>
-      <w:proofErr w:type="spellEnd"/>
+        <w:t>Emma Youndtsmith</w:t>
+      </w:r>
     </w:p>
     <w:p>
       <w:pPr>
@@ -618,18 +554,8 @@
           <w:sz w:val="28"/>
           <w:szCs w:val="28"/>
         </w:rPr>
-        <w:t xml:space="preserve">Emmanuel </w:t>
-      </w:r>
-      <w:proofErr w:type="spellStart"/>
-      <w:r>
-        <w:rPr>
-          <w:rFonts w:ascii="Century Gothic" w:hAnsi="Century Gothic"/>
-          <w:sz w:val="28"/>
-          <w:szCs w:val="28"/>
-        </w:rPr>
-        <w:t>Schanzer</w:t>
-      </w:r>
-      <w:proofErr w:type="spellEnd"/>
+        <w:t>Emmanuel Schanzer</w:t>
+      </w:r>
     </w:p>
     <w:p>
       <w:pPr>
@@ -646,34 +572,14 @@
           <w:szCs w:val="28"/>
         </w:rPr>
       </w:pPr>
-      <w:proofErr w:type="spellStart"/>
       <w:r>
         <w:rPr>
           <w:rFonts w:ascii="Century Gothic" w:hAnsi="Century Gothic"/>
           <w:sz w:val="28"/>
           <w:szCs w:val="28"/>
         </w:rPr>
-        <w:t>Kathi</w:t>
-      </w:r>
-      <w:proofErr w:type="spellEnd"/>
-      <w:r>
-        <w:rPr>
-          <w:rFonts w:ascii="Century Gothic" w:hAnsi="Century Gothic"/>
-          <w:sz w:val="28"/>
-          <w:szCs w:val="28"/>
-        </w:rPr>
-        <w:t xml:space="preserve"> </w:t>
-      </w:r>
-      <w:proofErr w:type="spellStart"/>
-      <w:r>
-        <w:rPr>
-          <w:rFonts w:ascii="Century Gothic" w:hAnsi="Century Gothic"/>
-          <w:sz w:val="28"/>
-          <w:szCs w:val="28"/>
-        </w:rPr>
-        <w:t>Fisler</w:t>
-      </w:r>
-      <w:proofErr w:type="spellEnd"/>
+        <w:t>Kathi Fisler</w:t>
+      </w:r>
     </w:p>
     <w:p>
       <w:pPr>
@@ -696,18 +602,8 @@
           <w:sz w:val="28"/>
           <w:szCs w:val="28"/>
         </w:rPr>
-        <w:t xml:space="preserve">Joe </w:t>
-      </w:r>
-      <w:proofErr w:type="spellStart"/>
-      <w:r>
-        <w:rPr>
-          <w:rFonts w:ascii="Century Gothic" w:hAnsi="Century Gothic"/>
-          <w:sz w:val="28"/>
-          <w:szCs w:val="28"/>
-        </w:rPr>
-        <w:t>Politz</w:t>
-      </w:r>
-      <w:proofErr w:type="spellEnd"/>
+        <w:t>Joe Politz</w:t>
+      </w:r>
     </w:p>
     <w:p>
       <w:pPr>
@@ -724,34 +620,14 @@
           <w:szCs w:val="28"/>
         </w:rPr>
       </w:pPr>
-      <w:proofErr w:type="spellStart"/>
       <w:r>
         <w:rPr>
           <w:rFonts w:ascii="Century Gothic" w:hAnsi="Century Gothic"/>
           <w:sz w:val="28"/>
           <w:szCs w:val="28"/>
         </w:rPr>
-        <w:t>Shriram</w:t>
-      </w:r>
-      <w:proofErr w:type="spellEnd"/>
-      <w:r>
-        <w:rPr>
-          <w:rFonts w:ascii="Century Gothic" w:hAnsi="Century Gothic"/>
-          <w:sz w:val="28"/>
-          <w:szCs w:val="28"/>
-        </w:rPr>
-        <w:t xml:space="preserve"> </w:t>
-      </w:r>
-      <w:proofErr w:type="spellStart"/>
-      <w:r>
-        <w:rPr>
-          <w:rFonts w:ascii="Century Gothic" w:hAnsi="Century Gothic"/>
-          <w:sz w:val="28"/>
-          <w:szCs w:val="28"/>
-        </w:rPr>
-        <w:t>Krishnamurthi</w:t>
-      </w:r>
-      <w:proofErr w:type="spellEnd"/>
+        <w:t>Shriram Krishnamurthi</w:t>
+      </w:r>
     </w:p>
     <w:p>
       <w:pPr>
@@ -833,44 +709,16 @@
           <w:sz w:val="24"/>
           <w:szCs w:val="24"/>
         </w:rPr>
-        <w:t xml:space="preserve">Bootstrap is licensed under a Creative Commons 3.0 </w:t>
-      </w:r>
-      <w:proofErr w:type="spellStart"/>
+        <w:t>Bootstrap is licensed under a Creative Commons 3.0 Unported License. Based on a work from www.BootstrapWorld.org. Permissions beyond the scope of this license may be availabl</w:t>
+      </w:r>
       <w:r>
         <w:rPr>
           <w:rFonts w:ascii="Century Gothic" w:hAnsi="Century Gothic"/>
           <w:sz w:val="24"/>
           <w:szCs w:val="24"/>
         </w:rPr>
-        <w:t>Unported</w:t>
-      </w:r>
-      <w:proofErr w:type="spellEnd"/>
-      <w:r>
-        <w:rPr>
-          <w:rFonts w:ascii="Century Gothic" w:hAnsi="Century Gothic"/>
-          <w:sz w:val="24"/>
-          <w:szCs w:val="24"/>
-        </w:rPr>
-        <w:t xml:space="preserve"> License. Based on a work from www.BootstrapWorld.org. Permissions beyond the scope of this license may be availabl</w:t>
-      </w:r>
-      <w:r>
-        <w:rPr>
-          <w:rFonts w:ascii="Century Gothic" w:hAnsi="Century Gothic"/>
-          <w:sz w:val="24"/>
-          <w:szCs w:val="24"/>
-        </w:rPr>
-        <w:t xml:space="preserve">e at </w:t>
-      </w:r>
-      <w:proofErr w:type="spellStart"/>
-      <w:r>
-        <w:rPr>
-          <w:rFonts w:ascii="Century Gothic" w:hAnsi="Century Gothic"/>
-          <w:sz w:val="24"/>
-          <w:szCs w:val="24"/>
-        </w:rPr>
-        <w:t>schanzer@BootstrapWorld</w:t>
-      </w:r>
-      <w:proofErr w:type="spellEnd"/>
+        <w:t>e at schanzer@BootstrapWorld</w:t>
+      </w:r>
     </w:p>
     <w:p>
       <w:pPr>
@@ -951,7 +799,6 @@
                 <w:szCs w:val="22"/>
               </w:rPr>
             </w:pPr>
-            <w:proofErr w:type="spellStart"/>
             <w:r>
               <w:rPr>
                 <w:rFonts w:ascii="Trebuchet MS" w:hAnsi="Trebuchet MS"/>
@@ -959,17 +806,7 @@
                 <w:sz w:val="22"/>
                 <w:szCs w:val="22"/>
               </w:rPr>
-              <w:t>Pyret</w:t>
-            </w:r>
-            <w:proofErr w:type="spellEnd"/>
-            <w:r>
-              <w:rPr>
-                <w:rFonts w:ascii="Trebuchet MS" w:hAnsi="Trebuchet MS"/>
-                <w:b/>
-                <w:sz w:val="22"/>
-                <w:szCs w:val="22"/>
-              </w:rPr>
-              <w:t xml:space="preserve"> Code</w:t>
+              <w:t>Pyret Code</w:t>
             </w:r>
           </w:p>
         </w:tc>
@@ -4348,13 +4185,23 @@
                                 <w:szCs w:val="32"/>
                               </w:rPr>
                             </w:pPr>
+                            <w:proofErr w:type="gramStart"/>
                             <w:r>
                               <w:rPr>
                                 <w:rFonts w:ascii="Trebuchet MS" w:hAnsi="Trebuchet MS"/>
                                 <w:sz w:val="32"/>
                                 <w:szCs w:val="32"/>
                               </w:rPr>
-                              <w:t>2  *  5</w:t>
+                              <w:t>2  *</w:t>
+                            </w:r>
+                            <w:proofErr w:type="gramEnd"/>
+                            <w:r>
+                              <w:rPr>
+                                <w:rFonts w:ascii="Trebuchet MS" w:hAnsi="Trebuchet MS"/>
+                                <w:sz w:val="32"/>
+                                <w:szCs w:val="32"/>
+                              </w:rPr>
+                              <w:t xml:space="preserve">  5</w:t>
                             </w:r>
                           </w:p>
                         </w:txbxContent>
@@ -5059,13 +4906,23 @@
                                 <w:szCs w:val="32"/>
                               </w:rPr>
                             </w:pPr>
+                            <w:proofErr w:type="gramStart"/>
                             <w:r>
                               <w:rPr>
                                 <w:rFonts w:ascii="Trebuchet MS" w:hAnsi="Trebuchet MS"/>
                                 <w:sz w:val="32"/>
                                 <w:szCs w:val="32"/>
                               </w:rPr>
-                              <w:t>2  *  7</w:t>
+                              <w:t>2  *</w:t>
+                            </w:r>
+                            <w:proofErr w:type="gramEnd"/>
+                            <w:r>
+                              <w:rPr>
+                                <w:rFonts w:ascii="Trebuchet MS" w:hAnsi="Trebuchet MS"/>
+                                <w:sz w:val="32"/>
+                                <w:szCs w:val="32"/>
+                              </w:rPr>
+                              <w:t xml:space="preserve">  7</w:t>
                             </w:r>
                           </w:p>
                         </w:txbxContent>
@@ -5627,13 +5484,23 @@
                                 <w:szCs w:val="32"/>
                               </w:rPr>
                             </w:pPr>
+                            <w:proofErr w:type="gramStart"/>
                             <w:r>
                               <w:rPr>
                                 <w:rFonts w:ascii="Trebuchet MS" w:hAnsi="Trebuchet MS"/>
                                 <w:sz w:val="32"/>
                                 <w:szCs w:val="32"/>
                               </w:rPr>
-                              <w:t>2  *  n</w:t>
+                              <w:t>2  *</w:t>
+                            </w:r>
+                            <w:proofErr w:type="gramEnd"/>
+                            <w:r>
+                              <w:rPr>
+                                <w:rFonts w:ascii="Trebuchet MS" w:hAnsi="Trebuchet MS"/>
+                                <w:sz w:val="32"/>
+                                <w:szCs w:val="32"/>
+                              </w:rPr>
+                              <w:t xml:space="preserve">  n</w:t>
                             </w:r>
                           </w:p>
                         </w:txbxContent>
@@ -7226,15 +7093,7 @@
         <w:t xml:space="preserve">Syntax and Style </w:t>
       </w:r>
       <w:r>
-        <w:t xml:space="preserve">Bug Hunting: </w:t>
-      </w:r>
-      <w:proofErr w:type="spellStart"/>
-      <w:r>
-        <w:t>Pyret</w:t>
-      </w:r>
-      <w:proofErr w:type="spellEnd"/>
-      <w:r>
-        <w:t xml:space="preserve"> Edition</w:t>
+        <w:t>Bug Hunting: Pyret Edition</w:t>
       </w:r>
     </w:p>
     <w:tbl>
@@ -8023,7 +7882,6 @@
               </w:rPr>
               <w:t xml:space="preserve"># </w:t>
             </w:r>
-            <w:proofErr w:type="spellStart"/>
             <w:proofErr w:type="gramStart"/>
             <w:r>
               <w:rPr>
@@ -8031,68 +7889,68 @@
                 <w:sz w:val="22"/>
                 <w:szCs w:val="22"/>
               </w:rPr>
-              <w:t>ys</w:t>
-            </w:r>
-            <w:proofErr w:type="spellEnd"/>
+              <w:t>ys :</w:t>
+            </w:r>
+            <w:proofErr w:type="gramEnd"/>
             <w:r>
               <w:rPr>
                 <w:rFonts w:ascii="Courier" w:hAnsi="Courier" w:cs="Times"/>
                 <w:sz w:val="22"/>
                 <w:szCs w:val="22"/>
               </w:rPr>
-              <w:t xml:space="preserve"> :</w:t>
-            </w:r>
-            <w:proofErr w:type="gramEnd"/>
+              <w:t xml:space="preserve"> Number -&gt; </w:t>
+            </w:r>
             <w:r>
               <w:rPr>
                 <w:rFonts w:ascii="Courier" w:hAnsi="Courier" w:cs="Times"/>
                 <w:sz w:val="22"/>
                 <w:szCs w:val="22"/>
               </w:rPr>
-              <w:t xml:space="preserve"> Number -&gt; </w:t>
-            </w:r>
-            <w:r>
+              <w:t>Number</w:t>
+            </w:r>
+          </w:p>
+          <w:p>
+            <w:pPr>
               <w:rPr>
                 <w:rFonts w:ascii="Courier" w:hAnsi="Courier" w:cs="Times"/>
                 <w:sz w:val="22"/>
                 <w:szCs w:val="22"/>
               </w:rPr>
-              <w:t>Number</w:t>
-            </w:r>
-          </w:p>
-          <w:p>
-            <w:pPr>
+            </w:pPr>
+            <w:r>
               <w:rPr>
                 <w:rFonts w:ascii="Courier" w:hAnsi="Courier" w:cs="Times"/>
                 <w:sz w:val="22"/>
                 <w:szCs w:val="22"/>
               </w:rPr>
-            </w:pPr>
-            <w:r>
+              <w:t># Given a number, create a solid</w:t>
+            </w:r>
+          </w:p>
+          <w:p>
+            <w:pPr>
               <w:rPr>
                 <w:rFonts w:ascii="Courier" w:hAnsi="Courier" w:cs="Times"/>
                 <w:sz w:val="22"/>
                 <w:szCs w:val="22"/>
               </w:rPr>
-              <w:t># Given a number, create a solid</w:t>
-            </w:r>
-          </w:p>
-          <w:p>
-            <w:pPr>
+            </w:pPr>
+            <w:r>
               <w:rPr>
                 <w:rFonts w:ascii="Courier" w:hAnsi="Courier" w:cs="Times"/>
                 <w:sz w:val="22"/>
                 <w:szCs w:val="22"/>
               </w:rPr>
-            </w:pPr>
-            <w:r>
+              <w:t># yellow star of the given size</w:t>
+            </w:r>
+          </w:p>
+          <w:p>
+            <w:pPr>
               <w:rPr>
                 <w:rFonts w:ascii="Courier" w:hAnsi="Courier" w:cs="Times"/>
                 <w:sz w:val="22"/>
                 <w:szCs w:val="22"/>
               </w:rPr>
-              <w:t># yellow star of the given size</w:t>
-            </w:r>
+            </w:pPr>
           </w:p>
           <w:p>
             <w:pPr>
@@ -8102,41 +7960,66 @@
                 <w:szCs w:val="22"/>
               </w:rPr>
             </w:pPr>
-          </w:p>
-          <w:p>
-            <w:pPr>
+            <w:r>
               <w:rPr>
                 <w:rFonts w:ascii="Courier" w:hAnsi="Courier" w:cs="Times"/>
                 <w:sz w:val="22"/>
                 <w:szCs w:val="22"/>
               </w:rPr>
-            </w:pPr>
-            <w:r>
+              <w:t>examples:</w:t>
+            </w:r>
+          </w:p>
+          <w:p>
+            <w:pPr>
               <w:rPr>
                 <w:rFonts w:ascii="Courier" w:hAnsi="Courier" w:cs="Times"/>
                 <w:sz w:val="22"/>
                 <w:szCs w:val="22"/>
               </w:rPr>
-              <w:t>examples:</w:t>
-            </w:r>
-          </w:p>
-          <w:p>
-            <w:pPr>
+            </w:pPr>
+            <w:r>
               <w:rPr>
                 <w:rFonts w:ascii="Courier" w:hAnsi="Courier" w:cs="Times"/>
                 <w:sz w:val="22"/>
                 <w:szCs w:val="22"/>
               </w:rPr>
-            </w:pPr>
-            <w:r>
+              <w:t xml:space="preserve">   </w:t>
+            </w:r>
+            <w:proofErr w:type="gramStart"/>
+            <w:r>
+              <w:rPr>
+                <w:rFonts w:ascii="Courier" w:hAnsi="Courier" w:cs="Times"/>
+                <w:sz w:val="19"/>
+                <w:szCs w:val="19"/>
+              </w:rPr>
+              <w:t>ys(</w:t>
+            </w:r>
+            <w:proofErr w:type="gramEnd"/>
+            <w:r>
+              <w:rPr>
+                <w:rFonts w:ascii="Courier" w:hAnsi="Courier" w:cs="Times"/>
+                <w:sz w:val="19"/>
+                <w:szCs w:val="19"/>
+              </w:rPr>
+              <w:t>99) is star(99, “solid”, “yellow”)</w:t>
+            </w:r>
+          </w:p>
+          <w:p>
+            <w:pPr>
               <w:rPr>
                 <w:rFonts w:ascii="Courier" w:hAnsi="Courier" w:cs="Times"/>
                 <w:sz w:val="22"/>
                 <w:szCs w:val="22"/>
               </w:rPr>
+            </w:pPr>
+            <w:r>
+              <w:rPr>
+                <w:rFonts w:ascii="Courier" w:hAnsi="Courier" w:cs="Times"/>
+                <w:sz w:val="22"/>
+                <w:szCs w:val="22"/>
+              </w:rPr>
               <w:t xml:space="preserve">   </w:t>
             </w:r>
-            <w:proofErr w:type="spellStart"/>
             <w:proofErr w:type="gramStart"/>
             <w:r>
               <w:rPr>
@@ -8144,26 +8027,26 @@
                 <w:sz w:val="19"/>
                 <w:szCs w:val="19"/>
               </w:rPr>
-              <w:t>ys</w:t>
-            </w:r>
-            <w:proofErr w:type="spellEnd"/>
+              <w:t>ys(</w:t>
+            </w:r>
+            <w:proofErr w:type="gramEnd"/>
             <w:r>
               <w:rPr>
                 <w:rFonts w:ascii="Courier" w:hAnsi="Courier" w:cs="Times"/>
                 <w:sz w:val="19"/>
                 <w:szCs w:val="19"/>
               </w:rPr>
-              <w:t>(</w:t>
-            </w:r>
-            <w:proofErr w:type="gramEnd"/>
-            <w:r>
+              <w:t>33) is star(99, “solid”, “yellow”)</w:t>
+            </w:r>
+          </w:p>
+          <w:p>
+            <w:pPr>
               <w:rPr>
                 <w:rFonts w:ascii="Courier" w:hAnsi="Courier" w:cs="Times"/>
                 <w:sz w:val="19"/>
                 <w:szCs w:val="19"/>
               </w:rPr>
-              <w:t>99) is star(99, “solid”, “yellow”)</w:t>
-            </w:r>
+            </w:pPr>
           </w:p>
           <w:p>
             <w:pPr>
@@ -8173,60 +8056,23 @@
                 <w:szCs w:val="22"/>
               </w:rPr>
             </w:pPr>
-            <w:r>
+          </w:p>
+          <w:p>
+            <w:pPr>
               <w:rPr>
                 <w:rFonts w:ascii="Courier" w:hAnsi="Courier" w:cs="Times"/>
                 <w:sz w:val="22"/>
                 <w:szCs w:val="22"/>
               </w:rPr>
-              <w:t xml:space="preserve">   </w:t>
-            </w:r>
-            <w:proofErr w:type="spellStart"/>
-            <w:proofErr w:type="gramStart"/>
-            <w:r>
-              <w:rPr>
-                <w:rFonts w:ascii="Courier" w:hAnsi="Courier" w:cs="Times"/>
-                <w:sz w:val="19"/>
-                <w:szCs w:val="19"/>
-              </w:rPr>
-              <w:t>ys</w:t>
-            </w:r>
-            <w:proofErr w:type="spellEnd"/>
-            <w:r>
-              <w:rPr>
-                <w:rFonts w:ascii="Courier" w:hAnsi="Courier" w:cs="Times"/>
-                <w:sz w:val="19"/>
-                <w:szCs w:val="19"/>
-              </w:rPr>
-              <w:t>(</w:t>
-            </w:r>
-            <w:proofErr w:type="gramEnd"/>
-            <w:r>
-              <w:rPr>
-                <w:rFonts w:ascii="Courier" w:hAnsi="Courier" w:cs="Times"/>
-                <w:sz w:val="19"/>
-                <w:szCs w:val="19"/>
-              </w:rPr>
-              <w:t>33) is star(99, “solid”, “yellow”)</w:t>
-            </w:r>
-          </w:p>
-          <w:p>
-            <w:pPr>
-              <w:rPr>
-                <w:rFonts w:ascii="Courier" w:hAnsi="Courier" w:cs="Times"/>
-                <w:sz w:val="19"/>
-                <w:szCs w:val="19"/>
-              </w:rPr>
-            </w:pPr>
-          </w:p>
-          <w:p>
-            <w:pPr>
+            </w:pPr>
+            <w:r>
               <w:rPr>
                 <w:rFonts w:ascii="Courier" w:hAnsi="Courier" w:cs="Times"/>
                 <w:sz w:val="22"/>
                 <w:szCs w:val="22"/>
               </w:rPr>
-            </w:pPr>
+              <w:t>ys(size):</w:t>
+            </w:r>
           </w:p>
           <w:p>
             <w:pPr>
@@ -8236,74 +8082,47 @@
                 <w:szCs w:val="22"/>
               </w:rPr>
             </w:pPr>
-            <w:proofErr w:type="spellStart"/>
             <w:r>
               <w:rPr>
                 <w:rFonts w:ascii="Courier" w:hAnsi="Courier" w:cs="Times"/>
                 <w:sz w:val="22"/>
                 <w:szCs w:val="22"/>
               </w:rPr>
-              <w:t>ys</w:t>
-            </w:r>
-            <w:proofErr w:type="spellEnd"/>
+              <w:t xml:space="preserve">    </w:t>
+            </w:r>
+            <w:proofErr w:type="gramStart"/>
             <w:r>
               <w:rPr>
                 <w:rFonts w:ascii="Courier" w:hAnsi="Courier" w:cs="Times"/>
                 <w:sz w:val="22"/>
                 <w:szCs w:val="22"/>
               </w:rPr>
-              <w:t>(size):</w:t>
-            </w:r>
-          </w:p>
-          <w:p>
-            <w:pPr>
+              <w:t>star(</w:t>
+            </w:r>
+            <w:proofErr w:type="gramEnd"/>
+            <w:r>
               <w:rPr>
                 <w:rFonts w:ascii="Courier" w:hAnsi="Courier" w:cs="Times"/>
                 <w:sz w:val="22"/>
                 <w:szCs w:val="22"/>
               </w:rPr>
-            </w:pPr>
-            <w:r>
+              <w:t>size “solid” “yellow”)</w:t>
+            </w:r>
+          </w:p>
+          <w:p>
+            <w:pPr>
               <w:rPr>
                 <w:rFonts w:ascii="Courier" w:hAnsi="Courier" w:cs="Times"/>
                 <w:sz w:val="22"/>
                 <w:szCs w:val="22"/>
               </w:rPr>
-              <w:t xml:space="preserve">    </w:t>
-            </w:r>
-            <w:proofErr w:type="gramStart"/>
+            </w:pPr>
             <w:r>
               <w:rPr>
                 <w:rFonts w:ascii="Courier" w:hAnsi="Courier" w:cs="Times"/>
                 <w:sz w:val="22"/>
                 <w:szCs w:val="22"/>
               </w:rPr>
-              <w:t>star(</w:t>
-            </w:r>
-            <w:proofErr w:type="gramEnd"/>
-            <w:r>
-              <w:rPr>
-                <w:rFonts w:ascii="Courier" w:hAnsi="Courier" w:cs="Times"/>
-                <w:sz w:val="22"/>
-                <w:szCs w:val="22"/>
-              </w:rPr>
-              <w:t>size “solid” “yellow”)</w:t>
-            </w:r>
-          </w:p>
-          <w:p>
-            <w:pPr>
-              <w:rPr>
-                <w:rFonts w:ascii="Courier" w:hAnsi="Courier" w:cs="Times"/>
-                <w:sz w:val="22"/>
-                <w:szCs w:val="22"/>
-              </w:rPr>
-            </w:pPr>
-            <w:r>
-              <w:rPr>
-                <w:rFonts w:ascii="Courier" w:hAnsi="Courier" w:cs="Times"/>
-                <w:sz w:val="22"/>
-                <w:szCs w:val="22"/>
-              </w:rPr>
               <w:t>end</w:t>
             </w:r>
           </w:p>
@@ -8689,13 +8508,8 @@
       <w:pPr>
         <w:pStyle w:val="Heading2"/>
       </w:pPr>
-      <w:proofErr w:type="spellStart"/>
-      <w:r>
-        <w:t>Contract+Purpose</w:t>
-      </w:r>
-      <w:proofErr w:type="spellEnd"/>
-      <w:r>
-        <w:t xml:space="preserve"> Statement</w:t>
+      <w:r>
+        <w:t>Contract+Purpose Statement</w:t>
       </w:r>
     </w:p>
     <w:p>
@@ -9676,13 +9490,8 @@
       <w:pPr>
         <w:pStyle w:val="Heading2"/>
       </w:pPr>
-      <w:proofErr w:type="spellStart"/>
-      <w:r>
-        <w:t>Contract+Purpose</w:t>
-      </w:r>
-      <w:proofErr w:type="spellEnd"/>
-      <w:r>
-        <w:t xml:space="preserve"> Statement</w:t>
+      <w:r>
+        <w:t>Contract+Purpose Statement</w:t>
       </w:r>
     </w:p>
     <w:p>
@@ -10588,7 +10397,6 @@
         </w:rPr>
         <w:t xml:space="preserve">, which takes in two numbers (an x and y-coordinate) and returns a </w:t>
       </w:r>
-      <w:proofErr w:type="spellStart"/>
       <w:r>
         <w:rPr>
           <w:rFonts w:ascii="Century Gothic" w:hAnsi="Century Gothic" w:cs="Trebuchet MS"/>
@@ -10605,7 +10413,6 @@
         </w:rPr>
         <w:t>State</w:t>
       </w:r>
-      <w:proofErr w:type="spellEnd"/>
       <w:r>
         <w:rPr>
           <w:rFonts w:ascii="Century Gothic" w:hAnsi="Century Gothic" w:cs="Trebuchet MS"/>
@@ -10619,13 +10426,8 @@
       <w:pPr>
         <w:pStyle w:val="Heading2"/>
       </w:pPr>
-      <w:proofErr w:type="spellStart"/>
-      <w:r>
-        <w:t>Contract+Purpose</w:t>
-      </w:r>
-      <w:proofErr w:type="spellEnd"/>
-      <w:r>
-        <w:t xml:space="preserve"> Statement</w:t>
+      <w:r>
+        <w:t>Contract+Purpose Statement</w:t>
       </w:r>
     </w:p>
     <w:p>
@@ -11505,9 +11307,8 @@
           <w:sz w:val="32"/>
           <w:szCs w:val="32"/>
         </w:rPr>
-        <w:t xml:space="preserve"> </w:t>
-      </w:r>
-      <w:proofErr w:type="spellStart"/>
+        <w:t xml:space="preserve"> Cake</w:t>
+      </w:r>
       <w:r>
         <w:rPr>
           <w:rFonts w:ascii="Century Gothic" w:hAnsi="Century Gothic" w:cs="Courier New"/>
@@ -11515,7 +11316,7 @@
           <w:sz w:val="32"/>
           <w:szCs w:val="32"/>
         </w:rPr>
-        <w:t>Cake</w:t>
+        <w:t>T</w:t>
       </w:r>
       <w:r>
         <w:rPr>
@@ -11524,7 +11325,7 @@
           <w:sz w:val="32"/>
           <w:szCs w:val="32"/>
         </w:rPr>
-        <w:t>T</w:t>
+        <w:t>ype</w:t>
       </w:r>
       <w:r>
         <w:rPr>
@@ -11533,17 +11334,17 @@
           <w:sz w:val="32"/>
           <w:szCs w:val="32"/>
         </w:rPr>
-        <w:t>ype</w:t>
-      </w:r>
-      <w:proofErr w:type="spellEnd"/>
+        <w:t xml:space="preserve"> is a </w:t>
+      </w:r>
       <w:r>
         <w:rPr>
           <w:rFonts w:ascii="Century Gothic" w:hAnsi="Century Gothic" w:cs="Courier New"/>
+          <w:b/>
           <w:color w:val="000000"/>
           <w:sz w:val="32"/>
           <w:szCs w:val="32"/>
         </w:rPr>
-        <w:t xml:space="preserve"> is a </w:t>
+        <w:t>flavor,</w:t>
       </w:r>
       <w:r>
         <w:rPr>
@@ -11553,51 +11354,48 @@
           <w:sz w:val="32"/>
           <w:szCs w:val="32"/>
         </w:rPr>
-        <w:t>flavor,</w:t>
-      </w:r>
-      <w:r>
-        <w:rPr>
-          <w:rFonts w:ascii="Century Gothic" w:hAnsi="Century Gothic" w:cs="Courier New"/>
-          <w:b/>
+        <w:t xml:space="preserve"> layers, &amp; is-iceCream</w:t>
+      </w:r>
+    </w:p>
+    <w:p>
+      <w:pPr>
+        <w:spacing w:line="360" w:lineRule="auto"/>
+        <w:rPr>
+          <w:rFonts w:ascii="Courier" w:hAnsi="Courier" w:cs="Trebuchet MS"/>
           <w:color w:val="000000"/>
           <w:sz w:val="32"/>
           <w:szCs w:val="32"/>
         </w:rPr>
-        <w:t xml:space="preserve"> layers, &amp; is-</w:t>
-      </w:r>
-      <w:proofErr w:type="spellStart"/>
-      <w:r>
-        <w:rPr>
-          <w:rFonts w:ascii="Century Gothic" w:hAnsi="Century Gothic" w:cs="Courier New"/>
-          <w:b/>
+      </w:pPr>
+      <w:r>
+        <w:rPr>
+          <w:rFonts w:ascii="Courier" w:hAnsi="Courier" w:cs="Trebuchet MS"/>
           <w:color w:val="000000"/>
           <w:sz w:val="32"/>
           <w:szCs w:val="32"/>
         </w:rPr>
-        <w:t>iceCream</w:t>
-      </w:r>
-      <w:proofErr w:type="spellEnd"/>
-    </w:p>
-    <w:p>
-      <w:pPr>
-        <w:spacing w:line="360" w:lineRule="auto"/>
+        <w:t xml:space="preserve">data </w:t>
+      </w:r>
+      <w:r>
         <w:rPr>
           <w:rFonts w:ascii="Courier" w:hAnsi="Courier" w:cs="Trebuchet MS"/>
+          <w:b/>
           <w:color w:val="000000"/>
           <w:sz w:val="32"/>
           <w:szCs w:val="32"/>
         </w:rPr>
-      </w:pPr>
+        <w:t>Ca</w:t>
+      </w:r>
       <w:r>
         <w:rPr>
           <w:rFonts w:ascii="Courier" w:hAnsi="Courier" w:cs="Trebuchet MS"/>
+          <w:b/>
           <w:color w:val="000000"/>
           <w:sz w:val="32"/>
           <w:szCs w:val="32"/>
         </w:rPr>
-        <w:t xml:space="preserve">data </w:t>
-      </w:r>
-      <w:proofErr w:type="spellStart"/>
+        <w:t>ke</w:t>
+      </w:r>
       <w:r>
         <w:rPr>
           <w:rFonts w:ascii="Courier" w:hAnsi="Courier" w:cs="Trebuchet MS"/>
@@ -11606,7 +11404,7 @@
           <w:sz w:val="32"/>
           <w:szCs w:val="32"/>
         </w:rPr>
-        <w:t>Ca</w:t>
+        <w:t>T</w:t>
       </w:r>
       <w:r>
         <w:rPr>
@@ -11616,29 +11414,8 @@
           <w:sz w:val="32"/>
           <w:szCs w:val="32"/>
         </w:rPr>
-        <w:t>ke</w:t>
-      </w:r>
-      <w:r>
-        <w:rPr>
-          <w:rFonts w:ascii="Courier" w:hAnsi="Courier" w:cs="Trebuchet MS"/>
-          <w:b/>
-          <w:color w:val="000000"/>
-          <w:sz w:val="32"/>
-          <w:szCs w:val="32"/>
-        </w:rPr>
-        <w:t>T</w:t>
-      </w:r>
-      <w:r>
-        <w:rPr>
-          <w:rFonts w:ascii="Courier" w:hAnsi="Courier" w:cs="Trebuchet MS"/>
-          <w:b/>
-          <w:color w:val="000000"/>
-          <w:sz w:val="32"/>
-          <w:szCs w:val="32"/>
-        </w:rPr>
         <w:t>ype</w:t>
       </w:r>
-      <w:proofErr w:type="spellEnd"/>
       <w:r>
         <w:rPr>
           <w:rFonts w:ascii="Courier" w:hAnsi="Courier" w:cs="Trebuchet MS"/>
@@ -12210,7 +11987,6 @@
         </w:rPr>
         <w:t xml:space="preserve"> which consumes two </w:t>
       </w:r>
-      <w:proofErr w:type="spellStart"/>
       <w:r>
         <w:rPr>
           <w:rFonts w:ascii="Century Gothic" w:hAnsi="Century Gothic" w:cs="Trebuchet MS"/>
@@ -12241,25 +12017,23 @@
           <w:sz w:val="28"/>
           <w:szCs w:val="28"/>
         </w:rPr>
-        <w:t>s</w:t>
-      </w:r>
-      <w:proofErr w:type="spellEnd"/>
+        <w:t>s, and produces true if the number of layers in the first CakeT</w:t>
+      </w:r>
       <w:r>
         <w:rPr>
           <w:rFonts w:ascii="Century Gothic" w:hAnsi="Century Gothic" w:cs="Trebuchet MS"/>
           <w:sz w:val="28"/>
           <w:szCs w:val="28"/>
         </w:rPr>
-        <w:t xml:space="preserve">, and produces true if the number of layers in the first </w:t>
-      </w:r>
-      <w:proofErr w:type="spellStart"/>
+        <w:t>ype</w:t>
+      </w:r>
       <w:r>
         <w:rPr>
           <w:rFonts w:ascii="Century Gothic" w:hAnsi="Century Gothic" w:cs="Trebuchet MS"/>
           <w:sz w:val="28"/>
           <w:szCs w:val="28"/>
         </w:rPr>
-        <w:t>CakeT</w:t>
+        <w:t xml:space="preserve"> is greater than the number of layers in the second</w:t>
       </w:r>
       <w:r>
         <w:rPr>
@@ -12267,23 +12041,6 @@
           <w:sz w:val="28"/>
           <w:szCs w:val="28"/>
         </w:rPr>
-        <w:t>ype</w:t>
-      </w:r>
-      <w:proofErr w:type="spellEnd"/>
-      <w:r>
-        <w:rPr>
-          <w:rFonts w:ascii="Century Gothic" w:hAnsi="Century Gothic" w:cs="Trebuchet MS"/>
-          <w:sz w:val="28"/>
-          <w:szCs w:val="28"/>
-        </w:rPr>
-        <w:t xml:space="preserve"> is greater than the number of layers in the second</w:t>
-      </w:r>
-      <w:r>
-        <w:rPr>
-          <w:rFonts w:ascii="Century Gothic" w:hAnsi="Century Gothic" w:cs="Trebuchet MS"/>
-          <w:sz w:val="28"/>
-          <w:szCs w:val="28"/>
-        </w:rPr>
         <w:t>.</w:t>
       </w:r>
     </w:p>
@@ -12294,13 +12051,8 @@
           <w:rFonts w:cs="Trebuchet MS"/>
         </w:rPr>
       </w:pPr>
-      <w:proofErr w:type="spellStart"/>
-      <w:r>
-        <w:t>Contract+Purpose</w:t>
-      </w:r>
-      <w:proofErr w:type="spellEnd"/>
-      <w:r>
-        <w:t xml:space="preserve"> Statement</w:t>
+      <w:r>
+        <w:t>Contract+Purpose Statement</w:t>
       </w:r>
     </w:p>
     <w:p>
@@ -12972,16 +12724,15 @@
           <w:sz w:val="28"/>
           <w:szCs w:val="28"/>
         </w:rPr>
-        <w:t xml:space="preserve">which takes in a </w:t>
-      </w:r>
-      <w:proofErr w:type="spellStart"/>
+        <w:t>which takes in a CakeT</w:t>
+      </w:r>
       <w:r>
         <w:rPr>
           <w:rFonts w:ascii="Century Gothic" w:hAnsi="Century Gothic" w:cs="Trebuchet MS"/>
           <w:sz w:val="28"/>
           <w:szCs w:val="28"/>
         </w:rPr>
-        <w:t>CakeT</w:t>
+        <w:t>ype</w:t>
       </w:r>
       <w:r>
         <w:rPr>
@@ -12989,41 +12740,22 @@
           <w:sz w:val="28"/>
           <w:szCs w:val="28"/>
         </w:rPr>
+        <w:t xml:space="preserve"> and a temperature, and returns true if the temperature is greater than 32 degrees, AND the CakeT</w:t>
+      </w:r>
+      <w:r>
+        <w:rPr>
+          <w:rFonts w:ascii="Century Gothic" w:hAnsi="Century Gothic" w:cs="Trebuchet MS"/>
+          <w:sz w:val="28"/>
+          <w:szCs w:val="28"/>
+        </w:rPr>
         <w:t>ype</w:t>
       </w:r>
-      <w:proofErr w:type="spellEnd"/>
       <w:r>
         <w:rPr>
           <w:rFonts w:ascii="Century Gothic" w:hAnsi="Century Gothic" w:cs="Trebuchet MS"/>
           <w:sz w:val="28"/>
           <w:szCs w:val="28"/>
         </w:rPr>
-        <w:t xml:space="preserve"> and a temperature, and returns true if the temperature is greater than 32 degrees, AND the </w:t>
-      </w:r>
-      <w:proofErr w:type="spellStart"/>
-      <w:r>
-        <w:rPr>
-          <w:rFonts w:ascii="Century Gothic" w:hAnsi="Century Gothic" w:cs="Trebuchet MS"/>
-          <w:sz w:val="28"/>
-          <w:szCs w:val="28"/>
-        </w:rPr>
-        <w:t>CakeT</w:t>
-      </w:r>
-      <w:r>
-        <w:rPr>
-          <w:rFonts w:ascii="Century Gothic" w:hAnsi="Century Gothic" w:cs="Trebuchet MS"/>
-          <w:sz w:val="28"/>
-          <w:szCs w:val="28"/>
-        </w:rPr>
-        <w:t>ype</w:t>
-      </w:r>
-      <w:proofErr w:type="spellEnd"/>
-      <w:r>
-        <w:rPr>
-          <w:rFonts w:ascii="Century Gothic" w:hAnsi="Century Gothic" w:cs="Trebuchet MS"/>
-          <w:sz w:val="28"/>
-          <w:szCs w:val="28"/>
-        </w:rPr>
         <w:t xml:space="preserve"> is an ice cream cake.</w:t>
       </w:r>
     </w:p>
@@ -13034,13 +12766,8 @@
           <w:rFonts w:cs="Trebuchet MS"/>
         </w:rPr>
       </w:pPr>
-      <w:proofErr w:type="spellStart"/>
-      <w:r>
-        <w:t>Contract+Purpose</w:t>
-      </w:r>
-      <w:proofErr w:type="spellEnd"/>
-      <w:r>
-        <w:t xml:space="preserve"> Statement</w:t>
+      <w:r>
+        <w:t>Contract+Purpose Statement</w:t>
       </w:r>
     </w:p>
     <w:p>
@@ -13752,7 +13479,6 @@
         </w:rPr>
         <w:t xml:space="preserve"> </w:t>
       </w:r>
-      <w:proofErr w:type="spellStart"/>
       <w:r>
         <w:rPr>
           <w:rFonts w:ascii="Courier" w:hAnsi="Courier" w:cs="Trebuchet MS"/>
@@ -13760,9 +13486,8 @@
           <w:sz w:val="32"/>
           <w:szCs w:val="32"/>
         </w:rPr>
-        <w:t>MediaType</w:t>
-      </w:r>
-      <w:proofErr w:type="spellEnd"/>
+        <w:t>MediaType:</w:t>
+      </w:r>
       <w:r>
         <w:rPr>
           <w:rFonts w:ascii="Courier" w:hAnsi="Courier" w:cs="Trebuchet MS"/>
@@ -13770,28 +13495,29 @@
           <w:sz w:val="32"/>
           <w:szCs w:val="32"/>
         </w:rPr>
-        <w:t>:</w:t>
-      </w:r>
-      <w:r>
+        <w:t xml:space="preserve">  </w:t>
+      </w:r>
+    </w:p>
+    <w:p>
+      <w:pPr>
+        <w:ind w:firstLine="706"/>
         <w:rPr>
           <w:rFonts w:ascii="Courier" w:hAnsi="Courier" w:cs="Trebuchet MS"/>
           <w:color w:val="000000"/>
           <w:sz w:val="32"/>
           <w:szCs w:val="32"/>
         </w:rPr>
-        <w:t xml:space="preserve">  </w:t>
-      </w:r>
-    </w:p>
-    <w:p>
-      <w:pPr>
-        <w:ind w:firstLine="706"/>
+      </w:pPr>
+      <w:r>
         <w:rPr>
           <w:rFonts w:ascii="Courier" w:hAnsi="Courier" w:cs="Trebuchet MS"/>
           <w:color w:val="000000"/>
           <w:sz w:val="32"/>
           <w:szCs w:val="32"/>
         </w:rPr>
-      </w:pPr>
+        <w:t xml:space="preserve">| </w:t>
+      </w:r>
+      <w:proofErr w:type="gramStart"/>
       <w:r>
         <w:rPr>
           <w:rFonts w:ascii="Courier" w:hAnsi="Courier" w:cs="Trebuchet MS"/>
@@ -13799,31 +13525,31 @@
           <w:sz w:val="32"/>
           <w:szCs w:val="32"/>
         </w:rPr>
-        <w:t xml:space="preserve">| </w:t>
-      </w:r>
-      <w:proofErr w:type="gramStart"/>
-      <w:r>
+        <w:t>book(</w:t>
+      </w:r>
+      <w:proofErr w:type="gramEnd"/>
+    </w:p>
+    <w:p>
+      <w:pPr>
+        <w:ind w:left="709" w:firstLine="709"/>
         <w:rPr>
           <w:rFonts w:ascii="Courier" w:hAnsi="Courier" w:cs="Trebuchet MS"/>
           <w:color w:val="000000"/>
           <w:sz w:val="32"/>
           <w:szCs w:val="32"/>
         </w:rPr>
-        <w:t>book(</w:t>
-      </w:r>
-      <w:proofErr w:type="gramEnd"/>
-    </w:p>
-    <w:p>
-      <w:pPr>
-        <w:ind w:left="709" w:firstLine="709"/>
+      </w:pPr>
+      <w:proofErr w:type="gramStart"/>
+      <w:r>
         <w:rPr>
           <w:rFonts w:ascii="Courier" w:hAnsi="Courier" w:cs="Trebuchet MS"/>
           <w:color w:val="000000"/>
           <w:sz w:val="32"/>
           <w:szCs w:val="32"/>
         </w:rPr>
-      </w:pPr>
-      <w:proofErr w:type="gramStart"/>
+        <w:t>title :</w:t>
+      </w:r>
+      <w:proofErr w:type="gramEnd"/>
       <w:r>
         <w:rPr>
           <w:rFonts w:ascii="Courier" w:hAnsi="Courier" w:cs="Trebuchet MS"/>
@@ -13831,29 +13557,28 @@
           <w:sz w:val="32"/>
           <w:szCs w:val="32"/>
         </w:rPr>
-        <w:t>title :</w:t>
-      </w:r>
-      <w:proofErr w:type="gramEnd"/>
-      <w:r>
+        <w:t xml:space="preserve">: String, </w:t>
+      </w:r>
+    </w:p>
+    <w:p>
+      <w:pPr>
+        <w:ind w:firstLine="706"/>
         <w:rPr>
           <w:rFonts w:ascii="Courier" w:hAnsi="Courier" w:cs="Trebuchet MS"/>
           <w:color w:val="000000"/>
           <w:sz w:val="32"/>
           <w:szCs w:val="32"/>
         </w:rPr>
-        <w:t xml:space="preserve">: String, </w:t>
-      </w:r>
-    </w:p>
-    <w:p>
-      <w:pPr>
-        <w:ind w:firstLine="706"/>
+      </w:pPr>
+      <w:r>
         <w:rPr>
           <w:rFonts w:ascii="Courier" w:hAnsi="Courier" w:cs="Trebuchet MS"/>
           <w:color w:val="000000"/>
           <w:sz w:val="32"/>
           <w:szCs w:val="32"/>
         </w:rPr>
-      </w:pPr>
+        <w:tab/>
+      </w:r>
       <w:r>
         <w:rPr>
           <w:rFonts w:ascii="Courier" w:hAnsi="Courier" w:cs="Trebuchet MS"/>
@@ -13863,6 +13588,7 @@
         </w:rPr>
         <w:tab/>
       </w:r>
+      <w:proofErr w:type="gramStart"/>
       <w:r>
         <w:rPr>
           <w:rFonts w:ascii="Courier" w:hAnsi="Courier" w:cs="Trebuchet MS"/>
@@ -13870,9 +13596,9 @@
           <w:sz w:val="32"/>
           <w:szCs w:val="32"/>
         </w:rPr>
-        <w:tab/>
-      </w:r>
-      <w:proofErr w:type="gramStart"/>
+        <w:t>author :</w:t>
+      </w:r>
+      <w:proofErr w:type="gramEnd"/>
       <w:r>
         <w:rPr>
           <w:rFonts w:ascii="Courier" w:hAnsi="Courier" w:cs="Trebuchet MS"/>
@@ -13880,29 +13606,28 @@
           <w:sz w:val="32"/>
           <w:szCs w:val="32"/>
         </w:rPr>
-        <w:t>author :</w:t>
-      </w:r>
-      <w:proofErr w:type="gramEnd"/>
-      <w:r>
+        <w:t>: String,</w:t>
+      </w:r>
+    </w:p>
+    <w:p>
+      <w:pPr>
+        <w:ind w:firstLine="706"/>
         <w:rPr>
           <w:rFonts w:ascii="Courier" w:hAnsi="Courier" w:cs="Trebuchet MS"/>
           <w:color w:val="000000"/>
           <w:sz w:val="32"/>
           <w:szCs w:val="32"/>
         </w:rPr>
-        <w:t>: String,</w:t>
-      </w:r>
-    </w:p>
-    <w:p>
-      <w:pPr>
-        <w:ind w:firstLine="706"/>
+      </w:pPr>
+      <w:r>
         <w:rPr>
           <w:rFonts w:ascii="Courier" w:hAnsi="Courier" w:cs="Trebuchet MS"/>
           <w:color w:val="000000"/>
           <w:sz w:val="32"/>
           <w:szCs w:val="32"/>
         </w:rPr>
-      </w:pPr>
+        <w:tab/>
+      </w:r>
       <w:r>
         <w:rPr>
           <w:rFonts w:ascii="Courier" w:hAnsi="Courier" w:cs="Trebuchet MS"/>
@@ -13912,6 +13637,7 @@
         </w:rPr>
         <w:tab/>
       </w:r>
+      <w:proofErr w:type="gramStart"/>
       <w:r>
         <w:rPr>
           <w:rFonts w:ascii="Courier" w:hAnsi="Courier" w:cs="Trebuchet MS"/>
@@ -13919,10 +13645,9 @@
           <w:sz w:val="32"/>
           <w:szCs w:val="32"/>
         </w:rPr>
-        <w:tab/>
-      </w:r>
-      <w:proofErr w:type="spellStart"/>
-      <w:proofErr w:type="gramStart"/>
+        <w:t>pubyear :</w:t>
+      </w:r>
+      <w:proofErr w:type="gramEnd"/>
       <w:r>
         <w:rPr>
           <w:rFonts w:ascii="Courier" w:hAnsi="Courier" w:cs="Trebuchet MS"/>
@@ -13930,27 +13655,28 @@
           <w:sz w:val="32"/>
           <w:szCs w:val="32"/>
         </w:rPr>
-        <w:t>pubyear</w:t>
-      </w:r>
-      <w:proofErr w:type="spellEnd"/>
-      <w:r>
+        <w:t>: Number)</w:t>
+      </w:r>
+    </w:p>
+    <w:p>
+      <w:pPr>
         <w:rPr>
           <w:rFonts w:ascii="Courier" w:hAnsi="Courier" w:cs="Trebuchet MS"/>
+          <w:b/>
           <w:color w:val="000000"/>
           <w:sz w:val="32"/>
           <w:szCs w:val="32"/>
         </w:rPr>
-        <w:t xml:space="preserve"> :</w:t>
-      </w:r>
-      <w:proofErr w:type="gramEnd"/>
+      </w:pPr>
       <w:r>
         <w:rPr>
           <w:rFonts w:ascii="Courier" w:hAnsi="Courier" w:cs="Trebuchet MS"/>
+          <w:b/>
           <w:color w:val="000000"/>
           <w:sz w:val="32"/>
           <w:szCs w:val="32"/>
         </w:rPr>
-        <w:t>: Number)</w:t>
+        <w:t>end</w:t>
       </w:r>
     </w:p>
     <w:p>
@@ -13963,6 +13689,520 @@
           <w:szCs w:val="32"/>
         </w:rPr>
       </w:pPr>
+    </w:p>
+    <w:p>
+      <w:pPr>
+        <w:rPr>
+          <w:rFonts w:ascii="Courier" w:hAnsi="Courier" w:cs="Trebuchet MS"/>
+          <w:color w:val="000000"/>
+          <w:sz w:val="32"/>
+          <w:szCs w:val="32"/>
+        </w:rPr>
+      </w:pPr>
+      <w:r>
+        <w:rPr>
+          <w:rFonts w:ascii="Courier" w:hAnsi="Courier" w:cs="Trebuchet MS"/>
+          <w:color w:val="000000"/>
+          <w:sz w:val="32"/>
+          <w:szCs w:val="32"/>
+        </w:rPr>
+        <w:t># an example book:</w:t>
+      </w:r>
+    </w:p>
+    <w:p>
+      <w:pPr>
+        <w:rPr>
+          <w:rFonts w:ascii="Courier" w:hAnsi="Courier" w:cs="Trebuchet MS"/>
+          <w:color w:val="000000"/>
+          <w:sz w:val="32"/>
+          <w:szCs w:val="32"/>
+        </w:rPr>
+      </w:pPr>
+      <w:r>
+        <w:rPr>
+          <w:rFonts w:ascii="Courier" w:hAnsi="Courier" w:cs="Trebuchet MS"/>
+          <w:color w:val="000000"/>
+          <w:sz w:val="32"/>
+          <w:szCs w:val="32"/>
+        </w:rPr>
+        <w:t xml:space="preserve">book1 = </w:t>
+      </w:r>
+      <w:proofErr w:type="gramStart"/>
+      <w:r>
+        <w:rPr>
+          <w:rFonts w:ascii="Courier" w:hAnsi="Courier" w:cs="Trebuchet MS"/>
+          <w:color w:val="000000"/>
+          <w:sz w:val="32"/>
+          <w:szCs w:val="32"/>
+        </w:rPr>
+        <w:t>book(</w:t>
+      </w:r>
+      <w:proofErr w:type="gramEnd"/>
+      <w:r>
+        <w:rPr>
+          <w:rFonts w:ascii="Courier" w:hAnsi="Courier" w:cs="Trebuchet MS"/>
+          <w:color w:val="000000"/>
+          <w:sz w:val="32"/>
+          <w:szCs w:val="32"/>
+        </w:rPr>
+        <w:t>“1984”, “Orwell”, 1949)</w:t>
+      </w:r>
+    </w:p>
+    <w:p>
+      <w:pPr>
+        <w:rPr>
+          <w:rFonts w:ascii="Courier" w:hAnsi="Courier" w:cs="Trebuchet MS"/>
+          <w:color w:val="000000"/>
+          <w:sz w:val="32"/>
+          <w:szCs w:val="32"/>
+        </w:rPr>
+      </w:pPr>
+    </w:p>
+    <w:p>
+      <w:pPr>
+        <w:rPr>
+          <w:rFonts w:ascii="Century Gothic" w:hAnsi="Century Gothic" w:cs="Trebuchet MS"/>
+          <w:color w:val="000000"/>
+          <w:sz w:val="28"/>
+          <w:szCs w:val="28"/>
+        </w:rPr>
+      </w:pPr>
+      <w:r>
+        <w:rPr>
+          <w:rFonts w:ascii="Century Gothic" w:hAnsi="Century Gothic" w:cs="Trebuchet MS"/>
+          <w:color w:val="000000"/>
+          <w:sz w:val="28"/>
+          <w:szCs w:val="28"/>
+        </w:rPr>
+        <w:t>Fill in the blanks bel</w:t>
+      </w:r>
+      <w:r>
+        <w:rPr>
+          <w:rFonts w:ascii="Century Gothic" w:hAnsi="Century Gothic" w:cs="Trebuchet MS"/>
+          <w:color w:val="000000"/>
+          <w:sz w:val="28"/>
+          <w:szCs w:val="28"/>
+        </w:rPr>
+        <w:t xml:space="preserve">ow with the vocabulary term that </w:t>
+      </w:r>
+      <w:r>
+        <w:rPr>
+          <w:rFonts w:ascii="Century Gothic" w:hAnsi="Century Gothic" w:cs="Trebuchet MS"/>
+          <w:color w:val="000000"/>
+          <w:sz w:val="28"/>
+          <w:szCs w:val="28"/>
+        </w:rPr>
+        <w:t>applies to each name. Here are the terms to choose from:</w:t>
+      </w:r>
+    </w:p>
+    <w:p>
+      <w:pPr>
+        <w:rPr>
+          <w:rFonts w:ascii="Century Gothic" w:hAnsi="Century Gothic" w:cs="Trebuchet MS"/>
+          <w:color w:val="000000"/>
+          <w:sz w:val="28"/>
+          <w:szCs w:val="28"/>
+        </w:rPr>
+      </w:pPr>
+      <w:r>
+        <w:rPr>
+          <w:rFonts w:ascii="Century Gothic" w:hAnsi="Century Gothic" w:cs="Trebuchet MS"/>
+          <w:color w:val="000000"/>
+          <w:sz w:val="28"/>
+          <w:szCs w:val="28"/>
+        </w:rPr>
+        <w:t xml:space="preserve">   </w:t>
+      </w:r>
+    </w:p>
+    <w:p>
+      <w:pPr>
+        <w:rPr>
+          <w:rFonts w:ascii="Century Gothic" w:hAnsi="Century Gothic" w:cs="Trebuchet MS"/>
+          <w:color w:val="000000"/>
+          <w:sz w:val="28"/>
+          <w:szCs w:val="28"/>
+        </w:rPr>
+      </w:pPr>
+      <w:r>
+        <w:rPr>
+          <w:rFonts w:ascii="Century Gothic" w:hAnsi="Century Gothic" w:cs="Trebuchet MS"/>
+          <w:color w:val="000000"/>
+          <w:sz w:val="28"/>
+          <w:szCs w:val="28"/>
+        </w:rPr>
+        <w:t xml:space="preserve">  </w:t>
+      </w:r>
+      <w:r>
+        <w:rPr>
+          <w:rFonts w:ascii="Century Gothic" w:hAnsi="Century Gothic" w:cs="Trebuchet MS"/>
+          <w:color w:val="000000"/>
+          <w:sz w:val="28"/>
+          <w:szCs w:val="28"/>
+        </w:rPr>
+        <w:tab/>
+      </w:r>
+      <w:r>
+        <w:rPr>
+          <w:rFonts w:ascii="Century Gothic" w:hAnsi="Century Gothic" w:cs="Trebuchet MS"/>
+          <w:color w:val="000000"/>
+          <w:sz w:val="28"/>
+          <w:szCs w:val="28"/>
+        </w:rPr>
+        <w:tab/>
+      </w:r>
+      <w:r>
+        <w:rPr>
+          <w:rFonts w:ascii="Century Gothic" w:hAnsi="Century Gothic" w:cs="Trebuchet MS"/>
+          <w:color w:val="000000"/>
+          <w:sz w:val="28"/>
+          <w:szCs w:val="28"/>
+        </w:rPr>
+        <w:tab/>
+      </w:r>
+      <w:r>
+        <w:rPr>
+          <w:rFonts w:ascii="Century Gothic" w:hAnsi="Century Gothic" w:cs="Trebuchet MS"/>
+          <w:color w:val="000000"/>
+          <w:sz w:val="28"/>
+          <w:szCs w:val="28"/>
+        </w:rPr>
+        <w:t xml:space="preserve">   - contract           </w:t>
+      </w:r>
+      <w:r>
+        <w:rPr>
+          <w:rFonts w:ascii="Century Gothic" w:hAnsi="Century Gothic" w:cs="Trebuchet MS"/>
+          <w:color w:val="000000"/>
+          <w:sz w:val="28"/>
+          <w:szCs w:val="28"/>
+        </w:rPr>
+        <w:t xml:space="preserve"> </w:t>
+      </w:r>
+      <w:r>
+        <w:rPr>
+          <w:rFonts w:ascii="Century Gothic" w:hAnsi="Century Gothic" w:cs="Trebuchet MS"/>
+          <w:color w:val="000000"/>
+          <w:sz w:val="28"/>
+          <w:szCs w:val="28"/>
+        </w:rPr>
+        <w:t>- example</w:t>
+      </w:r>
+    </w:p>
+    <w:p>
+      <w:pPr>
+        <w:rPr>
+          <w:rFonts w:ascii="Century Gothic" w:hAnsi="Century Gothic" w:cs="Trebuchet MS"/>
+          <w:color w:val="000000"/>
+          <w:sz w:val="28"/>
+          <w:szCs w:val="28"/>
+        </w:rPr>
+      </w:pPr>
+      <w:r>
+        <w:rPr>
+          <w:rFonts w:ascii="Century Gothic" w:hAnsi="Century Gothic" w:cs="Trebuchet MS"/>
+          <w:color w:val="000000"/>
+          <w:sz w:val="28"/>
+          <w:szCs w:val="28"/>
+        </w:rPr>
+        <w:t xml:space="preserve">    </w:t>
+      </w:r>
+      <w:r>
+        <w:rPr>
+          <w:rFonts w:ascii="Century Gothic" w:hAnsi="Century Gothic" w:cs="Trebuchet MS"/>
+          <w:color w:val="000000"/>
+          <w:sz w:val="28"/>
+          <w:szCs w:val="28"/>
+        </w:rPr>
+        <w:tab/>
+      </w:r>
+      <w:r>
+        <w:rPr>
+          <w:rFonts w:ascii="Century Gothic" w:hAnsi="Century Gothic" w:cs="Trebuchet MS"/>
+          <w:color w:val="000000"/>
+          <w:sz w:val="28"/>
+          <w:szCs w:val="28"/>
+        </w:rPr>
+        <w:tab/>
+      </w:r>
+      <w:r>
+        <w:rPr>
+          <w:rFonts w:ascii="Century Gothic" w:hAnsi="Century Gothic" w:cs="Trebuchet MS"/>
+          <w:color w:val="000000"/>
+          <w:sz w:val="28"/>
+          <w:szCs w:val="28"/>
+        </w:rPr>
+        <w:tab/>
+        <w:t xml:space="preserve">  </w:t>
+      </w:r>
+      <w:r>
+        <w:rPr>
+          <w:rFonts w:ascii="Century Gothic" w:hAnsi="Century Gothic" w:cs="Trebuchet MS"/>
+          <w:color w:val="000000"/>
+          <w:sz w:val="28"/>
+          <w:szCs w:val="28"/>
+        </w:rPr>
+        <w:t xml:space="preserve"> - header             </w:t>
+      </w:r>
+      <w:r>
+        <w:rPr>
+          <w:rFonts w:ascii="Century Gothic" w:hAnsi="Century Gothic" w:cs="Trebuchet MS"/>
+          <w:color w:val="000000"/>
+          <w:sz w:val="28"/>
+          <w:szCs w:val="28"/>
+        </w:rPr>
+        <w:t xml:space="preserve">  </w:t>
+      </w:r>
+      <w:r>
+        <w:rPr>
+          <w:rFonts w:ascii="Century Gothic" w:hAnsi="Century Gothic" w:cs="Trebuchet MS"/>
+          <w:color w:val="000000"/>
+          <w:sz w:val="28"/>
+          <w:szCs w:val="28"/>
+        </w:rPr>
+        <w:t>- field</w:t>
+      </w:r>
+    </w:p>
+    <w:p>
+      <w:pPr>
+        <w:rPr>
+          <w:rFonts w:ascii="Century Gothic" w:hAnsi="Century Gothic" w:cs="Trebuchet MS"/>
+          <w:color w:val="000000"/>
+          <w:sz w:val="28"/>
+          <w:szCs w:val="28"/>
+        </w:rPr>
+      </w:pPr>
+      <w:r>
+        <w:rPr>
+          <w:rFonts w:ascii="Century Gothic" w:hAnsi="Century Gothic" w:cs="Trebuchet MS"/>
+          <w:color w:val="000000"/>
+          <w:sz w:val="28"/>
+          <w:szCs w:val="28"/>
+        </w:rPr>
+        <w:t xml:space="preserve">     </w:t>
+      </w:r>
+      <w:r>
+        <w:rPr>
+          <w:rFonts w:ascii="Century Gothic" w:hAnsi="Century Gothic" w:cs="Trebuchet MS"/>
+          <w:color w:val="000000"/>
+          <w:sz w:val="28"/>
+          <w:szCs w:val="28"/>
+        </w:rPr>
+        <w:tab/>
+      </w:r>
+      <w:r>
+        <w:rPr>
+          <w:rFonts w:ascii="Century Gothic" w:hAnsi="Century Gothic" w:cs="Trebuchet MS"/>
+          <w:color w:val="000000"/>
+          <w:sz w:val="28"/>
+          <w:szCs w:val="28"/>
+        </w:rPr>
+        <w:tab/>
+      </w:r>
+      <w:r>
+        <w:rPr>
+          <w:rFonts w:ascii="Century Gothic" w:hAnsi="Century Gothic" w:cs="Trebuchet MS"/>
+          <w:color w:val="000000"/>
+          <w:sz w:val="28"/>
+          <w:szCs w:val="28"/>
+        </w:rPr>
+        <w:tab/>
+        <w:t xml:space="preserve">   </w:t>
+      </w:r>
+      <w:r>
+        <w:rPr>
+          <w:rFonts w:ascii="Century Gothic" w:hAnsi="Century Gothic" w:cs="Trebuchet MS"/>
+          <w:color w:val="000000"/>
+          <w:sz w:val="28"/>
+          <w:szCs w:val="28"/>
+        </w:rPr>
+        <w:t>- datatype           - instance</w:t>
+      </w:r>
+    </w:p>
+    <w:p>
+      <w:pPr>
+        <w:rPr>
+          <w:rFonts w:ascii="Century Gothic" w:hAnsi="Century Gothic" w:cs="Trebuchet MS"/>
+          <w:color w:val="000000"/>
+          <w:sz w:val="28"/>
+          <w:szCs w:val="28"/>
+        </w:rPr>
+      </w:pPr>
+      <w:r>
+        <w:rPr>
+          <w:rFonts w:ascii="Century Gothic" w:hAnsi="Century Gothic" w:cs="Trebuchet MS"/>
+          <w:color w:val="000000"/>
+          <w:sz w:val="28"/>
+          <w:szCs w:val="28"/>
+        </w:rPr>
+        <w:t xml:space="preserve">    </w:t>
+      </w:r>
+      <w:r>
+        <w:rPr>
+          <w:rFonts w:ascii="Century Gothic" w:hAnsi="Century Gothic" w:cs="Trebuchet MS"/>
+          <w:color w:val="000000"/>
+          <w:sz w:val="28"/>
+          <w:szCs w:val="28"/>
+        </w:rPr>
+        <w:tab/>
+      </w:r>
+      <w:r>
+        <w:rPr>
+          <w:rFonts w:ascii="Century Gothic" w:hAnsi="Century Gothic" w:cs="Trebuchet MS"/>
+          <w:color w:val="000000"/>
+          <w:sz w:val="28"/>
+          <w:szCs w:val="28"/>
+        </w:rPr>
+        <w:tab/>
+      </w:r>
+      <w:r>
+        <w:rPr>
+          <w:rFonts w:ascii="Century Gothic" w:hAnsi="Century Gothic" w:cs="Trebuchet MS"/>
+          <w:color w:val="000000"/>
+          <w:sz w:val="28"/>
+          <w:szCs w:val="28"/>
+        </w:rPr>
+        <w:tab/>
+        <w:t xml:space="preserve">  </w:t>
+      </w:r>
+      <w:r>
+        <w:rPr>
+          <w:rFonts w:ascii="Century Gothic" w:hAnsi="Century Gothic" w:cs="Trebuchet MS"/>
+          <w:color w:val="000000"/>
+          <w:sz w:val="28"/>
+          <w:szCs w:val="28"/>
+        </w:rPr>
+        <w:t xml:space="preserve"> - constructor        - data block</w:t>
+      </w:r>
+    </w:p>
+    <w:p>
+      <w:pPr>
+        <w:rPr>
+          <w:rFonts w:ascii="Century Gothic" w:hAnsi="Century Gothic" w:cs="Trebuchet MS"/>
+          <w:color w:val="000000"/>
+          <w:sz w:val="28"/>
+          <w:szCs w:val="28"/>
+        </w:rPr>
+      </w:pPr>
+      <w:r>
+        <w:rPr>
+          <w:rFonts w:ascii="Century Gothic" w:hAnsi="Century Gothic" w:cs="Trebuchet MS"/>
+          <w:color w:val="000000"/>
+          <w:sz w:val="28"/>
+          <w:szCs w:val="28"/>
+        </w:rPr>
+        <w:t xml:space="preserve">   </w:t>
+      </w:r>
+      <w:r>
+        <w:rPr>
+          <w:rFonts w:ascii="Century Gothic" w:hAnsi="Century Gothic" w:cs="Trebuchet MS"/>
+          <w:color w:val="000000"/>
+          <w:sz w:val="28"/>
+          <w:szCs w:val="28"/>
+        </w:rPr>
+        <w:tab/>
+      </w:r>
+      <w:r>
+        <w:rPr>
+          <w:rFonts w:ascii="Century Gothic" w:hAnsi="Century Gothic" w:cs="Trebuchet MS"/>
+          <w:color w:val="000000"/>
+          <w:sz w:val="28"/>
+          <w:szCs w:val="28"/>
+        </w:rPr>
+        <w:tab/>
+      </w:r>
+      <w:r>
+        <w:rPr>
+          <w:rFonts w:ascii="Century Gothic" w:hAnsi="Century Gothic" w:cs="Trebuchet MS"/>
+          <w:color w:val="000000"/>
+          <w:sz w:val="28"/>
+          <w:szCs w:val="28"/>
+        </w:rPr>
+        <w:tab/>
+        <w:t xml:space="preserve"> </w:t>
+      </w:r>
+      <w:r>
+        <w:rPr>
+          <w:rFonts w:ascii="Century Gothic" w:hAnsi="Century Gothic" w:cs="Trebuchet MS"/>
+          <w:color w:val="000000"/>
+          <w:sz w:val="28"/>
+          <w:szCs w:val="28"/>
+        </w:rPr>
+        <w:t xml:space="preserve">  - name              </w:t>
+      </w:r>
+      <w:r>
+        <w:rPr>
+          <w:rFonts w:ascii="Century Gothic" w:hAnsi="Century Gothic" w:cs="Trebuchet MS"/>
+          <w:color w:val="000000"/>
+          <w:sz w:val="28"/>
+          <w:szCs w:val="28"/>
+        </w:rPr>
+        <w:t xml:space="preserve">   </w:t>
+      </w:r>
+      <w:r>
+        <w:rPr>
+          <w:rFonts w:ascii="Century Gothic" w:hAnsi="Century Gothic" w:cs="Trebuchet MS"/>
+          <w:color w:val="000000"/>
+          <w:sz w:val="28"/>
+          <w:szCs w:val="28"/>
+        </w:rPr>
+        <w:t xml:space="preserve"> - purpose</w:t>
+      </w:r>
+    </w:p>
+    <w:p>
+      <w:pPr>
+        <w:rPr>
+          <w:rFonts w:ascii="Courier" w:hAnsi="Courier" w:cs="Trebuchet MS"/>
+          <w:color w:val="000000"/>
+          <w:sz w:val="32"/>
+          <w:szCs w:val="32"/>
+        </w:rPr>
+      </w:pPr>
+      <w:r>
+        <w:rPr>
+          <w:rFonts w:ascii="Courier" w:hAnsi="Courier" w:cs="Trebuchet MS"/>
+          <w:color w:val="000000"/>
+          <w:sz w:val="32"/>
+          <w:szCs w:val="32"/>
+        </w:rPr>
+        <w:t xml:space="preserve">  </w:t>
+      </w:r>
+    </w:p>
+    <w:p>
+      <w:pPr>
+        <w:rPr>
+          <w:rFonts w:ascii="Courier" w:hAnsi="Courier" w:cs="Trebuchet MS"/>
+          <w:color w:val="000000"/>
+          <w:sz w:val="32"/>
+          <w:szCs w:val="32"/>
+        </w:rPr>
+      </w:pPr>
+      <w:r>
+        <w:rPr>
+          <w:rFonts w:ascii="Courier" w:hAnsi="Courier" w:cs="Trebuchet MS"/>
+          <w:color w:val="000000"/>
+          <w:sz w:val="32"/>
+          <w:szCs w:val="32"/>
+        </w:rPr>
+        <w:t xml:space="preserve">   </w:t>
+      </w:r>
+    </w:p>
+    <w:p>
+      <w:pPr>
+        <w:rPr>
+          <w:rFonts w:ascii="Courier" w:hAnsi="Courier" w:cs="Trebuchet MS"/>
+          <w:color w:val="000000"/>
+          <w:sz w:val="32"/>
+          <w:szCs w:val="32"/>
+        </w:rPr>
+      </w:pPr>
+      <w:r>
+        <w:rPr>
+          <w:rFonts w:ascii="Courier" w:hAnsi="Courier" w:cs="Trebuchet MS"/>
+          <w:color w:val="000000"/>
+          <w:sz w:val="32"/>
+          <w:szCs w:val="32"/>
+        </w:rPr>
+        <w:t xml:space="preserve">   </w:t>
+      </w:r>
       <w:r>
         <w:rPr>
           <w:rFonts w:ascii="Courier" w:hAnsi="Courier" w:cs="Trebuchet MS"/>
@@ -13971,11 +14211,47 @@
           <w:sz w:val="32"/>
           <w:szCs w:val="32"/>
         </w:rPr>
-        <w:t>end</w:t>
-      </w:r>
-    </w:p>
-    <w:p>
-      <w:pPr>
+        <w:t>author</w:t>
+      </w:r>
+      <w:r>
+        <w:rPr>
+          <w:rFonts w:ascii="Courier" w:hAnsi="Courier" w:cs="Trebuchet MS"/>
+          <w:color w:val="000000"/>
+          <w:sz w:val="32"/>
+          <w:szCs w:val="32"/>
+        </w:rPr>
+        <w:t xml:space="preserve"> is a ___________________________</w:t>
+      </w:r>
+    </w:p>
+    <w:p>
+      <w:pPr>
+        <w:rPr>
+          <w:rFonts w:ascii="Courier" w:hAnsi="Courier" w:cs="Trebuchet MS"/>
+          <w:color w:val="000000"/>
+          <w:sz w:val="32"/>
+          <w:szCs w:val="32"/>
+        </w:rPr>
+      </w:pPr>
+    </w:p>
+    <w:p>
+      <w:pPr>
+        <w:rPr>
+          <w:rFonts w:ascii="Courier" w:hAnsi="Courier" w:cs="Trebuchet MS"/>
+          <w:color w:val="000000"/>
+          <w:sz w:val="32"/>
+          <w:szCs w:val="32"/>
+        </w:rPr>
+      </w:pPr>
+      <w:r>
+        <w:rPr>
+          <w:rFonts w:ascii="Courier" w:hAnsi="Courier" w:cs="Trebuchet MS"/>
+          <w:color w:val="000000"/>
+          <w:sz w:val="32"/>
+          <w:szCs w:val="32"/>
+        </w:rPr>
+        <w:t xml:space="preserve">   </w:t>
+      </w:r>
+      <w:r>
         <w:rPr>
           <w:rFonts w:ascii="Courier" w:hAnsi="Courier" w:cs="Trebuchet MS"/>
           <w:b/>
@@ -13983,46 +14259,46 @@
           <w:sz w:val="32"/>
           <w:szCs w:val="32"/>
         </w:rPr>
-      </w:pPr>
-    </w:p>
-    <w:p>
-      <w:pPr>
+        <w:t xml:space="preserve">book </w:t>
+      </w:r>
+      <w:r>
         <w:rPr>
           <w:rFonts w:ascii="Courier" w:hAnsi="Courier" w:cs="Trebuchet MS"/>
           <w:color w:val="000000"/>
           <w:sz w:val="32"/>
           <w:szCs w:val="32"/>
         </w:rPr>
-      </w:pPr>
-      <w:r>
+        <w:t>is a _____________________________</w:t>
+      </w:r>
+    </w:p>
+    <w:p>
+      <w:pPr>
         <w:rPr>
           <w:rFonts w:ascii="Courier" w:hAnsi="Courier" w:cs="Trebuchet MS"/>
           <w:color w:val="000000"/>
           <w:sz w:val="32"/>
           <w:szCs w:val="32"/>
         </w:rPr>
-        <w:t># an example book:</w:t>
-      </w:r>
-    </w:p>
-    <w:p>
-      <w:pPr>
+      </w:pPr>
+      <w:r>
         <w:rPr>
           <w:rFonts w:ascii="Courier" w:hAnsi="Courier" w:cs="Trebuchet MS"/>
           <w:color w:val="000000"/>
           <w:sz w:val="32"/>
           <w:szCs w:val="32"/>
         </w:rPr>
-      </w:pPr>
-      <w:r>
+        <w:t xml:space="preserve">  </w:t>
+      </w:r>
+    </w:p>
+    <w:p>
+      <w:pPr>
         <w:rPr>
           <w:rFonts w:ascii="Courier" w:hAnsi="Courier" w:cs="Trebuchet MS"/>
           <w:color w:val="000000"/>
           <w:sz w:val="32"/>
           <w:szCs w:val="32"/>
         </w:rPr>
-        <w:t xml:space="preserve">book1 = </w:t>
-      </w:r>
-      <w:proofErr w:type="gramStart"/>
+      </w:pPr>
       <w:r>
         <w:rPr>
           <w:rFonts w:ascii="Courier" w:hAnsi="Courier" w:cs="Trebuchet MS"/>
@@ -14030,591 +14306,18 @@
           <w:sz w:val="32"/>
           <w:szCs w:val="32"/>
         </w:rPr>
-        <w:t>book(</w:t>
-      </w:r>
-      <w:proofErr w:type="gramEnd"/>
+        <w:t xml:space="preserve">   </w:t>
+      </w:r>
       <w:r>
         <w:rPr>
           <w:rFonts w:ascii="Courier" w:hAnsi="Courier" w:cs="Trebuchet MS"/>
+          <w:b/>
           <w:color w:val="000000"/>
           <w:sz w:val="32"/>
           <w:szCs w:val="32"/>
         </w:rPr>
-        <w:t>“1984”, “Orwell”, 1949)</w:t>
-      </w:r>
-    </w:p>
-    <w:p>
-      <w:pPr>
-        <w:rPr>
-          <w:rFonts w:ascii="Courier" w:hAnsi="Courier" w:cs="Trebuchet MS"/>
-          <w:color w:val="000000"/>
-          <w:sz w:val="32"/>
-          <w:szCs w:val="32"/>
-        </w:rPr>
-      </w:pPr>
-    </w:p>
-    <w:p>
-      <w:pPr>
-        <w:rPr>
-          <w:rFonts w:ascii="Century Gothic" w:hAnsi="Century Gothic" w:cs="Trebuchet MS"/>
-          <w:color w:val="000000"/>
-          <w:sz w:val="28"/>
-          <w:szCs w:val="28"/>
-        </w:rPr>
-      </w:pPr>
-      <w:r>
-        <w:rPr>
-          <w:rFonts w:ascii="Century Gothic" w:hAnsi="Century Gothic" w:cs="Trebuchet MS"/>
-          <w:color w:val="000000"/>
-          <w:sz w:val="28"/>
-          <w:szCs w:val="28"/>
-        </w:rPr>
-        <w:t>Fill in the blanks bel</w:t>
-      </w:r>
-      <w:r>
-        <w:rPr>
-          <w:rFonts w:ascii="Century Gothic" w:hAnsi="Century Gothic" w:cs="Trebuchet MS"/>
-          <w:color w:val="000000"/>
-          <w:sz w:val="28"/>
-          <w:szCs w:val="28"/>
-        </w:rPr>
-        <w:t xml:space="preserve">ow with the vocabulary term that </w:t>
-      </w:r>
-      <w:r>
-        <w:rPr>
-          <w:rFonts w:ascii="Century Gothic" w:hAnsi="Century Gothic" w:cs="Trebuchet MS"/>
-          <w:color w:val="000000"/>
-          <w:sz w:val="28"/>
-          <w:szCs w:val="28"/>
-        </w:rPr>
-        <w:t>applies to each name. Here are the terms to choose from:</w:t>
-      </w:r>
-    </w:p>
-    <w:p>
-      <w:pPr>
-        <w:rPr>
-          <w:rFonts w:ascii="Century Gothic" w:hAnsi="Century Gothic" w:cs="Trebuchet MS"/>
-          <w:color w:val="000000"/>
-          <w:sz w:val="28"/>
-          <w:szCs w:val="28"/>
-        </w:rPr>
-      </w:pPr>
-      <w:r>
-        <w:rPr>
-          <w:rFonts w:ascii="Century Gothic" w:hAnsi="Century Gothic" w:cs="Trebuchet MS"/>
-          <w:color w:val="000000"/>
-          <w:sz w:val="28"/>
-          <w:szCs w:val="28"/>
-        </w:rPr>
-        <w:t xml:space="preserve">   </w:t>
-      </w:r>
-    </w:p>
-    <w:p>
-      <w:pPr>
-        <w:rPr>
-          <w:rFonts w:ascii="Century Gothic" w:hAnsi="Century Gothic" w:cs="Trebuchet MS"/>
-          <w:color w:val="000000"/>
-          <w:sz w:val="28"/>
-          <w:szCs w:val="28"/>
-        </w:rPr>
-      </w:pPr>
-      <w:r>
-        <w:rPr>
-          <w:rFonts w:ascii="Century Gothic" w:hAnsi="Century Gothic" w:cs="Trebuchet MS"/>
-          <w:color w:val="000000"/>
-          <w:sz w:val="28"/>
-          <w:szCs w:val="28"/>
-        </w:rPr>
-        <w:t xml:space="preserve">  </w:t>
-      </w:r>
-      <w:r>
-        <w:rPr>
-          <w:rFonts w:ascii="Century Gothic" w:hAnsi="Century Gothic" w:cs="Trebuchet MS"/>
-          <w:color w:val="000000"/>
-          <w:sz w:val="28"/>
-          <w:szCs w:val="28"/>
-        </w:rPr>
-        <w:tab/>
-      </w:r>
-      <w:r>
-        <w:rPr>
-          <w:rFonts w:ascii="Century Gothic" w:hAnsi="Century Gothic" w:cs="Trebuchet MS"/>
-          <w:color w:val="000000"/>
-          <w:sz w:val="28"/>
-          <w:szCs w:val="28"/>
-        </w:rPr>
-        <w:tab/>
-      </w:r>
-      <w:r>
-        <w:rPr>
-          <w:rFonts w:ascii="Century Gothic" w:hAnsi="Century Gothic" w:cs="Trebuchet MS"/>
-          <w:color w:val="000000"/>
-          <w:sz w:val="28"/>
-          <w:szCs w:val="28"/>
-        </w:rPr>
-        <w:tab/>
-      </w:r>
-      <w:r>
-        <w:rPr>
-          <w:rFonts w:ascii="Century Gothic" w:hAnsi="Century Gothic" w:cs="Trebuchet MS"/>
-          <w:color w:val="000000"/>
-          <w:sz w:val="28"/>
-          <w:szCs w:val="28"/>
-        </w:rPr>
-        <w:t xml:space="preserve">   - contract           </w:t>
-      </w:r>
-      <w:r>
-        <w:rPr>
-          <w:rFonts w:ascii="Century Gothic" w:hAnsi="Century Gothic" w:cs="Trebuchet MS"/>
-          <w:color w:val="000000"/>
-          <w:sz w:val="28"/>
-          <w:szCs w:val="28"/>
-        </w:rPr>
-        <w:t xml:space="preserve"> </w:t>
-      </w:r>
-      <w:r>
-        <w:rPr>
-          <w:rFonts w:ascii="Century Gothic" w:hAnsi="Century Gothic" w:cs="Trebuchet MS"/>
-          <w:color w:val="000000"/>
-          <w:sz w:val="28"/>
-          <w:szCs w:val="28"/>
-        </w:rPr>
-        <w:t>- example</w:t>
-      </w:r>
-    </w:p>
-    <w:p>
-      <w:pPr>
-        <w:rPr>
-          <w:rFonts w:ascii="Century Gothic" w:hAnsi="Century Gothic" w:cs="Trebuchet MS"/>
-          <w:color w:val="000000"/>
-          <w:sz w:val="28"/>
-          <w:szCs w:val="28"/>
-        </w:rPr>
-      </w:pPr>
-      <w:r>
-        <w:rPr>
-          <w:rFonts w:ascii="Century Gothic" w:hAnsi="Century Gothic" w:cs="Trebuchet MS"/>
-          <w:color w:val="000000"/>
-          <w:sz w:val="28"/>
-          <w:szCs w:val="28"/>
-        </w:rPr>
-        <w:t xml:space="preserve">    </w:t>
-      </w:r>
-      <w:r>
-        <w:rPr>
-          <w:rFonts w:ascii="Century Gothic" w:hAnsi="Century Gothic" w:cs="Trebuchet MS"/>
-          <w:color w:val="000000"/>
-          <w:sz w:val="28"/>
-          <w:szCs w:val="28"/>
-        </w:rPr>
-        <w:tab/>
-      </w:r>
-      <w:r>
-        <w:rPr>
-          <w:rFonts w:ascii="Century Gothic" w:hAnsi="Century Gothic" w:cs="Trebuchet MS"/>
-          <w:color w:val="000000"/>
-          <w:sz w:val="28"/>
-          <w:szCs w:val="28"/>
-        </w:rPr>
-        <w:tab/>
-      </w:r>
-      <w:r>
-        <w:rPr>
-          <w:rFonts w:ascii="Century Gothic" w:hAnsi="Century Gothic" w:cs="Trebuchet MS"/>
-          <w:color w:val="000000"/>
-          <w:sz w:val="28"/>
-          <w:szCs w:val="28"/>
-        </w:rPr>
-        <w:tab/>
-        <w:t xml:space="preserve">  </w:t>
-      </w:r>
-      <w:r>
-        <w:rPr>
-          <w:rFonts w:ascii="Century Gothic" w:hAnsi="Century Gothic" w:cs="Trebuchet MS"/>
-          <w:color w:val="000000"/>
-          <w:sz w:val="28"/>
-          <w:szCs w:val="28"/>
-        </w:rPr>
-        <w:t xml:space="preserve"> - header             </w:t>
-      </w:r>
-      <w:r>
-        <w:rPr>
-          <w:rFonts w:ascii="Century Gothic" w:hAnsi="Century Gothic" w:cs="Trebuchet MS"/>
-          <w:color w:val="000000"/>
-          <w:sz w:val="28"/>
-          <w:szCs w:val="28"/>
-        </w:rPr>
-        <w:t xml:space="preserve">  </w:t>
-      </w:r>
-      <w:r>
-        <w:rPr>
-          <w:rFonts w:ascii="Century Gothic" w:hAnsi="Century Gothic" w:cs="Trebuchet MS"/>
-          <w:color w:val="000000"/>
-          <w:sz w:val="28"/>
-          <w:szCs w:val="28"/>
-        </w:rPr>
-        <w:t>- field</w:t>
-      </w:r>
-    </w:p>
-    <w:p>
-      <w:pPr>
-        <w:rPr>
-          <w:rFonts w:ascii="Century Gothic" w:hAnsi="Century Gothic" w:cs="Trebuchet MS"/>
-          <w:color w:val="000000"/>
-          <w:sz w:val="28"/>
-          <w:szCs w:val="28"/>
-        </w:rPr>
-      </w:pPr>
-      <w:r>
-        <w:rPr>
-          <w:rFonts w:ascii="Century Gothic" w:hAnsi="Century Gothic" w:cs="Trebuchet MS"/>
-          <w:color w:val="000000"/>
-          <w:sz w:val="28"/>
-          <w:szCs w:val="28"/>
-        </w:rPr>
-        <w:t xml:space="preserve">     </w:t>
-      </w:r>
-      <w:r>
-        <w:rPr>
-          <w:rFonts w:ascii="Century Gothic" w:hAnsi="Century Gothic" w:cs="Trebuchet MS"/>
-          <w:color w:val="000000"/>
-          <w:sz w:val="28"/>
-          <w:szCs w:val="28"/>
-        </w:rPr>
-        <w:tab/>
-      </w:r>
-      <w:r>
-        <w:rPr>
-          <w:rFonts w:ascii="Century Gothic" w:hAnsi="Century Gothic" w:cs="Trebuchet MS"/>
-          <w:color w:val="000000"/>
-          <w:sz w:val="28"/>
-          <w:szCs w:val="28"/>
-        </w:rPr>
-        <w:tab/>
-      </w:r>
-      <w:r>
-        <w:rPr>
-          <w:rFonts w:ascii="Century Gothic" w:hAnsi="Century Gothic" w:cs="Trebuchet MS"/>
-          <w:color w:val="000000"/>
-          <w:sz w:val="28"/>
-          <w:szCs w:val="28"/>
-        </w:rPr>
-        <w:tab/>
-        <w:t xml:space="preserve">   </w:t>
-      </w:r>
-      <w:r>
-        <w:rPr>
-          <w:rFonts w:ascii="Century Gothic" w:hAnsi="Century Gothic" w:cs="Trebuchet MS"/>
-          <w:color w:val="000000"/>
-          <w:sz w:val="28"/>
-          <w:szCs w:val="28"/>
-        </w:rPr>
-        <w:t>- datatype           - instance</w:t>
-      </w:r>
-    </w:p>
-    <w:p>
-      <w:pPr>
-        <w:rPr>
-          <w:rFonts w:ascii="Century Gothic" w:hAnsi="Century Gothic" w:cs="Trebuchet MS"/>
-          <w:color w:val="000000"/>
-          <w:sz w:val="28"/>
-          <w:szCs w:val="28"/>
-        </w:rPr>
-      </w:pPr>
-      <w:r>
-        <w:rPr>
-          <w:rFonts w:ascii="Century Gothic" w:hAnsi="Century Gothic" w:cs="Trebuchet MS"/>
-          <w:color w:val="000000"/>
-          <w:sz w:val="28"/>
-          <w:szCs w:val="28"/>
-        </w:rPr>
-        <w:t xml:space="preserve">    </w:t>
-      </w:r>
-      <w:r>
-        <w:rPr>
-          <w:rFonts w:ascii="Century Gothic" w:hAnsi="Century Gothic" w:cs="Trebuchet MS"/>
-          <w:color w:val="000000"/>
-          <w:sz w:val="28"/>
-          <w:szCs w:val="28"/>
-        </w:rPr>
-        <w:tab/>
-      </w:r>
-      <w:r>
-        <w:rPr>
-          <w:rFonts w:ascii="Century Gothic" w:hAnsi="Century Gothic" w:cs="Trebuchet MS"/>
-          <w:color w:val="000000"/>
-          <w:sz w:val="28"/>
-          <w:szCs w:val="28"/>
-        </w:rPr>
-        <w:tab/>
-      </w:r>
-      <w:r>
-        <w:rPr>
-          <w:rFonts w:ascii="Century Gothic" w:hAnsi="Century Gothic" w:cs="Trebuchet MS"/>
-          <w:color w:val="000000"/>
-          <w:sz w:val="28"/>
-          <w:szCs w:val="28"/>
-        </w:rPr>
-        <w:tab/>
-        <w:t xml:space="preserve">  </w:t>
-      </w:r>
-      <w:r>
-        <w:rPr>
-          <w:rFonts w:ascii="Century Gothic" w:hAnsi="Century Gothic" w:cs="Trebuchet MS"/>
-          <w:color w:val="000000"/>
-          <w:sz w:val="28"/>
-          <w:szCs w:val="28"/>
-        </w:rPr>
-        <w:t xml:space="preserve"> - constructor        - data block</w:t>
-      </w:r>
-    </w:p>
-    <w:p>
-      <w:pPr>
-        <w:rPr>
-          <w:rFonts w:ascii="Century Gothic" w:hAnsi="Century Gothic" w:cs="Trebuchet MS"/>
-          <w:color w:val="000000"/>
-          <w:sz w:val="28"/>
-          <w:szCs w:val="28"/>
-        </w:rPr>
-      </w:pPr>
-      <w:r>
-        <w:rPr>
-          <w:rFonts w:ascii="Century Gothic" w:hAnsi="Century Gothic" w:cs="Trebuchet MS"/>
-          <w:color w:val="000000"/>
-          <w:sz w:val="28"/>
-          <w:szCs w:val="28"/>
-        </w:rPr>
-        <w:t xml:space="preserve">   </w:t>
-      </w:r>
-      <w:r>
-        <w:rPr>
-          <w:rFonts w:ascii="Century Gothic" w:hAnsi="Century Gothic" w:cs="Trebuchet MS"/>
-          <w:color w:val="000000"/>
-          <w:sz w:val="28"/>
-          <w:szCs w:val="28"/>
-        </w:rPr>
-        <w:tab/>
-      </w:r>
-      <w:r>
-        <w:rPr>
-          <w:rFonts w:ascii="Century Gothic" w:hAnsi="Century Gothic" w:cs="Trebuchet MS"/>
-          <w:color w:val="000000"/>
-          <w:sz w:val="28"/>
-          <w:szCs w:val="28"/>
-        </w:rPr>
-        <w:tab/>
-      </w:r>
-      <w:r>
-        <w:rPr>
-          <w:rFonts w:ascii="Century Gothic" w:hAnsi="Century Gothic" w:cs="Trebuchet MS"/>
-          <w:color w:val="000000"/>
-          <w:sz w:val="28"/>
-          <w:szCs w:val="28"/>
-        </w:rPr>
-        <w:tab/>
-        <w:t xml:space="preserve"> </w:t>
-      </w:r>
-      <w:r>
-        <w:rPr>
-          <w:rFonts w:ascii="Century Gothic" w:hAnsi="Century Gothic" w:cs="Trebuchet MS"/>
-          <w:color w:val="000000"/>
-          <w:sz w:val="28"/>
-          <w:szCs w:val="28"/>
-        </w:rPr>
-        <w:t xml:space="preserve">  - name              </w:t>
-      </w:r>
-      <w:r>
-        <w:rPr>
-          <w:rFonts w:ascii="Century Gothic" w:hAnsi="Century Gothic" w:cs="Trebuchet MS"/>
-          <w:color w:val="000000"/>
-          <w:sz w:val="28"/>
-          <w:szCs w:val="28"/>
-        </w:rPr>
-        <w:t xml:space="preserve">   </w:t>
-      </w:r>
-      <w:r>
-        <w:rPr>
-          <w:rFonts w:ascii="Century Gothic" w:hAnsi="Century Gothic" w:cs="Trebuchet MS"/>
-          <w:color w:val="000000"/>
-          <w:sz w:val="28"/>
-          <w:szCs w:val="28"/>
-        </w:rPr>
-        <w:t xml:space="preserve"> - purpose</w:t>
-      </w:r>
-    </w:p>
-    <w:p>
-      <w:pPr>
-        <w:rPr>
-          <w:rFonts w:ascii="Courier" w:hAnsi="Courier" w:cs="Trebuchet MS"/>
-          <w:color w:val="000000"/>
-          <w:sz w:val="32"/>
-          <w:szCs w:val="32"/>
-        </w:rPr>
-      </w:pPr>
-      <w:r>
-        <w:rPr>
-          <w:rFonts w:ascii="Courier" w:hAnsi="Courier" w:cs="Trebuchet MS"/>
-          <w:color w:val="000000"/>
-          <w:sz w:val="32"/>
-          <w:szCs w:val="32"/>
-        </w:rPr>
-        <w:t xml:space="preserve">  </w:t>
-      </w:r>
-    </w:p>
-    <w:p>
-      <w:pPr>
-        <w:rPr>
-          <w:rFonts w:ascii="Courier" w:hAnsi="Courier" w:cs="Trebuchet MS"/>
-          <w:color w:val="000000"/>
-          <w:sz w:val="32"/>
-          <w:szCs w:val="32"/>
-        </w:rPr>
-      </w:pPr>
-      <w:r>
-        <w:rPr>
-          <w:rFonts w:ascii="Courier" w:hAnsi="Courier" w:cs="Trebuchet MS"/>
-          <w:color w:val="000000"/>
-          <w:sz w:val="32"/>
-          <w:szCs w:val="32"/>
-        </w:rPr>
-        <w:t xml:space="preserve">   </w:t>
-      </w:r>
-    </w:p>
-    <w:p>
-      <w:pPr>
-        <w:rPr>
-          <w:rFonts w:ascii="Courier" w:hAnsi="Courier" w:cs="Trebuchet MS"/>
-          <w:color w:val="000000"/>
-          <w:sz w:val="32"/>
-          <w:szCs w:val="32"/>
-        </w:rPr>
-      </w:pPr>
-      <w:r>
-        <w:rPr>
-          <w:rFonts w:ascii="Courier" w:hAnsi="Courier" w:cs="Trebuchet MS"/>
-          <w:color w:val="000000"/>
-          <w:sz w:val="32"/>
-          <w:szCs w:val="32"/>
-        </w:rPr>
-        <w:t xml:space="preserve">   </w:t>
-      </w:r>
-      <w:r>
-        <w:rPr>
-          <w:rFonts w:ascii="Courier" w:hAnsi="Courier" w:cs="Trebuchet MS"/>
-          <w:b/>
-          <w:color w:val="000000"/>
-          <w:sz w:val="32"/>
-          <w:szCs w:val="32"/>
-        </w:rPr>
-        <w:t>author</w:t>
-      </w:r>
-      <w:r>
-        <w:rPr>
-          <w:rFonts w:ascii="Courier" w:hAnsi="Courier" w:cs="Trebuchet MS"/>
-          <w:color w:val="000000"/>
-          <w:sz w:val="32"/>
-          <w:szCs w:val="32"/>
-        </w:rPr>
-        <w:t xml:space="preserve"> is a ___________________________</w:t>
-      </w:r>
-    </w:p>
-    <w:p>
-      <w:pPr>
-        <w:rPr>
-          <w:rFonts w:ascii="Courier" w:hAnsi="Courier" w:cs="Trebuchet MS"/>
-          <w:color w:val="000000"/>
-          <w:sz w:val="32"/>
-          <w:szCs w:val="32"/>
-        </w:rPr>
-      </w:pPr>
-    </w:p>
-    <w:p>
-      <w:pPr>
-        <w:rPr>
-          <w:rFonts w:ascii="Courier" w:hAnsi="Courier" w:cs="Trebuchet MS"/>
-          <w:color w:val="000000"/>
-          <w:sz w:val="32"/>
-          <w:szCs w:val="32"/>
-        </w:rPr>
-      </w:pPr>
-      <w:r>
-        <w:rPr>
-          <w:rFonts w:ascii="Courier" w:hAnsi="Courier" w:cs="Trebuchet MS"/>
-          <w:color w:val="000000"/>
-          <w:sz w:val="32"/>
-          <w:szCs w:val="32"/>
-        </w:rPr>
-        <w:t xml:space="preserve">   </w:t>
-      </w:r>
-      <w:r>
-        <w:rPr>
-          <w:rFonts w:ascii="Courier" w:hAnsi="Courier" w:cs="Trebuchet MS"/>
-          <w:b/>
-          <w:color w:val="000000"/>
-          <w:sz w:val="32"/>
-          <w:szCs w:val="32"/>
-        </w:rPr>
-        <w:t xml:space="preserve">book </w:t>
-      </w:r>
-      <w:r>
-        <w:rPr>
-          <w:rFonts w:ascii="Courier" w:hAnsi="Courier" w:cs="Trebuchet MS"/>
-          <w:color w:val="000000"/>
-          <w:sz w:val="32"/>
-          <w:szCs w:val="32"/>
-        </w:rPr>
-        <w:t>is a _____________________________</w:t>
-      </w:r>
-    </w:p>
-    <w:p>
-      <w:pPr>
-        <w:rPr>
-          <w:rFonts w:ascii="Courier" w:hAnsi="Courier" w:cs="Trebuchet MS"/>
-          <w:color w:val="000000"/>
-          <w:sz w:val="32"/>
-          <w:szCs w:val="32"/>
-        </w:rPr>
-      </w:pPr>
-      <w:r>
-        <w:rPr>
-          <w:rFonts w:ascii="Courier" w:hAnsi="Courier" w:cs="Trebuchet MS"/>
-          <w:color w:val="000000"/>
-          <w:sz w:val="32"/>
-          <w:szCs w:val="32"/>
-        </w:rPr>
-        <w:t xml:space="preserve">  </w:t>
-      </w:r>
-    </w:p>
-    <w:p>
-      <w:pPr>
-        <w:rPr>
-          <w:rFonts w:ascii="Courier" w:hAnsi="Courier" w:cs="Trebuchet MS"/>
-          <w:color w:val="000000"/>
-          <w:sz w:val="32"/>
-          <w:szCs w:val="32"/>
-        </w:rPr>
-      </w:pPr>
-      <w:r>
-        <w:rPr>
-          <w:rFonts w:ascii="Courier" w:hAnsi="Courier" w:cs="Trebuchet MS"/>
-          <w:color w:val="000000"/>
-          <w:sz w:val="32"/>
-          <w:szCs w:val="32"/>
-        </w:rPr>
-        <w:t xml:space="preserve">   </w:t>
-      </w:r>
-      <w:proofErr w:type="spellStart"/>
-      <w:r>
-        <w:rPr>
-          <w:rFonts w:ascii="Courier" w:hAnsi="Courier" w:cs="Trebuchet MS"/>
-          <w:b/>
-          <w:color w:val="000000"/>
-          <w:sz w:val="32"/>
-          <w:szCs w:val="32"/>
-        </w:rPr>
         <w:t>MediaType</w:t>
       </w:r>
-      <w:proofErr w:type="spellEnd"/>
       <w:r>
         <w:rPr>
           <w:rFonts w:ascii="Courier" w:hAnsi="Courier" w:cs="Trebuchet MS"/>
@@ -15615,35 +15318,7 @@
               <w:rPr>
                 <w:rFonts w:ascii="Century Gothic" w:hAnsi="Century Gothic"/>
               </w:rPr>
-              <w:t>(</w:t>
-            </w:r>
-            <w:proofErr w:type="spellStart"/>
-            <w:r>
-              <w:rPr>
-                <w:rFonts w:ascii="Century Gothic" w:hAnsi="Century Gothic"/>
-              </w:rPr>
-              <w:t>dangerX</w:t>
-            </w:r>
-            <w:proofErr w:type="spellEnd"/>
-            <w:r>
-              <w:rPr>
-                <w:rFonts w:ascii="Century Gothic" w:hAnsi="Century Gothic"/>
-              </w:rPr>
-              <w:t xml:space="preserve">, score, </w:t>
-            </w:r>
-            <w:proofErr w:type="spellStart"/>
-            <w:r>
-              <w:rPr>
-                <w:rFonts w:ascii="Century Gothic" w:hAnsi="Century Gothic"/>
-              </w:rPr>
-              <w:t>playerIMG</w:t>
-            </w:r>
-            <w:proofErr w:type="spellEnd"/>
-            <w:r>
-              <w:rPr>
-                <w:rFonts w:ascii="Century Gothic" w:hAnsi="Century Gothic"/>
-              </w:rPr>
-              <w:t>…)</w:t>
+              <w:t>(dangerX, score, playerIMG…)</w:t>
             </w:r>
           </w:p>
         </w:tc>
@@ -16508,7 +16183,6 @@
         </w:rPr>
         <w:t xml:space="preserve">which takes in a </w:t>
       </w:r>
-      <w:proofErr w:type="spellStart"/>
       <w:r>
         <w:rPr>
           <w:rFonts w:ascii="Century Gothic" w:hAnsi="Century Gothic" w:cs="Trebuchet MS"/>
@@ -16517,7 +16191,6 @@
         </w:rPr>
         <w:t>SunsetState</w:t>
       </w:r>
-      <w:proofErr w:type="spellEnd"/>
       <w:r>
         <w:rPr>
           <w:rFonts w:ascii="Century Gothic" w:hAnsi="Century Gothic" w:cs="Trebuchet MS"/>
@@ -16566,25 +16239,23 @@
           <w:sz w:val="28"/>
           <w:szCs w:val="28"/>
         </w:rPr>
-        <w:t xml:space="preserve"> </w:t>
-      </w:r>
-      <w:proofErr w:type="spellStart"/>
+        <w:t xml:space="preserve"> SunsetState.</w:t>
+      </w:r>
       <w:r>
         <w:rPr>
           <w:rFonts w:ascii="Century Gothic" w:hAnsi="Century Gothic" w:cs="Trebuchet MS"/>
           <w:sz w:val="28"/>
           <w:szCs w:val="28"/>
         </w:rPr>
-        <w:t>SunsetState</w:t>
-      </w:r>
-      <w:proofErr w:type="spellEnd"/>
+        <w:t xml:space="preserve"> The sun should be behind the horizon </w:t>
+      </w:r>
       <w:r>
         <w:rPr>
           <w:rFonts w:ascii="Century Gothic" w:hAnsi="Century Gothic" w:cs="Trebuchet MS"/>
           <w:sz w:val="28"/>
           <w:szCs w:val="28"/>
         </w:rPr>
-        <w:t>.</w:t>
+        <w:t xml:space="preserve">(the ground) </w:t>
       </w:r>
       <w:r>
         <w:rPr>
@@ -16592,22 +16263,6 @@
           <w:sz w:val="28"/>
           <w:szCs w:val="28"/>
         </w:rPr>
-        <w:t xml:space="preserve"> The sun should be behind the horizon </w:t>
-      </w:r>
-      <w:r>
-        <w:rPr>
-          <w:rFonts w:ascii="Century Gothic" w:hAnsi="Century Gothic" w:cs="Trebuchet MS"/>
-          <w:sz w:val="28"/>
-          <w:szCs w:val="28"/>
-        </w:rPr>
-        <w:t xml:space="preserve">(the ground) </w:t>
-      </w:r>
-      <w:r>
-        <w:rPr>
-          <w:rFonts w:ascii="Century Gothic" w:hAnsi="Century Gothic" w:cs="Trebuchet MS"/>
-          <w:sz w:val="28"/>
-          <w:szCs w:val="28"/>
-        </w:rPr>
         <w:t>once it is low in the sky.</w:t>
       </w:r>
     </w:p>
@@ -16618,13 +16273,8 @@
           <w:rFonts w:cs="Trebuchet MS"/>
         </w:rPr>
       </w:pPr>
-      <w:proofErr w:type="spellStart"/>
-      <w:r>
-        <w:t>Contract+Purpose</w:t>
-      </w:r>
-      <w:proofErr w:type="spellEnd"/>
-      <w:r>
-        <w:t xml:space="preserve"> Statement</w:t>
+      <w:r>
+        <w:t>Contract+Purpose Statement</w:t>
       </w:r>
     </w:p>
     <w:p>
@@ -17155,7 +16805,6 @@
         </w:rPr>
         <w:t xml:space="preserve">which takes in a </w:t>
       </w:r>
-      <w:proofErr w:type="spellStart"/>
       <w:r>
         <w:rPr>
           <w:rFonts w:ascii="Century Gothic" w:hAnsi="Century Gothic" w:cs="Trebuchet MS"/>
@@ -17164,7 +16813,6 @@
         </w:rPr>
         <w:t>SunsetState</w:t>
       </w:r>
-      <w:proofErr w:type="spellEnd"/>
       <w:r>
         <w:rPr>
           <w:rFonts w:ascii="Century Gothic" w:hAnsi="Century Gothic" w:cs="Trebuchet MS"/>
@@ -17179,61 +16827,7 @@
           <w:sz w:val="28"/>
           <w:szCs w:val="28"/>
         </w:rPr>
-        <w:t xml:space="preserve">a </w:t>
-      </w:r>
-      <w:proofErr w:type="spellStart"/>
-      <w:r>
-        <w:rPr>
-          <w:rFonts w:ascii="Century Gothic" w:hAnsi="Century Gothic" w:cs="Trebuchet MS"/>
-          <w:sz w:val="28"/>
-          <w:szCs w:val="28"/>
-        </w:rPr>
-        <w:t>SunsetState</w:t>
-      </w:r>
-      <w:proofErr w:type="spellEnd"/>
-      <w:r>
-        <w:rPr>
-          <w:rFonts w:ascii="Century Gothic" w:hAnsi="Century Gothic" w:cs="Trebuchet MS"/>
-          <w:sz w:val="28"/>
-          <w:szCs w:val="28"/>
-        </w:rPr>
-        <w:t xml:space="preserve"> in which the new x-coordinate is 8 pixels larger than in the given </w:t>
-      </w:r>
-      <w:proofErr w:type="spellStart"/>
-      <w:r>
-        <w:rPr>
-          <w:rFonts w:ascii="Century Gothic" w:hAnsi="Century Gothic" w:cs="Trebuchet MS"/>
-          <w:sz w:val="28"/>
-          <w:szCs w:val="28"/>
-        </w:rPr>
-        <w:t>SunsetState</w:t>
-      </w:r>
-      <w:proofErr w:type="spellEnd"/>
-      <w:r>
-        <w:rPr>
-          <w:rFonts w:ascii="Century Gothic" w:hAnsi="Century Gothic" w:cs="Trebuchet MS"/>
-          <w:sz w:val="28"/>
-          <w:szCs w:val="28"/>
-        </w:rPr>
-        <w:t xml:space="preserve"> and the y-coordinate is 4 pixels smaller than in the given </w:t>
-      </w:r>
-      <w:proofErr w:type="spellStart"/>
-      <w:r>
-        <w:rPr>
-          <w:rFonts w:ascii="Century Gothic" w:hAnsi="Century Gothic" w:cs="Trebuchet MS"/>
-          <w:sz w:val="28"/>
-          <w:szCs w:val="28"/>
-        </w:rPr>
-        <w:t>SunsetState</w:t>
-      </w:r>
-      <w:proofErr w:type="spellEnd"/>
-      <w:r>
-        <w:rPr>
-          <w:rFonts w:ascii="Century Gothic" w:hAnsi="Century Gothic" w:cs="Trebuchet MS"/>
-          <w:sz w:val="28"/>
-          <w:szCs w:val="28"/>
-        </w:rPr>
-        <w:t>.</w:t>
+        <w:t>a SunsetState in which the new x-coordinate is 8 pixels larger than in the given SunsetState and the y-coordinate is 4 pixels smaller than in the given SunsetState.</w:t>
       </w:r>
     </w:p>
     <w:p>
@@ -17243,13 +16837,8 @@
           <w:rFonts w:cs="Trebuchet MS"/>
         </w:rPr>
       </w:pPr>
-      <w:proofErr w:type="spellStart"/>
-      <w:r>
-        <w:t>Contract+Purpose</w:t>
-      </w:r>
-      <w:proofErr w:type="spellEnd"/>
-      <w:r>
-        <w:t xml:space="preserve"> Statement</w:t>
+      <w:r>
+        <w:t>Contract+Purpose Statement</w:t>
       </w:r>
     </w:p>
     <w:p>
@@ -18413,35 +18002,7 @@
               <w:rPr>
                 <w:rFonts w:ascii="Century Gothic" w:hAnsi="Century Gothic"/>
               </w:rPr>
-              <w:t>(</w:t>
-            </w:r>
-            <w:proofErr w:type="spellStart"/>
-            <w:r>
-              <w:rPr>
-                <w:rFonts w:ascii="Century Gothic" w:hAnsi="Century Gothic"/>
-              </w:rPr>
-              <w:t>dangerX</w:t>
-            </w:r>
-            <w:proofErr w:type="spellEnd"/>
-            <w:r>
-              <w:rPr>
-                <w:rFonts w:ascii="Century Gothic" w:hAnsi="Century Gothic"/>
-              </w:rPr>
-              <w:t xml:space="preserve">, score, </w:t>
-            </w:r>
-            <w:proofErr w:type="spellStart"/>
-            <w:r>
-              <w:rPr>
-                <w:rFonts w:ascii="Century Gothic" w:hAnsi="Century Gothic"/>
-              </w:rPr>
-              <w:t>playerIMG</w:t>
-            </w:r>
-            <w:proofErr w:type="spellEnd"/>
-            <w:r>
-              <w:rPr>
-                <w:rFonts w:ascii="Century Gothic" w:hAnsi="Century Gothic"/>
-              </w:rPr>
-              <w:t>…)</w:t>
+              <w:t>(dangerX, score, playerIMG…)</w:t>
             </w:r>
           </w:p>
         </w:tc>
@@ -19766,35 +19327,7 @@
               <w:rPr>
                 <w:rFonts w:ascii="Century Gothic" w:hAnsi="Century Gothic"/>
               </w:rPr>
-              <w:t>(</w:t>
-            </w:r>
-            <w:proofErr w:type="spellStart"/>
-            <w:r>
-              <w:rPr>
-                <w:rFonts w:ascii="Century Gothic" w:hAnsi="Century Gothic"/>
-              </w:rPr>
-              <w:t>dangerX</w:t>
-            </w:r>
-            <w:proofErr w:type="spellEnd"/>
-            <w:r>
-              <w:rPr>
-                <w:rFonts w:ascii="Century Gothic" w:hAnsi="Century Gothic"/>
-              </w:rPr>
-              <w:t xml:space="preserve">, score, </w:t>
-            </w:r>
-            <w:proofErr w:type="spellStart"/>
-            <w:r>
-              <w:rPr>
-                <w:rFonts w:ascii="Century Gothic" w:hAnsi="Century Gothic"/>
-              </w:rPr>
-              <w:t>playerIMG</w:t>
-            </w:r>
-            <w:proofErr w:type="spellEnd"/>
-            <w:r>
-              <w:rPr>
-                <w:rFonts w:ascii="Century Gothic" w:hAnsi="Century Gothic"/>
-              </w:rPr>
-              <w:t>…)</w:t>
+              <w:t>(dangerX, score, playerIMG…)</w:t>
             </w:r>
           </w:p>
         </w:tc>
@@ -21119,35 +20652,7 @@
               <w:rPr>
                 <w:rFonts w:ascii="Century Gothic" w:hAnsi="Century Gothic"/>
               </w:rPr>
-              <w:t>(</w:t>
-            </w:r>
-            <w:proofErr w:type="spellStart"/>
-            <w:r>
-              <w:rPr>
-                <w:rFonts w:ascii="Century Gothic" w:hAnsi="Century Gothic"/>
-              </w:rPr>
-              <w:t>dangerX</w:t>
-            </w:r>
-            <w:proofErr w:type="spellEnd"/>
-            <w:r>
-              <w:rPr>
-                <w:rFonts w:ascii="Century Gothic" w:hAnsi="Century Gothic"/>
-              </w:rPr>
-              <w:t xml:space="preserve">, score, </w:t>
-            </w:r>
-            <w:proofErr w:type="spellStart"/>
-            <w:r>
-              <w:rPr>
-                <w:rFonts w:ascii="Century Gothic" w:hAnsi="Century Gothic"/>
-              </w:rPr>
-              <w:t>playerIMG</w:t>
-            </w:r>
-            <w:proofErr w:type="spellEnd"/>
-            <w:r>
-              <w:rPr>
-                <w:rFonts w:ascii="Century Gothic" w:hAnsi="Century Gothic"/>
-              </w:rPr>
-              <w:t>…)</w:t>
+              <w:t>(dangerX, score, playerIMG…)</w:t>
             </w:r>
           </w:p>
         </w:tc>
@@ -22484,35 +21989,7 @@
               <w:rPr>
                 <w:rFonts w:ascii="Century Gothic" w:hAnsi="Century Gothic"/>
               </w:rPr>
-              <w:t>(</w:t>
-            </w:r>
-            <w:proofErr w:type="spellStart"/>
-            <w:r>
-              <w:rPr>
-                <w:rFonts w:ascii="Century Gothic" w:hAnsi="Century Gothic"/>
-              </w:rPr>
-              <w:t>dangerX</w:t>
-            </w:r>
-            <w:proofErr w:type="spellEnd"/>
-            <w:r>
-              <w:rPr>
-                <w:rFonts w:ascii="Century Gothic" w:hAnsi="Century Gothic"/>
-              </w:rPr>
-              <w:t xml:space="preserve">, score, </w:t>
-            </w:r>
-            <w:proofErr w:type="spellStart"/>
-            <w:r>
-              <w:rPr>
-                <w:rFonts w:ascii="Century Gothic" w:hAnsi="Century Gothic"/>
-              </w:rPr>
-              <w:t>playerIMG</w:t>
-            </w:r>
-            <w:proofErr w:type="spellEnd"/>
-            <w:r>
-              <w:rPr>
-                <w:rFonts w:ascii="Century Gothic" w:hAnsi="Century Gothic"/>
-              </w:rPr>
-              <w:t>…)</w:t>
+              <w:t>(dangerX, score, playerIMG…)</w:t>
             </w:r>
           </w:p>
         </w:tc>
@@ -23588,7 +23065,6 @@
         </w:rPr>
         <w:t xml:space="preserve">, which consumes a </w:t>
       </w:r>
-      <w:proofErr w:type="spellStart"/>
       <w:r>
         <w:rPr>
           <w:rFonts w:ascii="Century Gothic" w:hAnsi="Century Gothic" w:cs="Trebuchet MS"/>
@@ -23603,16 +23079,15 @@
           <w:sz w:val="28"/>
           <w:szCs w:val="28"/>
         </w:rPr>
-        <w:t>State</w:t>
-      </w:r>
-      <w:proofErr w:type="spellEnd"/>
+        <w:t xml:space="preserve">State, and produces a String representing the </w:t>
+      </w:r>
       <w:r>
         <w:rPr>
           <w:rFonts w:ascii="Century Gothic" w:hAnsi="Century Gothic" w:cs="Trebuchet MS"/>
           <w:sz w:val="28"/>
           <w:szCs w:val="28"/>
         </w:rPr>
-        <w:t xml:space="preserve">, and produces a String representing the </w:t>
+        <w:t>location of a box:</w:t>
       </w:r>
       <w:r>
         <w:rPr>
@@ -23620,7 +23095,7 @@
           <w:sz w:val="28"/>
           <w:szCs w:val="28"/>
         </w:rPr>
-        <w:t>location of a box:</w:t>
+        <w:t xml:space="preserve"> either “</w:t>
       </w:r>
       <w:r>
         <w:rPr>
@@ -23628,7 +23103,7 @@
           <w:sz w:val="28"/>
           <w:szCs w:val="28"/>
         </w:rPr>
-        <w:t xml:space="preserve"> either “</w:t>
+        <w:t>road</w:t>
       </w:r>
       <w:r>
         <w:rPr>
@@ -23636,7 +23111,7 @@
           <w:sz w:val="28"/>
           <w:szCs w:val="28"/>
         </w:rPr>
-        <w:t>road</w:t>
+        <w:t>”, “</w:t>
       </w:r>
       <w:r>
         <w:rPr>
@@ -23644,7 +23119,7 @@
           <w:sz w:val="28"/>
           <w:szCs w:val="28"/>
         </w:rPr>
-        <w:t>”, “</w:t>
+        <w:t>delivery zone”</w:t>
       </w:r>
       <w:r>
         <w:rPr>
@@ -23652,7 +23127,7 @@
           <w:sz w:val="28"/>
           <w:szCs w:val="28"/>
         </w:rPr>
-        <w:t>delivery zone”</w:t>
+        <w:t>,</w:t>
       </w:r>
       <w:r>
         <w:rPr>
@@ -23660,7 +23135,7 @@
           <w:sz w:val="28"/>
           <w:szCs w:val="28"/>
         </w:rPr>
-        <w:t>,</w:t>
+        <w:t xml:space="preserve"> “house”,</w:t>
       </w:r>
       <w:r>
         <w:rPr>
@@ -23668,14 +23143,6 @@
           <w:sz w:val="28"/>
           <w:szCs w:val="28"/>
         </w:rPr>
-        <w:t xml:space="preserve"> “house”,</w:t>
-      </w:r>
-      <w:r>
-        <w:rPr>
-          <w:rFonts w:ascii="Century Gothic" w:hAnsi="Century Gothic" w:cs="Trebuchet MS"/>
-          <w:sz w:val="28"/>
-          <w:szCs w:val="28"/>
-        </w:rPr>
         <w:t xml:space="preserve"> or “air”.</w:t>
       </w:r>
     </w:p>
@@ -23686,13 +23153,8 @@
           <w:rFonts w:cs="Trebuchet MS"/>
         </w:rPr>
       </w:pPr>
-      <w:proofErr w:type="spellStart"/>
-      <w:r>
-        <w:t>Contract+Purpose</w:t>
-      </w:r>
-      <w:proofErr w:type="spellEnd"/>
-      <w:r>
-        <w:t xml:space="preserve"> Statement</w:t>
+      <w:r>
+        <w:t>Contract+Purpose Statement</w:t>
       </w:r>
     </w:p>
     <w:p>
@@ -24883,25 +24345,7 @@
                 <w:sz w:val="24"/>
                 <w:szCs w:val="24"/>
               </w:rPr>
-              <w:t xml:space="preserve"> </w:t>
-            </w:r>
-            <w:proofErr w:type="spellStart"/>
-            <w:r>
-              <w:rPr>
-                <w:rFonts w:ascii="Courier" w:hAnsi="Courier"/>
-                <w:sz w:val="24"/>
-                <w:szCs w:val="24"/>
-              </w:rPr>
-              <w:t>piecewisefun</w:t>
-            </w:r>
-            <w:proofErr w:type="spellEnd"/>
-            <w:r>
-              <w:rPr>
-                <w:rFonts w:ascii="Courier" w:hAnsi="Courier"/>
-                <w:sz w:val="24"/>
-                <w:szCs w:val="24"/>
-              </w:rPr>
-              <w:t>(n):</w:t>
+              <w:t xml:space="preserve"> piecewisefun(n):</w:t>
             </w:r>
           </w:p>
           <w:p>
@@ -26690,35 +26134,7 @@
               <w:rPr>
                 <w:rFonts w:ascii="Century Gothic" w:hAnsi="Century Gothic"/>
               </w:rPr>
-              <w:t>(</w:t>
-            </w:r>
-            <w:proofErr w:type="spellStart"/>
-            <w:r>
-              <w:rPr>
-                <w:rFonts w:ascii="Century Gothic" w:hAnsi="Century Gothic"/>
-              </w:rPr>
-              <w:t>dangerX</w:t>
-            </w:r>
-            <w:proofErr w:type="spellEnd"/>
-            <w:r>
-              <w:rPr>
-                <w:rFonts w:ascii="Century Gothic" w:hAnsi="Century Gothic"/>
-              </w:rPr>
-              <w:t xml:space="preserve">, score, </w:t>
-            </w:r>
-            <w:proofErr w:type="spellStart"/>
-            <w:r>
-              <w:rPr>
-                <w:rFonts w:ascii="Century Gothic" w:hAnsi="Century Gothic"/>
-              </w:rPr>
-              <w:t>playerIMG</w:t>
-            </w:r>
-            <w:proofErr w:type="spellEnd"/>
-            <w:r>
-              <w:rPr>
-                <w:rFonts w:ascii="Century Gothic" w:hAnsi="Century Gothic"/>
-              </w:rPr>
-              <w:t>…)</w:t>
+              <w:t>(dangerX, score, playerIMG…)</w:t>
             </w:r>
           </w:p>
         </w:tc>
@@ -28199,25 +27615,23 @@
           <w:sz w:val="28"/>
           <w:szCs w:val="28"/>
         </w:rPr>
-        <w:t xml:space="preserve">a </w:t>
-      </w:r>
-      <w:proofErr w:type="spellStart"/>
-      <w:r>
-        <w:rPr>
-          <w:rFonts w:ascii="Century Gothic" w:hAnsi="Century Gothic" w:cs="Trebuchet MS"/>
+        <w:t xml:space="preserve">a SunsetState, and </w:t>
+      </w:r>
+      <w:r>
+        <w:rPr>
+          <w:rFonts w:ascii="Century Gothic" w:hAnsi="Century Gothic" w:cs="Arial"/>
           <w:sz w:val="28"/>
           <w:szCs w:val="28"/>
         </w:rPr>
-        <w:t>SunsetState</w:t>
-      </w:r>
-      <w:proofErr w:type="spellEnd"/>
-      <w:r>
-        <w:rPr>
-          <w:rFonts w:ascii="Century Gothic" w:hAnsi="Century Gothic" w:cs="Trebuchet MS"/>
+        <w:t>produces an image of a</w:t>
+      </w:r>
+      <w:r>
+        <w:rPr>
+          <w:rFonts w:ascii="Century Gothic" w:hAnsi="Century Gothic" w:cs="Arial"/>
           <w:sz w:val="28"/>
           <w:szCs w:val="28"/>
         </w:rPr>
-        <w:t xml:space="preserve">, and </w:t>
+        <w:t xml:space="preserve"> </w:t>
       </w:r>
       <w:r>
         <w:rPr>
@@ -28225,41 +27639,41 @@
           <w:sz w:val="28"/>
           <w:szCs w:val="28"/>
         </w:rPr>
-        <w:t>produces an image of a</w:t>
-      </w:r>
+        <w:t xml:space="preserve">sun (a solid, </w:t>
+      </w:r>
+      <w:proofErr w:type="gramStart"/>
       <w:r>
         <w:rPr>
           <w:rFonts w:ascii="Century Gothic" w:hAnsi="Century Gothic" w:cs="Arial"/>
           <w:sz w:val="28"/>
           <w:szCs w:val="28"/>
         </w:rPr>
-        <w:t xml:space="preserve"> </w:t>
-      </w:r>
+        <w:t>25 pixel</w:t>
+      </w:r>
+      <w:proofErr w:type="gramEnd"/>
       <w:r>
         <w:rPr>
           <w:rFonts w:ascii="Century Gothic" w:hAnsi="Century Gothic" w:cs="Arial"/>
           <w:sz w:val="28"/>
           <w:szCs w:val="28"/>
         </w:rPr>
-        <w:t xml:space="preserve">sun (a solid, </w:t>
-      </w:r>
-      <w:proofErr w:type="gramStart"/>
+        <w:t xml:space="preserve"> circle), whose color is </w:t>
+      </w:r>
       <w:r>
         <w:rPr>
           <w:rFonts w:ascii="Century Gothic" w:hAnsi="Century Gothic" w:cs="Arial"/>
           <w:sz w:val="28"/>
           <w:szCs w:val="28"/>
         </w:rPr>
-        <w:t>25 pixel</w:t>
-      </w:r>
-      <w:proofErr w:type="gramEnd"/>
+        <w:t xml:space="preserve">"yellow", </w:t>
+      </w:r>
       <w:r>
         <w:rPr>
           <w:rFonts w:ascii="Century Gothic" w:hAnsi="Century Gothic" w:cs="Arial"/>
           <w:sz w:val="28"/>
           <w:szCs w:val="28"/>
         </w:rPr>
-        <w:t xml:space="preserve"> circle), whose color is </w:t>
+        <w:t xml:space="preserve">when the sun’s y-coordinate is greater than 225, </w:t>
       </w:r>
       <w:r>
         <w:rPr>
@@ -28267,7 +27681,7 @@
           <w:sz w:val="28"/>
           <w:szCs w:val="28"/>
         </w:rPr>
-        <w:t xml:space="preserve">"yellow", </w:t>
+        <w:t xml:space="preserve">"orange", </w:t>
       </w:r>
       <w:r>
         <w:rPr>
@@ -28275,7 +27689,7 @@
           <w:sz w:val="28"/>
           <w:szCs w:val="28"/>
         </w:rPr>
-        <w:t xml:space="preserve">when the sun’s y-coordinate is greater than 225, </w:t>
+        <w:t xml:space="preserve">when its y-coordinate is between 150 and 225, and </w:t>
       </w:r>
       <w:r>
         <w:rPr>
@@ -28283,7 +27697,7 @@
           <w:sz w:val="28"/>
           <w:szCs w:val="28"/>
         </w:rPr>
-        <w:t xml:space="preserve">"orange", </w:t>
+        <w:t xml:space="preserve">"red" </w:t>
       </w:r>
       <w:r>
         <w:rPr>
@@ -28291,22 +27705,6 @@
           <w:sz w:val="28"/>
           <w:szCs w:val="28"/>
         </w:rPr>
-        <w:t xml:space="preserve">when its y-coordinate is between 150 and 225, and </w:t>
-      </w:r>
-      <w:r>
-        <w:rPr>
-          <w:rFonts w:ascii="Century Gothic" w:hAnsi="Century Gothic" w:cs="Arial"/>
-          <w:sz w:val="28"/>
-          <w:szCs w:val="28"/>
-        </w:rPr>
-        <w:t xml:space="preserve">"red" </w:t>
-      </w:r>
-      <w:r>
-        <w:rPr>
-          <w:rFonts w:ascii="Century Gothic" w:hAnsi="Century Gothic" w:cs="Arial"/>
-          <w:sz w:val="28"/>
-          <w:szCs w:val="28"/>
-        </w:rPr>
         <w:t>otherwise.</w:t>
       </w:r>
     </w:p>
@@ -28317,13 +27715,8 @@
           <w:rFonts w:cs="Trebuchet MS"/>
         </w:rPr>
       </w:pPr>
-      <w:proofErr w:type="spellStart"/>
-      <w:r>
-        <w:t>Contract+Purpose</w:t>
-      </w:r>
-      <w:proofErr w:type="spellEnd"/>
-      <w:r>
-        <w:t xml:space="preserve"> Statement</w:t>
+      <w:r>
+        <w:t>Contract+Purpose Statement</w:t>
       </w:r>
     </w:p>
     <w:p>
@@ -30050,35 +29443,7 @@
               <w:rPr>
                 <w:rFonts w:ascii="Century Gothic" w:hAnsi="Century Gothic"/>
               </w:rPr>
-              <w:t>(</w:t>
-            </w:r>
-            <w:proofErr w:type="spellStart"/>
-            <w:r>
-              <w:rPr>
-                <w:rFonts w:ascii="Century Gothic" w:hAnsi="Century Gothic"/>
-              </w:rPr>
-              <w:t>dangerX</w:t>
-            </w:r>
-            <w:proofErr w:type="spellEnd"/>
-            <w:r>
-              <w:rPr>
-                <w:rFonts w:ascii="Century Gothic" w:hAnsi="Century Gothic"/>
-              </w:rPr>
-              <w:t xml:space="preserve">, score, </w:t>
-            </w:r>
-            <w:proofErr w:type="spellStart"/>
-            <w:r>
-              <w:rPr>
-                <w:rFonts w:ascii="Century Gothic" w:hAnsi="Century Gothic"/>
-              </w:rPr>
-              <w:t>playerIMG</w:t>
-            </w:r>
-            <w:proofErr w:type="spellEnd"/>
-            <w:r>
-              <w:rPr>
-                <w:rFonts w:ascii="Century Gothic" w:hAnsi="Century Gothic"/>
-              </w:rPr>
-              <w:t>…)</w:t>
+              <w:t>(dangerX, score, playerIMG…)</w:t>
             </w:r>
           </w:p>
         </w:tc>
@@ -31221,13 +30586,23 @@
                           <w:szCs w:val="32"/>
                         </w:rPr>
                       </w:pPr>
+                      <w:proofErr w:type="gramStart"/>
                       <w:r>
                         <w:rPr>
                           <w:rFonts w:ascii="Trebuchet MS" w:hAnsi="Trebuchet MS"/>
                           <w:sz w:val="32"/>
                           <w:szCs w:val="32"/>
                         </w:rPr>
-                        <w:t>pet(50, 75)</w:t>
+                        <w:t>pet(</w:t>
+                      </w:r>
+                      <w:proofErr w:type="gramEnd"/>
+                      <w:r>
+                        <w:rPr>
+                          <w:rFonts w:ascii="Trebuchet MS" w:hAnsi="Trebuchet MS"/>
+                          <w:sz w:val="32"/>
+                          <w:szCs w:val="32"/>
+                        </w:rPr>
+                        <w:t>50, 75)</w:t>
                       </w:r>
                     </w:p>
                   </w:txbxContent>
@@ -31353,13 +30728,23 @@
                           <w:szCs w:val="32"/>
                         </w:rPr>
                       </w:pPr>
+                      <w:proofErr w:type="gramStart"/>
                       <w:r>
                         <w:rPr>
                           <w:rFonts w:ascii="Trebuchet MS" w:hAnsi="Trebuchet MS"/>
                           <w:sz w:val="32"/>
                           <w:szCs w:val="32"/>
                         </w:rPr>
-                        <w:t>pet(100, 100)</w:t>
+                        <w:t>pet(</w:t>
+                      </w:r>
+                      <w:proofErr w:type="gramEnd"/>
+                      <w:r>
+                        <w:rPr>
+                          <w:rFonts w:ascii="Trebuchet MS" w:hAnsi="Trebuchet MS"/>
+                          <w:sz w:val="32"/>
+                          <w:szCs w:val="32"/>
+                        </w:rPr>
+                        <w:t>100, 100)</w:t>
                       </w:r>
                     </w:p>
                   </w:txbxContent>
@@ -31536,13 +30921,23 @@
                           <w:szCs w:val="32"/>
                         </w:rPr>
                       </w:pPr>
+                      <w:proofErr w:type="gramStart"/>
                       <w:r>
                         <w:rPr>
                           <w:rFonts w:ascii="Trebuchet MS" w:hAnsi="Trebuchet MS"/>
                           <w:sz w:val="32"/>
                           <w:szCs w:val="32"/>
                         </w:rPr>
-                        <w:t>pet(0, 0)</w:t>
+                        <w:t>pet(</w:t>
+                      </w:r>
+                      <w:proofErr w:type="gramEnd"/>
+                      <w:r>
+                        <w:rPr>
+                          <w:rFonts w:ascii="Trebuchet MS" w:hAnsi="Trebuchet MS"/>
+                          <w:sz w:val="32"/>
+                          <w:szCs w:val="32"/>
+                        </w:rPr>
+                        <w:t>0, 0)</w:t>
                       </w:r>
                     </w:p>
                   </w:txbxContent>
@@ -31756,7 +31151,6 @@
                               </w:rPr>
                               <w:t>pet(</w:t>
                             </w:r>
-                            <w:proofErr w:type="spellStart"/>
                             <w:proofErr w:type="gramEnd"/>
                             <w:r>
                               <w:rPr>
@@ -31764,34 +31158,7 @@
                                 <w:sz w:val="32"/>
                                 <w:szCs w:val="32"/>
                               </w:rPr>
-                              <w:t>FULLPET.hunger</w:t>
-                            </w:r>
-                            <w:proofErr w:type="spellEnd"/>
-                            <w:r>
-                              <w:rPr>
-                                <w:rFonts w:ascii="Trebuchet MS" w:hAnsi="Trebuchet MS"/>
-                                <w:sz w:val="32"/>
-                                <w:szCs w:val="32"/>
-                              </w:rPr>
-                              <w:t xml:space="preserve"> – 2, </w:t>
-                            </w:r>
-                            <w:proofErr w:type="spellStart"/>
-                            <w:r>
-                              <w:rPr>
-                                <w:rFonts w:ascii="Trebuchet MS" w:hAnsi="Trebuchet MS"/>
-                                <w:sz w:val="32"/>
-                                <w:szCs w:val="32"/>
-                              </w:rPr>
-                              <w:t>FULLPET.sleep</w:t>
-                            </w:r>
-                            <w:proofErr w:type="spellEnd"/>
-                            <w:r>
-                              <w:rPr>
-                                <w:rFonts w:ascii="Trebuchet MS" w:hAnsi="Trebuchet MS"/>
-                                <w:sz w:val="32"/>
-                                <w:szCs w:val="32"/>
-                              </w:rPr>
-                              <w:t xml:space="preserve"> – 1)</w:t>
+                              <w:t>FULLPET.hunger – 2, FULLPET.sleep – 1)</w:t>
                             </w:r>
                           </w:p>
                         </w:txbxContent>
@@ -31833,7 +31200,25 @@
                           <w:sz w:val="32"/>
                           <w:szCs w:val="32"/>
                         </w:rPr>
-                        <w:t>next-state-tick(FULLPET) is pet(FULLPET.hunger – 2, FULLPET.sleep – 1)</w:t>
+                        <w:t xml:space="preserve">next-state-tick(FULLPET) is </w:t>
+                      </w:r>
+                      <w:proofErr w:type="gramStart"/>
+                      <w:r>
+                        <w:rPr>
+                          <w:rFonts w:ascii="Trebuchet MS" w:hAnsi="Trebuchet MS"/>
+                          <w:sz w:val="32"/>
+                          <w:szCs w:val="32"/>
+                        </w:rPr>
+                        <w:t>pet(</w:t>
+                      </w:r>
+                      <w:proofErr w:type="gramEnd"/>
+                      <w:r>
+                        <w:rPr>
+                          <w:rFonts w:ascii="Trebuchet MS" w:hAnsi="Trebuchet MS"/>
+                          <w:sz w:val="32"/>
+                          <w:szCs w:val="32"/>
+                        </w:rPr>
+                        <w:t>FULLPET.hunger – 2, FULLPET.sleep – 1)</w:t>
                       </w:r>
                     </w:p>
                   </w:txbxContent>
@@ -31954,7 +31339,6 @@
                               </w:rPr>
                               <w:t>pet(</w:t>
                             </w:r>
-                            <w:proofErr w:type="spellStart"/>
                             <w:proofErr w:type="gramEnd"/>
                             <w:r>
                               <w:rPr>
@@ -31962,34 +31346,7 @@
                                 <w:sz w:val="32"/>
                                 <w:szCs w:val="32"/>
                               </w:rPr>
-                              <w:t>MIDPET.hunger</w:t>
-                            </w:r>
-                            <w:proofErr w:type="spellEnd"/>
-                            <w:r>
-                              <w:rPr>
-                                <w:rFonts w:ascii="Trebuchet MS" w:hAnsi="Trebuchet MS"/>
-                                <w:sz w:val="32"/>
-                                <w:szCs w:val="32"/>
-                              </w:rPr>
-                              <w:t xml:space="preserve"> – 2, </w:t>
-                            </w:r>
-                            <w:proofErr w:type="spellStart"/>
-                            <w:r>
-                              <w:rPr>
-                                <w:rFonts w:ascii="Trebuchet MS" w:hAnsi="Trebuchet MS"/>
-                                <w:sz w:val="32"/>
-                                <w:szCs w:val="32"/>
-                              </w:rPr>
-                              <w:t>MIDPET.sleep</w:t>
-                            </w:r>
-                            <w:proofErr w:type="spellEnd"/>
-                            <w:r>
-                              <w:rPr>
-                                <w:rFonts w:ascii="Trebuchet MS" w:hAnsi="Trebuchet MS"/>
-                                <w:sz w:val="32"/>
-                                <w:szCs w:val="32"/>
-                              </w:rPr>
-                              <w:t xml:space="preserve"> – 1)</w:t>
+                              <w:t>MIDPET.hunger – 2, MIDPET.sleep – 1)</w:t>
                             </w:r>
                           </w:p>
                         </w:txbxContent>
@@ -32031,7 +31388,25 @@
                           <w:sz w:val="32"/>
                           <w:szCs w:val="32"/>
                         </w:rPr>
-                        <w:t>next-state-tick(MIDPET) is pet(MIDPET.hunger – 2, MIDPET.sleep – 1)</w:t>
+                        <w:t xml:space="preserve">next-state-tick(MIDPET) is </w:t>
+                      </w:r>
+                      <w:proofErr w:type="gramStart"/>
+                      <w:r>
+                        <w:rPr>
+                          <w:rFonts w:ascii="Trebuchet MS" w:hAnsi="Trebuchet MS"/>
+                          <w:sz w:val="32"/>
+                          <w:szCs w:val="32"/>
+                        </w:rPr>
+                        <w:t>pet(</w:t>
+                      </w:r>
+                      <w:proofErr w:type="gramEnd"/>
+                      <w:r>
+                        <w:rPr>
+                          <w:rFonts w:ascii="Trebuchet MS" w:hAnsi="Trebuchet MS"/>
+                          <w:sz w:val="32"/>
+                          <w:szCs w:val="32"/>
+                        </w:rPr>
+                        <w:t>MIDPET.hunger – 2, MIDPET.sleep – 1)</w:t>
                       </w:r>
                     </w:p>
                   </w:txbxContent>
@@ -33041,35 +32416,7 @@
               <w:rPr>
                 <w:rFonts w:ascii="Century Gothic" w:hAnsi="Century Gothic"/>
               </w:rPr>
-              <w:t>(</w:t>
-            </w:r>
-            <w:proofErr w:type="spellStart"/>
-            <w:r>
-              <w:rPr>
-                <w:rFonts w:ascii="Century Gothic" w:hAnsi="Century Gothic"/>
-              </w:rPr>
-              <w:t>dangerX</w:t>
-            </w:r>
-            <w:proofErr w:type="spellEnd"/>
-            <w:r>
-              <w:rPr>
-                <w:rFonts w:ascii="Century Gothic" w:hAnsi="Century Gothic"/>
-              </w:rPr>
-              <w:t xml:space="preserve">, score, </w:t>
-            </w:r>
-            <w:proofErr w:type="spellStart"/>
-            <w:r>
-              <w:rPr>
-                <w:rFonts w:ascii="Century Gothic" w:hAnsi="Century Gothic"/>
-              </w:rPr>
-              <w:t>playerIMG</w:t>
-            </w:r>
-            <w:proofErr w:type="spellEnd"/>
-            <w:r>
-              <w:rPr>
-                <w:rFonts w:ascii="Century Gothic" w:hAnsi="Century Gothic"/>
-              </w:rPr>
-              <w:t>…)</w:t>
+              <w:t>(dangerX, score, playerIMG…)</w:t>
             </w:r>
           </w:p>
         </w:tc>
@@ -34980,35 +34327,7 @@
               <w:rPr>
                 <w:rFonts w:ascii="Century Gothic" w:hAnsi="Century Gothic"/>
               </w:rPr>
-              <w:t>(</w:t>
-            </w:r>
-            <w:proofErr w:type="spellStart"/>
-            <w:r>
-              <w:rPr>
-                <w:rFonts w:ascii="Century Gothic" w:hAnsi="Century Gothic"/>
-              </w:rPr>
-              <w:t>dangerX</w:t>
-            </w:r>
-            <w:proofErr w:type="spellEnd"/>
-            <w:r>
-              <w:rPr>
-                <w:rFonts w:ascii="Century Gothic" w:hAnsi="Century Gothic"/>
-              </w:rPr>
-              <w:t xml:space="preserve">, score, </w:t>
-            </w:r>
-            <w:proofErr w:type="spellStart"/>
-            <w:r>
-              <w:rPr>
-                <w:rFonts w:ascii="Century Gothic" w:hAnsi="Century Gothic"/>
-              </w:rPr>
-              <w:t>playerIMG</w:t>
-            </w:r>
-            <w:proofErr w:type="spellEnd"/>
-            <w:r>
-              <w:rPr>
-                <w:rFonts w:ascii="Century Gothic" w:hAnsi="Century Gothic"/>
-              </w:rPr>
-              <w:t>…)</w:t>
+              <w:t>(dangerX, score, playerIMG…)</w:t>
             </w:r>
           </w:p>
         </w:tc>
@@ -37116,35 +36435,7 @@
               <w:rPr>
                 <w:rFonts w:ascii="Century Gothic" w:hAnsi="Century Gothic"/>
               </w:rPr>
-              <w:t>(</w:t>
-            </w:r>
-            <w:proofErr w:type="spellStart"/>
-            <w:r>
-              <w:rPr>
-                <w:rFonts w:ascii="Century Gothic" w:hAnsi="Century Gothic"/>
-              </w:rPr>
-              <w:t>dangerX</w:t>
-            </w:r>
-            <w:proofErr w:type="spellEnd"/>
-            <w:r>
-              <w:rPr>
-                <w:rFonts w:ascii="Century Gothic" w:hAnsi="Century Gothic"/>
-              </w:rPr>
-              <w:t xml:space="preserve">, score, </w:t>
-            </w:r>
-            <w:proofErr w:type="spellStart"/>
-            <w:r>
-              <w:rPr>
-                <w:rFonts w:ascii="Century Gothic" w:hAnsi="Century Gothic"/>
-              </w:rPr>
-              <w:t>playerIMG</w:t>
-            </w:r>
-            <w:proofErr w:type="spellEnd"/>
-            <w:r>
-              <w:rPr>
-                <w:rFonts w:ascii="Century Gothic" w:hAnsi="Century Gothic"/>
-              </w:rPr>
-              <w:t>…)</w:t>
+              <w:t>(dangerX, score, playerIMG…)</w:t>
             </w:r>
           </w:p>
         </w:tc>
@@ -39176,14 +38467,14 @@
                         </a:ln>
                         <a:extLst>
                           <a:ext uri="{909E8E84-426E-40dd-AFC4-6F175D3DCCD1}">
-                            <a14:hiddenFill xmlns="" xmlns:o="urn:schemas-microsoft-com:office:office" xmlns:v="urn:schemas-microsoft-com:vml" xmlns:w10="urn:schemas-microsoft-com:office:word" xmlns:w="http://schemas.openxmlformats.org/wordprocessingml/2006/main" xmlns:a14="http://schemas.microsoft.com/office/drawing/2010/main">
+                            <a14:hiddenFill xmlns:a14="http://schemas.microsoft.com/office/drawing/2010/main" xmlns:w="http://schemas.openxmlformats.org/wordprocessingml/2006/main" xmlns:w10="urn:schemas-microsoft-com:office:word" xmlns:v="urn:schemas-microsoft-com:vml" xmlns:o="urn:schemas-microsoft-com:office:office" xmlns="">
                               <a:solidFill>
                                 <a:srgbClr val="FFFFFF"/>
                               </a:solidFill>
                             </a14:hiddenFill>
                           </a:ext>
                           <a:ext uri="{91240B29-F687-4f45-9708-019B960494DF}">
-                            <a14:hiddenLine xmlns="" xmlns:o="urn:schemas-microsoft-com:office:office" xmlns:v="urn:schemas-microsoft-com:vml" xmlns:w10="urn:schemas-microsoft-com:office:word" xmlns:w="http://schemas.openxmlformats.org/wordprocessingml/2006/main" xmlns:a14="http://schemas.microsoft.com/office/drawing/2010/main" w="9525">
+                            <a14:hiddenLine xmlns:a14="http://schemas.microsoft.com/office/drawing/2010/main" xmlns:w="http://schemas.openxmlformats.org/wordprocessingml/2006/main" xmlns:w10="urn:schemas-microsoft-com:office:word" xmlns:v="urn:schemas-microsoft-com:vml" xmlns:o="urn:schemas-microsoft-com:office:office" xmlns="" w="9525">
                               <a:solidFill>
                                 <a:srgbClr val="000000"/>
                               </a:solidFill>
@@ -39197,11 +38488,9 @@
                       <wps:txbx>
                         <w:txbxContent>
                           <w:p>
-                            <w:proofErr w:type="spellStart"/>
                             <w:r>
                               <w:t>num-sqr</w:t>
                             </w:r>
-                            <w:proofErr w:type="spellEnd"/>
                           </w:p>
                         </w:txbxContent>
                       </wps:txbx>
@@ -39317,7 +38606,7 @@
                         <a:effectLst/>
                         <a:extLst>
                           <a:ext uri="{909E8E84-426E-40dd-AFC4-6F175D3DCCD1}">
-                            <a14:hiddenFill xmlns="" xmlns:o="urn:schemas-microsoft-com:office:office" xmlns:v="urn:schemas-microsoft-com:vml" xmlns:w10="urn:schemas-microsoft-com:office:word" xmlns:w="http://schemas.openxmlformats.org/wordprocessingml/2006/main" xmlns:a14="http://schemas.microsoft.com/office/drawing/2010/main">
+                            <a14:hiddenFill xmlns:a14="http://schemas.microsoft.com/office/drawing/2010/main" xmlns:w="http://schemas.openxmlformats.org/wordprocessingml/2006/main" xmlns:w10="urn:schemas-microsoft-com:office:word" xmlns:v="urn:schemas-microsoft-com:vml" xmlns:o="urn:schemas-microsoft-com:office:office" xmlns="">
                               <a:gradFill rotWithShape="1">
                                 <a:gsLst>
                                   <a:gs pos="0">
@@ -39332,7 +38621,7 @@
                             </a14:hiddenFill>
                           </a:ext>
                           <a:ext uri="{AF507438-7753-43e0-B8FC-AC1667EBCBE1}">
-                            <a14:hiddenEffects xmlns="" xmlns:o="urn:schemas-microsoft-com:office:office" xmlns:v="urn:schemas-microsoft-com:vml" xmlns:w10="urn:schemas-microsoft-com:office:word" xmlns:w="http://schemas.openxmlformats.org/wordprocessingml/2006/main" xmlns:a14="http://schemas.microsoft.com/office/drawing/2010/main">
+                            <a14:hiddenEffects xmlns:a14="http://schemas.microsoft.com/office/drawing/2010/main" xmlns:w="http://schemas.openxmlformats.org/wordprocessingml/2006/main" xmlns:w10="urn:schemas-microsoft-com:office:word" xmlns:v="urn:schemas-microsoft-com:vml" xmlns:o="urn:schemas-microsoft-com:office:office" xmlns="">
                               <a:effectLst>
                                 <a:outerShdw blurRad="40000" dist="23000" dir="5400000" rotWithShape="0">
                                   <a:srgbClr val="000000">
@@ -39424,14 +38713,14 @@
                         </a:ln>
                         <a:extLst>
                           <a:ext uri="{909E8E84-426E-40dd-AFC4-6F175D3DCCD1}">
-                            <a14:hiddenFill xmlns="" xmlns:o="urn:schemas-microsoft-com:office:office" xmlns:v="urn:schemas-microsoft-com:vml" xmlns:w10="urn:schemas-microsoft-com:office:word" xmlns:w="http://schemas.openxmlformats.org/wordprocessingml/2006/main" xmlns:a14="http://schemas.microsoft.com/office/drawing/2010/main">
+                            <a14:hiddenFill xmlns:a14="http://schemas.microsoft.com/office/drawing/2010/main" xmlns:w="http://schemas.openxmlformats.org/wordprocessingml/2006/main" xmlns:w10="urn:schemas-microsoft-com:office:word" xmlns:v="urn:schemas-microsoft-com:vml" xmlns:o="urn:schemas-microsoft-com:office:office" xmlns="">
                               <a:solidFill>
                                 <a:srgbClr val="FFFFFF"/>
                               </a:solidFill>
                             </a14:hiddenFill>
                           </a:ext>
                           <a:ext uri="{91240B29-F687-4f45-9708-019B960494DF}">
-                            <a14:hiddenLine xmlns="" xmlns:o="urn:schemas-microsoft-com:office:office" xmlns:v="urn:schemas-microsoft-com:vml" xmlns:w10="urn:schemas-microsoft-com:office:word" xmlns:w="http://schemas.openxmlformats.org/wordprocessingml/2006/main" xmlns:a14="http://schemas.microsoft.com/office/drawing/2010/main" w="9525">
+                            <a14:hiddenLine xmlns:a14="http://schemas.microsoft.com/office/drawing/2010/main" xmlns:w="http://schemas.openxmlformats.org/wordprocessingml/2006/main" xmlns:w10="urn:schemas-microsoft-com:office:word" xmlns:v="urn:schemas-microsoft-com:vml" xmlns:o="urn:schemas-microsoft-com:office:office" xmlns="" w="9525">
                               <a:solidFill>
                                 <a:srgbClr val="000000"/>
                               </a:solidFill>
@@ -39570,7 +38859,7 @@
                         <a:effectLst/>
                         <a:extLst>
                           <a:ext uri="{909E8E84-426E-40dd-AFC4-6F175D3DCCD1}">
-                            <a14:hiddenFill xmlns="" xmlns:o="urn:schemas-microsoft-com:office:office" xmlns:v="urn:schemas-microsoft-com:vml" xmlns:w10="urn:schemas-microsoft-com:office:word" xmlns:w="http://schemas.openxmlformats.org/wordprocessingml/2006/main" xmlns:a14="http://schemas.microsoft.com/office/drawing/2010/main">
+                            <a14:hiddenFill xmlns:a14="http://schemas.microsoft.com/office/drawing/2010/main" xmlns:w="http://schemas.openxmlformats.org/wordprocessingml/2006/main" xmlns:w10="urn:schemas-microsoft-com:office:word" xmlns:v="urn:schemas-microsoft-com:vml" xmlns:o="urn:schemas-microsoft-com:office:office" xmlns="">
                               <a:gradFill rotWithShape="1">
                                 <a:gsLst>
                                   <a:gs pos="0">
@@ -39585,7 +38874,7 @@
                             </a14:hiddenFill>
                           </a:ext>
                           <a:ext uri="{AF507438-7753-43e0-B8FC-AC1667EBCBE1}">
-                            <a14:hiddenEffects xmlns="" xmlns:o="urn:schemas-microsoft-com:office:office" xmlns:v="urn:schemas-microsoft-com:vml" xmlns:w10="urn:schemas-microsoft-com:office:word" xmlns:w="http://schemas.openxmlformats.org/wordprocessingml/2006/main" xmlns:a14="http://schemas.microsoft.com/office/drawing/2010/main">
+                            <a14:hiddenEffects xmlns:a14="http://schemas.microsoft.com/office/drawing/2010/main" xmlns:w="http://schemas.openxmlformats.org/wordprocessingml/2006/main" xmlns:w10="urn:schemas-microsoft-com:office:word" xmlns:v="urn:schemas-microsoft-com:vml" xmlns:o="urn:schemas-microsoft-com:office:office" xmlns="">
                               <a:effectLst>
                                 <a:outerShdw blurRad="40000" dist="23000" dir="5400000" rotWithShape="0">
                                   <a:srgbClr val="000000">
@@ -39669,12 +38958,12 @@
                         <a:effectLst/>
                         <a:extLst>
                           <a:ext uri="{909E8E84-426E-40dd-AFC4-6F175D3DCCD1}">
-                            <a14:hiddenFill xmlns="" xmlns:o="urn:schemas-microsoft-com:office:office" xmlns:v="urn:schemas-microsoft-com:vml" xmlns:w10="urn:schemas-microsoft-com:office:word" xmlns:w="http://schemas.openxmlformats.org/wordprocessingml/2006/main" xmlns:a14="http://schemas.microsoft.com/office/drawing/2010/main">
+                            <a14:hiddenFill xmlns:a14="http://schemas.microsoft.com/office/drawing/2010/main" xmlns:w="http://schemas.openxmlformats.org/wordprocessingml/2006/main" xmlns:w10="urn:schemas-microsoft-com:office:word" xmlns:v="urn:schemas-microsoft-com:vml" xmlns:o="urn:schemas-microsoft-com:office:office" xmlns="">
                               <a:noFill/>
                             </a14:hiddenFill>
                           </a:ext>
                           <a:ext uri="{AF507438-7753-43e0-B8FC-AC1667EBCBE1}">
-                            <a14:hiddenEffects xmlns="" xmlns:o="urn:schemas-microsoft-com:office:office" xmlns:v="urn:schemas-microsoft-com:vml" xmlns:w10="urn:schemas-microsoft-com:office:word" xmlns:w="http://schemas.openxmlformats.org/wordprocessingml/2006/main" xmlns:a14="http://schemas.microsoft.com/office/drawing/2010/main">
+                            <a14:hiddenEffects xmlns:a14="http://schemas.microsoft.com/office/drawing/2010/main" xmlns:w="http://schemas.openxmlformats.org/wordprocessingml/2006/main" xmlns:w10="urn:schemas-microsoft-com:office:word" xmlns:v="urn:schemas-microsoft-com:vml" xmlns:o="urn:schemas-microsoft-com:office:office" xmlns="">
                               <a:effectLst>
                                 <a:outerShdw blurRad="40000" dist="20000" dir="5400000" rotWithShape="0">
                                   <a:srgbClr val="000000">
@@ -39776,12 +39065,12 @@
                         <a:effectLst/>
                         <a:extLst>
                           <a:ext uri="{909E8E84-426E-40dd-AFC4-6F175D3DCCD1}">
-                            <a14:hiddenFill xmlns="" xmlns:o="urn:schemas-microsoft-com:office:office" xmlns:v="urn:schemas-microsoft-com:vml" xmlns:w10="urn:schemas-microsoft-com:office:word" xmlns:w="http://schemas.openxmlformats.org/wordprocessingml/2006/main" xmlns:a14="http://schemas.microsoft.com/office/drawing/2010/main">
+                            <a14:hiddenFill xmlns:a14="http://schemas.microsoft.com/office/drawing/2010/main" xmlns:w="http://schemas.openxmlformats.org/wordprocessingml/2006/main" xmlns:w10="urn:schemas-microsoft-com:office:word" xmlns:v="urn:schemas-microsoft-com:vml" xmlns:o="urn:schemas-microsoft-com:office:office" xmlns="">
                               <a:noFill/>
                             </a14:hiddenFill>
                           </a:ext>
                           <a:ext uri="{AF507438-7753-43e0-B8FC-AC1667EBCBE1}">
-                            <a14:hiddenEffects xmlns="" xmlns:o="urn:schemas-microsoft-com:office:office" xmlns:v="urn:schemas-microsoft-com:vml" xmlns:w10="urn:schemas-microsoft-com:office:word" xmlns:w="http://schemas.openxmlformats.org/wordprocessingml/2006/main" xmlns:a14="http://schemas.microsoft.com/office/drawing/2010/main">
+                            <a14:hiddenEffects xmlns:a14="http://schemas.microsoft.com/office/drawing/2010/main" xmlns:w="http://schemas.openxmlformats.org/wordprocessingml/2006/main" xmlns:w10="urn:schemas-microsoft-com:office:word" xmlns:v="urn:schemas-microsoft-com:vml" xmlns:o="urn:schemas-microsoft-com:office:office" xmlns="">
                               <a:effectLst>
                                 <a:outerShdw blurRad="40000" dist="20000" dir="5400000" rotWithShape="0">
                                   <a:srgbClr val="000000">
@@ -39866,14 +39155,14 @@
                         </a:ln>
                         <a:extLst>
                           <a:ext uri="{909E8E84-426E-40dd-AFC4-6F175D3DCCD1}">
-                            <a14:hiddenFill xmlns="" xmlns:o="urn:schemas-microsoft-com:office:office" xmlns:v="urn:schemas-microsoft-com:vml" xmlns:w10="urn:schemas-microsoft-com:office:word" xmlns:w="http://schemas.openxmlformats.org/wordprocessingml/2006/main" xmlns:a14="http://schemas.microsoft.com/office/drawing/2010/main">
+                            <a14:hiddenFill xmlns:a14="http://schemas.microsoft.com/office/drawing/2010/main" xmlns:w="http://schemas.openxmlformats.org/wordprocessingml/2006/main" xmlns:w10="urn:schemas-microsoft-com:office:word" xmlns:v="urn:schemas-microsoft-com:vml" xmlns:o="urn:schemas-microsoft-com:office:office" xmlns="">
                               <a:solidFill>
                                 <a:srgbClr val="FFFFFF"/>
                               </a:solidFill>
                             </a14:hiddenFill>
                           </a:ext>
                           <a:ext uri="{91240B29-F687-4f45-9708-019B960494DF}">
-                            <a14:hiddenLine xmlns="" xmlns:o="urn:schemas-microsoft-com:office:office" xmlns:v="urn:schemas-microsoft-com:vml" xmlns:w10="urn:schemas-microsoft-com:office:word" xmlns:w="http://schemas.openxmlformats.org/wordprocessingml/2006/main" xmlns:a14="http://schemas.microsoft.com/office/drawing/2010/main" w="9525">
+                            <a14:hiddenLine xmlns:a14="http://schemas.microsoft.com/office/drawing/2010/main" xmlns:w="http://schemas.openxmlformats.org/wordprocessingml/2006/main" xmlns:w10="urn:schemas-microsoft-com:office:word" xmlns:v="urn:schemas-microsoft-com:vml" xmlns:o="urn:schemas-microsoft-com:office:office" xmlns="" w="9525">
                               <a:solidFill>
                                 <a:srgbClr val="000000"/>
                               </a:solidFill>
@@ -39954,25 +39243,7 @@
           <w:sz w:val="24"/>
           <w:szCs w:val="24"/>
         </w:rPr>
-        <w:t xml:space="preserve">Convert it into </w:t>
-      </w:r>
-      <w:proofErr w:type="spellStart"/>
-      <w:r>
-        <w:rPr>
-          <w:rFonts w:ascii="Trebuchet MS" w:hAnsi="Trebuchet MS" w:cs="Trebuchet MS"/>
-          <w:sz w:val="24"/>
-          <w:szCs w:val="24"/>
-        </w:rPr>
-        <w:t>Pyret</w:t>
-      </w:r>
-      <w:proofErr w:type="spellEnd"/>
-      <w:r>
-        <w:rPr>
-          <w:rFonts w:ascii="Trebuchet MS" w:hAnsi="Trebuchet MS" w:cs="Trebuchet MS"/>
-          <w:sz w:val="24"/>
-          <w:szCs w:val="24"/>
-        </w:rPr>
-        <w:t xml:space="preserve"> code:</w:t>
+        <w:t>Convert it into Pyret code:</w:t>
       </w:r>
     </w:p>
     <w:p>
@@ -40145,7 +39416,6 @@
           <w:szCs w:val="22"/>
         </w:rPr>
       </w:pPr>
-      <w:proofErr w:type="spellStart"/>
       <w:r>
         <w:rPr>
           <w:rFonts w:ascii="Trebuchet MS" w:hAnsi="Trebuchet MS" w:cs="Trebuchet MS"/>
@@ -40153,17 +39423,7 @@
           <w:sz w:val="22"/>
           <w:szCs w:val="22"/>
         </w:rPr>
-        <w:t>px</w:t>
-      </w:r>
-      <w:proofErr w:type="spellEnd"/>
-      <w:r>
-        <w:rPr>
-          <w:rFonts w:ascii="Trebuchet MS" w:hAnsi="Trebuchet MS" w:cs="Trebuchet MS"/>
-          <w:i/>
-          <w:sz w:val="22"/>
-          <w:szCs w:val="22"/>
-        </w:rPr>
-        <w:t>: The x-coordinate of the player</w:t>
+        <w:t>px: The x-coordinate of the player</w:t>
       </w:r>
     </w:p>
     <w:p>
@@ -40179,7 +39439,6 @@
           <w:szCs w:val="22"/>
         </w:rPr>
       </w:pPr>
-      <w:proofErr w:type="spellStart"/>
       <w:r>
         <w:rPr>
           <w:rFonts w:ascii="Trebuchet MS" w:hAnsi="Trebuchet MS" w:cs="Trebuchet MS"/>
@@ -40187,17 +39446,7 @@
           <w:sz w:val="22"/>
           <w:szCs w:val="22"/>
         </w:rPr>
-        <w:t>py</w:t>
-      </w:r>
-      <w:proofErr w:type="spellEnd"/>
-      <w:r>
-        <w:rPr>
-          <w:rFonts w:ascii="Trebuchet MS" w:hAnsi="Trebuchet MS" w:cs="Trebuchet MS"/>
-          <w:i/>
-          <w:sz w:val="22"/>
-          <w:szCs w:val="22"/>
-        </w:rPr>
-        <w:t>: The y-coordinate of the player</w:t>
+        <w:t>py: The y-coordinate of the player</w:t>
       </w:r>
     </w:p>
     <w:p>
@@ -40332,7 +39581,6 @@
         </w:rPr>
         <w:t>=  (</w:t>
       </w:r>
-      <w:proofErr w:type="spellStart"/>
       <w:proofErr w:type="gramEnd"/>
       <w:r>
         <w:rPr>
@@ -40340,16 +39588,7 @@
           <w:sz w:val="28"/>
           <w:szCs w:val="28"/>
         </w:rPr>
-        <w:t>px</w:t>
-      </w:r>
-      <w:proofErr w:type="spellEnd"/>
-      <w:r>
-        <w:rPr>
-          <w:rFonts w:ascii="Trebuchet MS" w:hAnsi="Trebuchet MS" w:cs="Trebuchet MS"/>
-          <w:sz w:val="28"/>
-          <w:szCs w:val="28"/>
-        </w:rPr>
-        <w:t xml:space="preserve"> </w:t>
+        <w:t xml:space="preserve">px </w:t>
       </w:r>
       <w:r>
         <w:rPr>
@@ -40384,7 +39623,6 @@
         </w:rPr>
         <w:t xml:space="preserve"> + (</w:t>
       </w:r>
-      <w:proofErr w:type="spellStart"/>
       <w:r>
         <w:rPr>
           <w:rFonts w:ascii="Trebuchet MS" w:hAnsi="Trebuchet MS" w:cs="Trebuchet MS"/>
@@ -40393,7 +39631,6 @@
         </w:rPr>
         <w:t>py</w:t>
       </w:r>
-      <w:proofErr w:type="spellEnd"/>
       <w:r>
         <w:rPr>
           <w:rFonts w:ascii="Trebuchet MS" w:hAnsi="Trebuchet MS" w:cs="Trebuchet MS"/>
@@ -40435,13 +39672,8 @@
           <w:rFonts w:cs="Trebuchet MS"/>
         </w:rPr>
       </w:pPr>
-      <w:proofErr w:type="spellStart"/>
-      <w:r>
-        <w:t>Contract+Purpose</w:t>
-      </w:r>
-      <w:proofErr w:type="spellEnd"/>
-      <w:r>
-        <w:t xml:space="preserve"> Statement</w:t>
+      <w:r>
+        <w:t>Contract+Purpose Statement</w:t>
       </w:r>
     </w:p>
     <w:p>
@@ -41137,23 +40369,13 @@
           <w:szCs w:val="22"/>
         </w:rPr>
       </w:pPr>
-      <w:proofErr w:type="spellStart"/>
       <w:r>
         <w:rPr>
           <w:rFonts w:ascii="Century Gothic" w:hAnsi="Century Gothic" w:cs="Trebuchet MS"/>
           <w:sz w:val="22"/>
           <w:szCs w:val="22"/>
         </w:rPr>
-        <w:t>px</w:t>
-      </w:r>
-      <w:proofErr w:type="spellEnd"/>
-      <w:r>
-        <w:rPr>
-          <w:rFonts w:ascii="Century Gothic" w:hAnsi="Century Gothic" w:cs="Trebuchet MS"/>
-          <w:sz w:val="22"/>
-          <w:szCs w:val="22"/>
-        </w:rPr>
-        <w:t>: The x-coordinate of the player</w:t>
+        <w:t>px: The x-coordinate of the player</w:t>
       </w:r>
     </w:p>
     <w:p>
@@ -41168,23 +40390,13 @@
           <w:szCs w:val="22"/>
         </w:rPr>
       </w:pPr>
-      <w:proofErr w:type="spellStart"/>
       <w:r>
         <w:rPr>
           <w:rFonts w:ascii="Century Gothic" w:hAnsi="Century Gothic" w:cs="Trebuchet MS"/>
           <w:sz w:val="22"/>
           <w:szCs w:val="22"/>
         </w:rPr>
-        <w:t>py</w:t>
-      </w:r>
-      <w:proofErr w:type="spellEnd"/>
-      <w:r>
-        <w:rPr>
-          <w:rFonts w:ascii="Century Gothic" w:hAnsi="Century Gothic" w:cs="Trebuchet MS"/>
-          <w:sz w:val="22"/>
-          <w:szCs w:val="22"/>
-        </w:rPr>
-        <w:t>: The y-coordinate of the player</w:t>
+        <w:t>py: The y-coordinate of the player</w:t>
       </w:r>
     </w:p>
     <w:p>
@@ -41310,13 +40522,8 @@
           <w:rFonts w:cs="Trebuchet MS"/>
         </w:rPr>
       </w:pPr>
-      <w:proofErr w:type="spellStart"/>
-      <w:r>
-        <w:t>Contract+Purpose</w:t>
-      </w:r>
-      <w:proofErr w:type="spellEnd"/>
-      <w:r>
-        <w:t xml:space="preserve"> Statement</w:t>
+      <w:r>
+        <w:t>Contract+Purpose Statement</w:t>
       </w:r>
     </w:p>
     <w:p>
@@ -42129,13 +41336,8 @@
           <w:rFonts w:cs="Trebuchet MS"/>
         </w:rPr>
       </w:pPr>
-      <w:proofErr w:type="spellStart"/>
-      <w:r>
-        <w:t>Contract+Purpose</w:t>
-      </w:r>
-      <w:proofErr w:type="spellEnd"/>
-      <w:r>
-        <w:t xml:space="preserve"> Statement</w:t>
+      <w:r>
+        <w:t>Contract+Purpose Statement</w:t>
       </w:r>
     </w:p>
     <w:p>
@@ -43012,13 +42214,8 @@
           <w:rFonts w:cs="Trebuchet MS"/>
         </w:rPr>
       </w:pPr>
-      <w:proofErr w:type="spellStart"/>
-      <w:r>
-        <w:t>Contract+Purpose</w:t>
-      </w:r>
-      <w:proofErr w:type="spellEnd"/>
-      <w:r>
-        <w:t xml:space="preserve"> Statement</w:t>
+      <w:r>
+        <w:t>Contract+Purpose Statement</w:t>
       </w:r>
     </w:p>
     <w:p>
@@ -44364,35 +43561,7 @@
               <w:rPr>
                 <w:rFonts w:ascii="Century Gothic" w:hAnsi="Century Gothic"/>
               </w:rPr>
-              <w:t>(</w:t>
-            </w:r>
-            <w:proofErr w:type="spellStart"/>
-            <w:r>
-              <w:rPr>
-                <w:rFonts w:ascii="Century Gothic" w:hAnsi="Century Gothic"/>
-              </w:rPr>
-              <w:t>dangerX</w:t>
-            </w:r>
-            <w:proofErr w:type="spellEnd"/>
-            <w:r>
-              <w:rPr>
-                <w:rFonts w:ascii="Century Gothic" w:hAnsi="Century Gothic"/>
-              </w:rPr>
-              <w:t xml:space="preserve">, score, </w:t>
-            </w:r>
-            <w:proofErr w:type="spellStart"/>
-            <w:r>
-              <w:rPr>
-                <w:rFonts w:ascii="Century Gothic" w:hAnsi="Century Gothic"/>
-              </w:rPr>
-              <w:t>playerIMG</w:t>
-            </w:r>
-            <w:proofErr w:type="spellEnd"/>
-            <w:r>
-              <w:rPr>
-                <w:rFonts w:ascii="Century Gothic" w:hAnsi="Century Gothic"/>
-              </w:rPr>
-              <w:t>…)</w:t>
+              <w:t>(dangerX, score, playerIMG…)</w:t>
             </w:r>
           </w:p>
         </w:tc>
@@ -46366,35 +45535,7 @@
               <w:rPr>
                 <w:rFonts w:ascii="Century Gothic" w:hAnsi="Century Gothic"/>
               </w:rPr>
-              <w:t>(</w:t>
-            </w:r>
-            <w:proofErr w:type="spellStart"/>
-            <w:r>
-              <w:rPr>
-                <w:rFonts w:ascii="Century Gothic" w:hAnsi="Century Gothic"/>
-              </w:rPr>
-              <w:t>dangerX</w:t>
-            </w:r>
-            <w:proofErr w:type="spellEnd"/>
-            <w:r>
-              <w:rPr>
-                <w:rFonts w:ascii="Century Gothic" w:hAnsi="Century Gothic"/>
-              </w:rPr>
-              <w:t xml:space="preserve">, score, </w:t>
-            </w:r>
-            <w:proofErr w:type="spellStart"/>
-            <w:r>
-              <w:rPr>
-                <w:rFonts w:ascii="Century Gothic" w:hAnsi="Century Gothic"/>
-              </w:rPr>
-              <w:t>playerIMG</w:t>
-            </w:r>
-            <w:proofErr w:type="spellEnd"/>
-            <w:r>
-              <w:rPr>
-                <w:rFonts w:ascii="Century Gothic" w:hAnsi="Century Gothic"/>
-              </w:rPr>
-              <w:t>…)</w:t>
+              <w:t>(dangerX, score, playerIMG…)</w:t>
             </w:r>
           </w:p>
         </w:tc>
@@ -48371,35 +47512,7 @@
               <w:rPr>
                 <w:rFonts w:ascii="Century Gothic" w:hAnsi="Century Gothic"/>
               </w:rPr>
-              <w:t>(</w:t>
-            </w:r>
-            <w:proofErr w:type="spellStart"/>
-            <w:r>
-              <w:rPr>
-                <w:rFonts w:ascii="Century Gothic" w:hAnsi="Century Gothic"/>
-              </w:rPr>
-              <w:t>dangerX</w:t>
-            </w:r>
-            <w:proofErr w:type="spellEnd"/>
-            <w:r>
-              <w:rPr>
-                <w:rFonts w:ascii="Century Gothic" w:hAnsi="Century Gothic"/>
-              </w:rPr>
-              <w:t xml:space="preserve">, score, </w:t>
-            </w:r>
-            <w:proofErr w:type="spellStart"/>
-            <w:r>
-              <w:rPr>
-                <w:rFonts w:ascii="Century Gothic" w:hAnsi="Century Gothic"/>
-              </w:rPr>
-              <w:t>playerIMG</w:t>
-            </w:r>
-            <w:proofErr w:type="spellEnd"/>
-            <w:r>
-              <w:rPr>
-                <w:rFonts w:ascii="Century Gothic" w:hAnsi="Century Gothic"/>
-              </w:rPr>
-              <w:t>…)</w:t>
+              <w:t>(dangerX, score, playerIMG…)</w:t>
             </w:r>
           </w:p>
         </w:tc>
@@ -50351,35 +49464,7 @@
               <w:rPr>
                 <w:rFonts w:ascii="Century Gothic" w:hAnsi="Century Gothic"/>
               </w:rPr>
-              <w:t>(</w:t>
-            </w:r>
-            <w:proofErr w:type="spellStart"/>
-            <w:r>
-              <w:rPr>
-                <w:rFonts w:ascii="Century Gothic" w:hAnsi="Century Gothic"/>
-              </w:rPr>
-              <w:t>dangerX</w:t>
-            </w:r>
-            <w:proofErr w:type="spellEnd"/>
-            <w:r>
-              <w:rPr>
-                <w:rFonts w:ascii="Century Gothic" w:hAnsi="Century Gothic"/>
-              </w:rPr>
-              <w:t xml:space="preserve">, score, </w:t>
-            </w:r>
-            <w:proofErr w:type="spellStart"/>
-            <w:r>
-              <w:rPr>
-                <w:rFonts w:ascii="Century Gothic" w:hAnsi="Century Gothic"/>
-              </w:rPr>
-              <w:t>playerIMG</w:t>
-            </w:r>
-            <w:proofErr w:type="spellEnd"/>
-            <w:r>
-              <w:rPr>
-                <w:rFonts w:ascii="Century Gothic" w:hAnsi="Century Gothic"/>
-              </w:rPr>
-              <w:t>…)</w:t>
+              <w:t>(dangerX, score, playerIMG…)</w:t>
             </w:r>
           </w:p>
         </w:tc>
@@ -52293,35 +51378,7 @@
               <w:rPr>
                 <w:rFonts w:ascii="Century Gothic" w:hAnsi="Century Gothic"/>
               </w:rPr>
-              <w:t>(</w:t>
-            </w:r>
-            <w:proofErr w:type="spellStart"/>
-            <w:r>
-              <w:rPr>
-                <w:rFonts w:ascii="Century Gothic" w:hAnsi="Century Gothic"/>
-              </w:rPr>
-              <w:t>dangerX</w:t>
-            </w:r>
-            <w:proofErr w:type="spellEnd"/>
-            <w:r>
-              <w:rPr>
-                <w:rFonts w:ascii="Century Gothic" w:hAnsi="Century Gothic"/>
-              </w:rPr>
-              <w:t xml:space="preserve">, score, </w:t>
-            </w:r>
-            <w:proofErr w:type="spellStart"/>
-            <w:r>
-              <w:rPr>
-                <w:rFonts w:ascii="Century Gothic" w:hAnsi="Century Gothic"/>
-              </w:rPr>
-              <w:t>playerIMG</w:t>
-            </w:r>
-            <w:proofErr w:type="spellEnd"/>
-            <w:r>
-              <w:rPr>
-                <w:rFonts w:ascii="Century Gothic" w:hAnsi="Century Gothic"/>
-              </w:rPr>
-              <w:t>…)</w:t>
+              <w:t>(dangerX, score, playerIMG…)</w:t>
             </w:r>
           </w:p>
         </w:tc>
@@ -55433,6 +54490,29 @@
       <w:szCs w:val="32"/>
     </w:rPr>
   </w:style>
+  <w:style w:type="paragraph" w:customStyle="1" w:styleId="Body">
+    <w:name w:val="Body"/>
+    <w:rsid w:val="00EF0950"/>
+    <w:pPr>
+      <w:pBdr>
+        <w:top w:val="nil"/>
+        <w:left w:val="nil"/>
+        <w:bottom w:val="nil"/>
+        <w:right w:val="nil"/>
+        <w:between w:val="nil"/>
+        <w:bar w:val="nil"/>
+      </w:pBdr>
+      <w:spacing w:line="276" w:lineRule="auto"/>
+    </w:pPr>
+    <w:rPr>
+      <w:rFonts w:ascii="Arial" w:eastAsia="Arial Unicode MS" w:hAnsi="Arial" w:cs="Arial Unicode MS"/>
+      <w:color w:val="000000"/>
+      <w:sz w:val="22"/>
+      <w:szCs w:val="22"/>
+      <w:u w:color="000000"/>
+      <w:bdr w:val="nil"/>
+    </w:rPr>
+  </w:style>
 </w:styles>
 </file>
 
@@ -55702,7 +54782,7 @@
 </file>
 
 <file path=customXml/itemProps1.xml><?xml version="1.0" encoding="utf-8"?>
-<ds:datastoreItem xmlns:ds="http://schemas.openxmlformats.org/officeDocument/2006/customXml" ds:itemID="{2C2E8A58-E1FB-5B47-B734-97CA7A54FB4A}">
+<ds:datastoreItem xmlns:ds="http://schemas.openxmlformats.org/officeDocument/2006/customXml" ds:itemID="{4E8BDFB1-D10B-E44D-8377-01C4FE0DAE78}">
   <ds:schemaRefs>
     <ds:schemaRef ds:uri="http://schemas.openxmlformats.org/officeDocument/2006/bibliography"/>
   </ds:schemaRefs>

</xml_diff>

<commit_message>
Adding double-colons to contracts in Reactive workbooks
</commit_message>
<xml_diff>
--- a/courses/reactive/resources/workbook/langs/english/StudentWorkbook.docx
+++ b/courses/reactive/resources/workbook/langs/english/StudentWorkbook.docx
@@ -282,8 +282,6 @@
       </w:r>
     </w:p>
     <w:p>
-      <w:bookmarkStart w:id="0" w:name="_GoBack"/>
-      <w:bookmarkEnd w:id="0"/>
       <w:r>
         <w:rPr>
           <w:noProof/>
@@ -530,8 +528,18 @@
           <w:sz w:val="28"/>
           <w:szCs w:val="28"/>
         </w:rPr>
-        <w:t>Emma Youndtsmith</w:t>
-      </w:r>
+        <w:t xml:space="preserve">Emma </w:t>
+      </w:r>
+      <w:proofErr w:type="spellStart"/>
+      <w:r>
+        <w:rPr>
+          <w:rFonts w:ascii="Century Gothic" w:hAnsi="Century Gothic"/>
+          <w:sz w:val="28"/>
+          <w:szCs w:val="28"/>
+        </w:rPr>
+        <w:t>Youndtsmith</w:t>
+      </w:r>
+      <w:proofErr w:type="spellEnd"/>
     </w:p>
     <w:p>
       <w:pPr>
@@ -554,8 +562,18 @@
           <w:sz w:val="28"/>
           <w:szCs w:val="28"/>
         </w:rPr>
-        <w:t>Emmanuel Schanzer</w:t>
-      </w:r>
+        <w:t xml:space="preserve">Emmanuel </w:t>
+      </w:r>
+      <w:proofErr w:type="spellStart"/>
+      <w:r>
+        <w:rPr>
+          <w:rFonts w:ascii="Century Gothic" w:hAnsi="Century Gothic"/>
+          <w:sz w:val="28"/>
+          <w:szCs w:val="28"/>
+        </w:rPr>
+        <w:t>Schanzer</w:t>
+      </w:r>
+      <w:proofErr w:type="spellEnd"/>
     </w:p>
     <w:p>
       <w:pPr>
@@ -572,14 +590,34 @@
           <w:szCs w:val="28"/>
         </w:rPr>
       </w:pPr>
+      <w:proofErr w:type="spellStart"/>
       <w:r>
         <w:rPr>
           <w:rFonts w:ascii="Century Gothic" w:hAnsi="Century Gothic"/>
           <w:sz w:val="28"/>
           <w:szCs w:val="28"/>
         </w:rPr>
-        <w:t>Kathi Fisler</w:t>
-      </w:r>
+        <w:t>Kathi</w:t>
+      </w:r>
+      <w:proofErr w:type="spellEnd"/>
+      <w:r>
+        <w:rPr>
+          <w:rFonts w:ascii="Century Gothic" w:hAnsi="Century Gothic"/>
+          <w:sz w:val="28"/>
+          <w:szCs w:val="28"/>
+        </w:rPr>
+        <w:t xml:space="preserve"> </w:t>
+      </w:r>
+      <w:proofErr w:type="spellStart"/>
+      <w:r>
+        <w:rPr>
+          <w:rFonts w:ascii="Century Gothic" w:hAnsi="Century Gothic"/>
+          <w:sz w:val="28"/>
+          <w:szCs w:val="28"/>
+        </w:rPr>
+        <w:t>Fisler</w:t>
+      </w:r>
+      <w:proofErr w:type="spellEnd"/>
     </w:p>
     <w:p>
       <w:pPr>
@@ -602,8 +640,18 @@
           <w:sz w:val="28"/>
           <w:szCs w:val="28"/>
         </w:rPr>
-        <w:t>Joe Politz</w:t>
-      </w:r>
+        <w:t xml:space="preserve">Joe </w:t>
+      </w:r>
+      <w:proofErr w:type="spellStart"/>
+      <w:r>
+        <w:rPr>
+          <w:rFonts w:ascii="Century Gothic" w:hAnsi="Century Gothic"/>
+          <w:sz w:val="28"/>
+          <w:szCs w:val="28"/>
+        </w:rPr>
+        <w:t>Politz</w:t>
+      </w:r>
+      <w:proofErr w:type="spellEnd"/>
     </w:p>
     <w:p>
       <w:pPr>
@@ -620,14 +668,34 @@
           <w:szCs w:val="28"/>
         </w:rPr>
       </w:pPr>
+      <w:proofErr w:type="spellStart"/>
       <w:r>
         <w:rPr>
           <w:rFonts w:ascii="Century Gothic" w:hAnsi="Century Gothic"/>
           <w:sz w:val="28"/>
           <w:szCs w:val="28"/>
         </w:rPr>
-        <w:t>Shriram Krishnamurthi</w:t>
-      </w:r>
+        <w:t>Shriram</w:t>
+      </w:r>
+      <w:proofErr w:type="spellEnd"/>
+      <w:r>
+        <w:rPr>
+          <w:rFonts w:ascii="Century Gothic" w:hAnsi="Century Gothic"/>
+          <w:sz w:val="28"/>
+          <w:szCs w:val="28"/>
+        </w:rPr>
+        <w:t xml:space="preserve"> </w:t>
+      </w:r>
+      <w:proofErr w:type="spellStart"/>
+      <w:r>
+        <w:rPr>
+          <w:rFonts w:ascii="Century Gothic" w:hAnsi="Century Gothic"/>
+          <w:sz w:val="28"/>
+          <w:szCs w:val="28"/>
+        </w:rPr>
+        <w:t>Krishnamurthi</w:t>
+      </w:r>
+      <w:proofErr w:type="spellEnd"/>
     </w:p>
     <w:p>
       <w:pPr>
@@ -709,16 +777,44 @@
           <w:sz w:val="24"/>
           <w:szCs w:val="24"/>
         </w:rPr>
-        <w:t>Bootstrap is licensed under a Creative Commons 3.0 Unported License. Based on a work from www.BootstrapWorld.org. Permissions beyond the scope of this license may be availabl</w:t>
-      </w:r>
+        <w:t xml:space="preserve">Bootstrap is licensed under a Creative Commons 3.0 </w:t>
+      </w:r>
+      <w:proofErr w:type="spellStart"/>
       <w:r>
         <w:rPr>
           <w:rFonts w:ascii="Century Gothic" w:hAnsi="Century Gothic"/>
           <w:sz w:val="24"/>
           <w:szCs w:val="24"/>
         </w:rPr>
-        <w:t>e at schanzer@BootstrapWorld</w:t>
-      </w:r>
+        <w:t>Unported</w:t>
+      </w:r>
+      <w:proofErr w:type="spellEnd"/>
+      <w:r>
+        <w:rPr>
+          <w:rFonts w:ascii="Century Gothic" w:hAnsi="Century Gothic"/>
+          <w:sz w:val="24"/>
+          <w:szCs w:val="24"/>
+        </w:rPr>
+        <w:t xml:space="preserve"> License. Based on a work from www.BootstrapWorld.org. Permissions beyond the scope of this license may be availabl</w:t>
+      </w:r>
+      <w:r>
+        <w:rPr>
+          <w:rFonts w:ascii="Century Gothic" w:hAnsi="Century Gothic"/>
+          <w:sz w:val="24"/>
+          <w:szCs w:val="24"/>
+        </w:rPr>
+        <w:t xml:space="preserve">e at </w:t>
+      </w:r>
+      <w:proofErr w:type="spellStart"/>
+      <w:r>
+        <w:rPr>
+          <w:rFonts w:ascii="Century Gothic" w:hAnsi="Century Gothic"/>
+          <w:sz w:val="24"/>
+          <w:szCs w:val="24"/>
+        </w:rPr>
+        <w:t>schanzer@BootstrapWorld</w:t>
+      </w:r>
+      <w:proofErr w:type="spellEnd"/>
     </w:p>
     <w:p>
       <w:pPr>
@@ -799,6 +895,7 @@
                 <w:szCs w:val="22"/>
               </w:rPr>
             </w:pPr>
+            <w:proofErr w:type="spellStart"/>
             <w:r>
               <w:rPr>
                 <w:rFonts w:ascii="Trebuchet MS" w:hAnsi="Trebuchet MS"/>
@@ -806,7 +903,17 @@
                 <w:sz w:val="22"/>
                 <w:szCs w:val="22"/>
               </w:rPr>
-              <w:t>Pyret Code</w:t>
+              <w:t>Pyret</w:t>
+            </w:r>
+            <w:proofErr w:type="spellEnd"/>
+            <w:r>
+              <w:rPr>
+                <w:rFonts w:ascii="Trebuchet MS" w:hAnsi="Trebuchet MS"/>
+                <w:b/>
+                <w:sz w:val="22"/>
+                <w:szCs w:val="22"/>
+              </w:rPr>
+              <w:t xml:space="preserve"> Code</w:t>
             </w:r>
           </w:p>
         </w:tc>
@@ -2912,6 +3019,14 @@
               <w:t>double :</w:t>
             </w:r>
             <w:proofErr w:type="gramEnd"/>
+            <w:r>
+              <w:rPr>
+                <w:rFonts w:ascii="Courier" w:hAnsi="Courier" w:cs="Times"/>
+                <w:sz w:val="24"/>
+                <w:szCs w:val="24"/>
+              </w:rPr>
+              <w:t>:</w:t>
+            </w:r>
             <w:r>
               <w:rPr>
                 <w:rFonts w:ascii="Courier" w:hAnsi="Courier" w:cs="Times"/>
@@ -3586,7 +3701,21 @@
                 <w:rFonts w:ascii="Trebuchet MS" w:hAnsi="Trebuchet MS" w:cs="Trebuchet MS"/>
                 <w:sz w:val="32"/>
               </w:rPr>
-              <w:t xml:space="preserve"># _________________:_________________ </w:t>
+              <w:t># _________________:</w:t>
+            </w:r>
+            <w:r>
+              <w:rPr>
+                <w:rFonts w:ascii="Trebuchet MS" w:hAnsi="Trebuchet MS" w:cs="Trebuchet MS"/>
+                <w:sz w:val="32"/>
+              </w:rPr>
+              <w:t>:</w:t>
+            </w:r>
+            <w:r>
+              <w:rPr>
+                <w:rFonts w:ascii="Trebuchet MS" w:hAnsi="Trebuchet MS" w:cs="Trebuchet MS"/>
+                <w:sz w:val="32"/>
+              </w:rPr>
+              <w:t xml:space="preserve">_________________ </w:t>
             </w:r>
             <w:r>
               <w:sym w:font="Wingdings" w:char="F0E0"/>
@@ -5799,7 +5928,21 @@
                 <w:rFonts w:ascii="Trebuchet MS" w:hAnsi="Trebuchet MS" w:cs="Trebuchet MS"/>
                 <w:sz w:val="32"/>
               </w:rPr>
-              <w:t># _________________:_________________ -&gt; ________________</w:t>
+              <w:t># _________________:</w:t>
+            </w:r>
+            <w:r>
+              <w:rPr>
+                <w:rFonts w:ascii="Trebuchet MS" w:hAnsi="Trebuchet MS" w:cs="Trebuchet MS"/>
+                <w:sz w:val="32"/>
+              </w:rPr>
+              <w:t>:</w:t>
+            </w:r>
+            <w:r>
+              <w:rPr>
+                <w:rFonts w:ascii="Trebuchet MS" w:hAnsi="Trebuchet MS" w:cs="Trebuchet MS"/>
+                <w:sz w:val="32"/>
+              </w:rPr>
+              <w:t>_________________ -&gt; ________________</w:t>
             </w:r>
           </w:p>
           <w:p>
@@ -6085,7 +6228,21 @@
                 <w:rFonts w:ascii="Trebuchet MS" w:hAnsi="Trebuchet MS" w:cs="Trebuchet MS"/>
                 <w:sz w:val="32"/>
               </w:rPr>
-              <w:t xml:space="preserve"># _________________:_________________ </w:t>
+              <w:t># _________________</w:t>
+            </w:r>
+            <w:r>
+              <w:rPr>
+                <w:rFonts w:ascii="Trebuchet MS" w:hAnsi="Trebuchet MS" w:cs="Trebuchet MS"/>
+                <w:sz w:val="32"/>
+              </w:rPr>
+              <w:t>:</w:t>
+            </w:r>
+            <w:r>
+              <w:rPr>
+                <w:rFonts w:ascii="Trebuchet MS" w:hAnsi="Trebuchet MS" w:cs="Trebuchet MS"/>
+                <w:sz w:val="32"/>
+              </w:rPr>
+              <w:t xml:space="preserve">:_________________ </w:t>
             </w:r>
             <w:r>
               <w:sym w:font="Wingdings" w:char="F0E0"/>
@@ -6327,7 +6484,21 @@
                 <w:rFonts w:ascii="Trebuchet MS" w:hAnsi="Trebuchet MS" w:cs="Trebuchet MS"/>
                 <w:sz w:val="32"/>
               </w:rPr>
-              <w:t># _________________:_________________ -&gt; ________________</w:t>
+              <w:t># _________________</w:t>
+            </w:r>
+            <w:r>
+              <w:rPr>
+                <w:rFonts w:ascii="Trebuchet MS" w:hAnsi="Trebuchet MS" w:cs="Trebuchet MS"/>
+                <w:sz w:val="32"/>
+              </w:rPr>
+              <w:t>:</w:t>
+            </w:r>
+            <w:r>
+              <w:rPr>
+                <w:rFonts w:ascii="Trebuchet MS" w:hAnsi="Trebuchet MS" w:cs="Trebuchet MS"/>
+                <w:sz w:val="32"/>
+              </w:rPr>
+              <w:t>:_________________ -&gt; ________________</w:t>
             </w:r>
           </w:p>
           <w:p>
@@ -6626,7 +6797,21 @@
                 <w:rFonts w:ascii="Trebuchet MS" w:hAnsi="Trebuchet MS" w:cs="Trebuchet MS"/>
                 <w:sz w:val="32"/>
               </w:rPr>
-              <w:t xml:space="preserve"># _________________:_________________ </w:t>
+              <w:t># _________________</w:t>
+            </w:r>
+            <w:r>
+              <w:rPr>
+                <w:rFonts w:ascii="Trebuchet MS" w:hAnsi="Trebuchet MS" w:cs="Trebuchet MS"/>
+                <w:sz w:val="32"/>
+              </w:rPr>
+              <w:t>:</w:t>
+            </w:r>
+            <w:r>
+              <w:rPr>
+                <w:rFonts w:ascii="Trebuchet MS" w:hAnsi="Trebuchet MS" w:cs="Trebuchet MS"/>
+                <w:sz w:val="32"/>
+              </w:rPr>
+              <w:t xml:space="preserve">:_________________ </w:t>
             </w:r>
             <w:r>
               <w:sym w:font="Wingdings" w:char="F0E0"/>
@@ -6862,7 +7047,21 @@
                 <w:rFonts w:ascii="Trebuchet MS" w:hAnsi="Trebuchet MS" w:cs="Trebuchet MS"/>
                 <w:sz w:val="32"/>
               </w:rPr>
-              <w:t># _________________:_________________ -&gt; ________________</w:t>
+              <w:t># _________________</w:t>
+            </w:r>
+            <w:r>
+              <w:rPr>
+                <w:rFonts w:ascii="Trebuchet MS" w:hAnsi="Trebuchet MS" w:cs="Trebuchet MS"/>
+                <w:sz w:val="32"/>
+              </w:rPr>
+              <w:t>:</w:t>
+            </w:r>
+            <w:r>
+              <w:rPr>
+                <w:rFonts w:ascii="Trebuchet MS" w:hAnsi="Trebuchet MS" w:cs="Trebuchet MS"/>
+                <w:sz w:val="32"/>
+              </w:rPr>
+              <w:t>:_________________ -&gt; ________________</w:t>
             </w:r>
           </w:p>
           <w:p>
@@ -7093,7 +7292,15 @@
         <w:t xml:space="preserve">Syntax and Style </w:t>
       </w:r>
       <w:r>
-        <w:t>Bug Hunting: Pyret Edition</w:t>
+        <w:t xml:space="preserve">Bug Hunting: </w:t>
+      </w:r>
+      <w:proofErr w:type="spellStart"/>
+      <w:r>
+        <w:t>Pyret</w:t>
+      </w:r>
+      <w:proofErr w:type="spellEnd"/>
+      <w:r>
+        <w:t xml:space="preserve"> Edition</w:t>
       </w:r>
     </w:p>
     <w:tbl>
@@ -7543,6 +7750,12 @@
               <w:rPr>
                 <w:rFonts w:ascii="Courier" w:hAnsi="Courier" w:cs="Times"/>
               </w:rPr>
+              <w:t>:</w:t>
+            </w:r>
+            <w:r>
+              <w:rPr>
+                <w:rFonts w:ascii="Courier" w:hAnsi="Courier" w:cs="Times"/>
+              </w:rPr>
               <w:t xml:space="preserve"> Number -&gt; Number</w:t>
             </w:r>
           </w:p>
@@ -7882,6 +8095,7 @@
               </w:rPr>
               <w:t xml:space="preserve"># </w:t>
             </w:r>
+            <w:proofErr w:type="spellStart"/>
             <w:proofErr w:type="gramStart"/>
             <w:r>
               <w:rPr>
@@ -7889,41 +8103,41 @@
                 <w:sz w:val="22"/>
                 <w:szCs w:val="22"/>
               </w:rPr>
-              <w:t>ys :</w:t>
-            </w:r>
-            <w:proofErr w:type="gramEnd"/>
+              <w:t>ys</w:t>
+            </w:r>
+            <w:proofErr w:type="spellEnd"/>
             <w:r>
               <w:rPr>
                 <w:rFonts w:ascii="Courier" w:hAnsi="Courier" w:cs="Times"/>
                 <w:sz w:val="22"/>
                 <w:szCs w:val="22"/>
               </w:rPr>
-              <w:t xml:space="preserve"> Number -&gt; </w:t>
-            </w:r>
+              <w:t xml:space="preserve"> :</w:t>
+            </w:r>
+            <w:proofErr w:type="gramEnd"/>
             <w:r>
               <w:rPr>
                 <w:rFonts w:ascii="Courier" w:hAnsi="Courier" w:cs="Times"/>
                 <w:sz w:val="22"/>
                 <w:szCs w:val="22"/>
               </w:rPr>
-              <w:t>Number</w:t>
-            </w:r>
-          </w:p>
-          <w:p>
-            <w:pPr>
+              <w:t>:</w:t>
+            </w:r>
+            <w:r>
               <w:rPr>
                 <w:rFonts w:ascii="Courier" w:hAnsi="Courier" w:cs="Times"/>
                 <w:sz w:val="22"/>
                 <w:szCs w:val="22"/>
               </w:rPr>
-            </w:pPr>
+              <w:t xml:space="preserve"> Number -&gt; </w:t>
+            </w:r>
             <w:r>
               <w:rPr>
                 <w:rFonts w:ascii="Courier" w:hAnsi="Courier" w:cs="Times"/>
                 <w:sz w:val="22"/>
                 <w:szCs w:val="22"/>
               </w:rPr>
-              <w:t># Given a number, create a solid</w:t>
+              <w:t>Number</w:t>
             </w:r>
           </w:p>
           <w:p>
@@ -7940,7 +8154,7 @@
                 <w:sz w:val="22"/>
                 <w:szCs w:val="22"/>
               </w:rPr>
-              <w:t># yellow star of the given size</w:t>
+              <w:t># Given a number, create a solid</w:t>
             </w:r>
           </w:p>
           <w:p>
@@ -7951,23 +8165,23 @@
                 <w:szCs w:val="22"/>
               </w:rPr>
             </w:pPr>
-          </w:p>
-          <w:p>
-            <w:pPr>
+            <w:r>
               <w:rPr>
                 <w:rFonts w:ascii="Courier" w:hAnsi="Courier" w:cs="Times"/>
                 <w:sz w:val="22"/>
                 <w:szCs w:val="22"/>
               </w:rPr>
-            </w:pPr>
-            <w:r>
+              <w:t># yellow star of the given size</w:t>
+            </w:r>
+          </w:p>
+          <w:p>
+            <w:pPr>
               <w:rPr>
                 <w:rFonts w:ascii="Courier" w:hAnsi="Courier" w:cs="Times"/>
                 <w:sz w:val="22"/>
                 <w:szCs w:val="22"/>
               </w:rPr>
-              <w:t>examples:</w:t>
-            </w:r>
+            </w:pPr>
           </w:p>
           <w:p>
             <w:pPr>
@@ -7983,8 +8197,26 @@
                 <w:sz w:val="22"/>
                 <w:szCs w:val="22"/>
               </w:rPr>
+              <w:t>examples:</w:t>
+            </w:r>
+          </w:p>
+          <w:p>
+            <w:pPr>
+              <w:rPr>
+                <w:rFonts w:ascii="Courier" w:hAnsi="Courier" w:cs="Times"/>
+                <w:sz w:val="22"/>
+                <w:szCs w:val="22"/>
+              </w:rPr>
+            </w:pPr>
+            <w:r>
+              <w:rPr>
+                <w:rFonts w:ascii="Courier" w:hAnsi="Courier" w:cs="Times"/>
+                <w:sz w:val="22"/>
+                <w:szCs w:val="22"/>
+              </w:rPr>
               <w:t xml:space="preserve">   </w:t>
             </w:r>
+            <w:proofErr w:type="spellStart"/>
             <w:proofErr w:type="gramStart"/>
             <w:r>
               <w:rPr>
@@ -7992,15 +8224,24 @@
                 <w:sz w:val="19"/>
                 <w:szCs w:val="19"/>
               </w:rPr>
-              <w:t>ys(</w:t>
-            </w:r>
-            <w:proofErr w:type="gramEnd"/>
+              <w:t>ys</w:t>
+            </w:r>
+            <w:proofErr w:type="spellEnd"/>
             <w:r>
               <w:rPr>
                 <w:rFonts w:ascii="Courier" w:hAnsi="Courier" w:cs="Times"/>
                 <w:sz w:val="19"/>
                 <w:szCs w:val="19"/>
               </w:rPr>
+              <w:t>(</w:t>
+            </w:r>
+            <w:proofErr w:type="gramEnd"/>
+            <w:r>
+              <w:rPr>
+                <w:rFonts w:ascii="Courier" w:hAnsi="Courier" w:cs="Times"/>
+                <w:sz w:val="19"/>
+                <w:szCs w:val="19"/>
+              </w:rPr>
               <w:t>99) is star(99, “solid”, “yellow”)</w:t>
             </w:r>
           </w:p>
@@ -8020,6 +8261,7 @@
               </w:rPr>
               <w:t xml:space="preserve">   </w:t>
             </w:r>
+            <w:proofErr w:type="spellStart"/>
             <w:proofErr w:type="gramStart"/>
             <w:r>
               <w:rPr>
@@ -8027,25 +8269,34 @@
                 <w:sz w:val="19"/>
                 <w:szCs w:val="19"/>
               </w:rPr>
-              <w:t>ys(</w:t>
-            </w:r>
-            <w:proofErr w:type="gramEnd"/>
+              <w:t>ys</w:t>
+            </w:r>
+            <w:proofErr w:type="spellEnd"/>
             <w:r>
               <w:rPr>
                 <w:rFonts w:ascii="Courier" w:hAnsi="Courier" w:cs="Times"/>
                 <w:sz w:val="19"/>
                 <w:szCs w:val="19"/>
               </w:rPr>
-              <w:t>33) is star(99, “solid”, “yellow”)</w:t>
-            </w:r>
-          </w:p>
-          <w:p>
-            <w:pPr>
+              <w:t>(</w:t>
+            </w:r>
+            <w:proofErr w:type="gramEnd"/>
+            <w:r>
               <w:rPr>
                 <w:rFonts w:ascii="Courier" w:hAnsi="Courier" w:cs="Times"/>
                 <w:sz w:val="19"/>
                 <w:szCs w:val="19"/>
               </w:rPr>
+              <w:t>33) is star(99, “solid”, “yellow”)</w:t>
+            </w:r>
+          </w:p>
+          <w:p>
+            <w:pPr>
+              <w:rPr>
+                <w:rFonts w:ascii="Courier" w:hAnsi="Courier" w:cs="Times"/>
+                <w:sz w:val="19"/>
+                <w:szCs w:val="19"/>
+              </w:rPr>
             </w:pPr>
           </w:p>
           <w:p>
@@ -8065,64 +8316,74 @@
                 <w:szCs w:val="22"/>
               </w:rPr>
             </w:pPr>
+            <w:proofErr w:type="spellStart"/>
             <w:r>
               <w:rPr>
                 <w:rFonts w:ascii="Courier" w:hAnsi="Courier" w:cs="Times"/>
                 <w:sz w:val="22"/>
                 <w:szCs w:val="22"/>
               </w:rPr>
-              <w:t>ys(size):</w:t>
-            </w:r>
-          </w:p>
-          <w:p>
-            <w:pPr>
+              <w:t>ys</w:t>
+            </w:r>
+            <w:proofErr w:type="spellEnd"/>
+            <w:r>
               <w:rPr>
                 <w:rFonts w:ascii="Courier" w:hAnsi="Courier" w:cs="Times"/>
                 <w:sz w:val="22"/>
                 <w:szCs w:val="22"/>
               </w:rPr>
-            </w:pPr>
-            <w:r>
+              <w:t>(size):</w:t>
+            </w:r>
+          </w:p>
+          <w:p>
+            <w:pPr>
               <w:rPr>
                 <w:rFonts w:ascii="Courier" w:hAnsi="Courier" w:cs="Times"/>
                 <w:sz w:val="22"/>
                 <w:szCs w:val="22"/>
               </w:rPr>
-              <w:t xml:space="preserve">    </w:t>
-            </w:r>
-            <w:proofErr w:type="gramStart"/>
+            </w:pPr>
             <w:r>
               <w:rPr>
                 <w:rFonts w:ascii="Courier" w:hAnsi="Courier" w:cs="Times"/>
                 <w:sz w:val="22"/>
                 <w:szCs w:val="22"/>
               </w:rPr>
-              <w:t>star(</w:t>
-            </w:r>
-            <w:proofErr w:type="gramEnd"/>
+              <w:t xml:space="preserve">    </w:t>
+            </w:r>
+            <w:proofErr w:type="gramStart"/>
             <w:r>
               <w:rPr>
                 <w:rFonts w:ascii="Courier" w:hAnsi="Courier" w:cs="Times"/>
                 <w:sz w:val="22"/>
                 <w:szCs w:val="22"/>
               </w:rPr>
-              <w:t>size “solid” “yellow”)</w:t>
-            </w:r>
-          </w:p>
-          <w:p>
-            <w:pPr>
+              <w:t>star(</w:t>
+            </w:r>
+            <w:proofErr w:type="gramEnd"/>
+            <w:r>
               <w:rPr>
                 <w:rFonts w:ascii="Courier" w:hAnsi="Courier" w:cs="Times"/>
                 <w:sz w:val="22"/>
                 <w:szCs w:val="22"/>
               </w:rPr>
-            </w:pPr>
-            <w:r>
+              <w:t>size “solid” “yellow”)</w:t>
+            </w:r>
+          </w:p>
+          <w:p>
+            <w:pPr>
               <w:rPr>
                 <w:rFonts w:ascii="Courier" w:hAnsi="Courier" w:cs="Times"/>
                 <w:sz w:val="22"/>
                 <w:szCs w:val="22"/>
               </w:rPr>
+            </w:pPr>
+            <w:r>
+              <w:rPr>
+                <w:rFonts w:ascii="Courier" w:hAnsi="Courier" w:cs="Times"/>
+                <w:sz w:val="22"/>
+                <w:szCs w:val="22"/>
+              </w:rPr>
               <w:t>end</w:t>
             </w:r>
           </w:p>
@@ -8508,8 +8769,13 @@
       <w:pPr>
         <w:pStyle w:val="Heading2"/>
       </w:pPr>
-      <w:r>
-        <w:t>Contract+Purpose Statement</w:t>
+      <w:proofErr w:type="spellStart"/>
+      <w:r>
+        <w:t>Contract+Purpose</w:t>
+      </w:r>
+      <w:proofErr w:type="spellEnd"/>
+      <w:r>
+        <w:t xml:space="preserve"> Statement</w:t>
       </w:r>
     </w:p>
     <w:p>
@@ -8569,6 +8835,14 @@
           <w:szCs w:val="22"/>
         </w:rPr>
         <w:t xml:space="preserve">____ </w:t>
+      </w:r>
+      <w:r>
+        <w:rPr>
+          <w:rFonts w:ascii="Courier New" w:hAnsi="Courier New" w:cs="Courier New"/>
+          <w:sz w:val="36"/>
+          <w:szCs w:val="22"/>
+        </w:rPr>
+        <w:t>:</w:t>
       </w:r>
       <w:r>
         <w:rPr>
@@ -9490,8 +9764,13 @@
       <w:pPr>
         <w:pStyle w:val="Heading2"/>
       </w:pPr>
-      <w:r>
-        <w:t>Contract+Purpose Statement</w:t>
+      <w:proofErr w:type="spellStart"/>
+      <w:r>
+        <w:t>Contract+Purpose</w:t>
+      </w:r>
+      <w:proofErr w:type="spellEnd"/>
+      <w:r>
+        <w:t xml:space="preserve"> Statement</w:t>
       </w:r>
     </w:p>
     <w:p>
@@ -9558,7 +9837,7 @@
           <w:sz w:val="36"/>
           <w:szCs w:val="22"/>
         </w:rPr>
-        <w:t>:</w:t>
+        <w:t>::</w:t>
       </w:r>
       <w:r>
         <w:rPr>
@@ -10397,6 +10676,7 @@
         </w:rPr>
         <w:t xml:space="preserve">, which takes in two numbers (an x and y-coordinate) and returns a </w:t>
       </w:r>
+      <w:proofErr w:type="spellStart"/>
       <w:r>
         <w:rPr>
           <w:rFonts w:ascii="Century Gothic" w:hAnsi="Century Gothic" w:cs="Trebuchet MS"/>
@@ -10413,6 +10693,7 @@
         </w:rPr>
         <w:t>State</w:t>
       </w:r>
+      <w:proofErr w:type="spellEnd"/>
       <w:r>
         <w:rPr>
           <w:rFonts w:ascii="Century Gothic" w:hAnsi="Century Gothic" w:cs="Trebuchet MS"/>
@@ -10426,8 +10707,13 @@
       <w:pPr>
         <w:pStyle w:val="Heading2"/>
       </w:pPr>
-      <w:r>
-        <w:t>Contract+Purpose Statement</w:t>
+      <w:proofErr w:type="spellStart"/>
+      <w:r>
+        <w:t>Contract+Purpose</w:t>
+      </w:r>
+      <w:proofErr w:type="spellEnd"/>
+      <w:r>
+        <w:t xml:space="preserve"> Statement</w:t>
       </w:r>
     </w:p>
     <w:p>
@@ -10487,6 +10773,14 @@
           <w:szCs w:val="22"/>
         </w:rPr>
         <w:t xml:space="preserve">____ </w:t>
+      </w:r>
+      <w:r>
+        <w:rPr>
+          <w:rFonts w:ascii="Courier New" w:hAnsi="Courier New" w:cs="Courier New"/>
+          <w:sz w:val="36"/>
+          <w:szCs w:val="22"/>
+        </w:rPr>
+        <w:t>:</w:t>
       </w:r>
       <w:r>
         <w:rPr>
@@ -11307,8 +11601,9 @@
           <w:sz w:val="32"/>
           <w:szCs w:val="32"/>
         </w:rPr>
-        <w:t xml:space="preserve"> Cake</w:t>
-      </w:r>
+        <w:t xml:space="preserve"> </w:t>
+      </w:r>
+      <w:proofErr w:type="spellStart"/>
       <w:r>
         <w:rPr>
           <w:rFonts w:ascii="Century Gothic" w:hAnsi="Century Gothic" w:cs="Courier New"/>
@@ -11316,7 +11611,7 @@
           <w:sz w:val="32"/>
           <w:szCs w:val="32"/>
         </w:rPr>
-        <w:t>T</w:t>
+        <w:t>Cake</w:t>
       </w:r>
       <w:r>
         <w:rPr>
@@ -11325,7 +11620,7 @@
           <w:sz w:val="32"/>
           <w:szCs w:val="32"/>
         </w:rPr>
-        <w:t>ype</w:t>
+        <w:t>T</w:t>
       </w:r>
       <w:r>
         <w:rPr>
@@ -11334,6 +11629,16 @@
           <w:sz w:val="32"/>
           <w:szCs w:val="32"/>
         </w:rPr>
+        <w:t>ype</w:t>
+      </w:r>
+      <w:proofErr w:type="spellEnd"/>
+      <w:r>
+        <w:rPr>
+          <w:rFonts w:ascii="Century Gothic" w:hAnsi="Century Gothic" w:cs="Courier New"/>
+          <w:color w:val="000000"/>
+          <w:sz w:val="32"/>
+          <w:szCs w:val="32"/>
+        </w:rPr>
         <w:t xml:space="preserve"> is a </w:t>
       </w:r>
       <w:r>
@@ -11354,28 +11659,41 @@
           <w:sz w:val="32"/>
           <w:szCs w:val="32"/>
         </w:rPr>
-        <w:t xml:space="preserve"> layers, &amp; is-iceCream</w:t>
-      </w:r>
-    </w:p>
-    <w:p>
-      <w:pPr>
-        <w:spacing w:line="360" w:lineRule="auto"/>
-        <w:rPr>
-          <w:rFonts w:ascii="Courier" w:hAnsi="Courier" w:cs="Trebuchet MS"/>
+        <w:t xml:space="preserve"> layers, &amp; is-</w:t>
+      </w:r>
+      <w:proofErr w:type="spellStart"/>
+      <w:r>
+        <w:rPr>
+          <w:rFonts w:ascii="Century Gothic" w:hAnsi="Century Gothic" w:cs="Courier New"/>
+          <w:b/>
           <w:color w:val="000000"/>
           <w:sz w:val="32"/>
           <w:szCs w:val="32"/>
         </w:rPr>
-      </w:pPr>
-      <w:r>
+        <w:t>iceCream</w:t>
+      </w:r>
+      <w:proofErr w:type="spellEnd"/>
+    </w:p>
+    <w:p>
+      <w:pPr>
+        <w:spacing w:line="360" w:lineRule="auto"/>
         <w:rPr>
           <w:rFonts w:ascii="Courier" w:hAnsi="Courier" w:cs="Trebuchet MS"/>
           <w:color w:val="000000"/>
           <w:sz w:val="32"/>
           <w:szCs w:val="32"/>
         </w:rPr>
+      </w:pPr>
+      <w:r>
+        <w:rPr>
+          <w:rFonts w:ascii="Courier" w:hAnsi="Courier" w:cs="Trebuchet MS"/>
+          <w:color w:val="000000"/>
+          <w:sz w:val="32"/>
+          <w:szCs w:val="32"/>
+        </w:rPr>
         <w:t xml:space="preserve">data </w:t>
       </w:r>
+      <w:proofErr w:type="spellStart"/>
       <w:r>
         <w:rPr>
           <w:rFonts w:ascii="Courier" w:hAnsi="Courier" w:cs="Trebuchet MS"/>
@@ -11416,6 +11734,7 @@
         </w:rPr>
         <w:t>ype</w:t>
       </w:r>
+      <w:proofErr w:type="spellEnd"/>
       <w:r>
         <w:rPr>
           <w:rFonts w:ascii="Courier" w:hAnsi="Courier" w:cs="Trebuchet MS"/>
@@ -11987,6 +12306,7 @@
         </w:rPr>
         <w:t xml:space="preserve"> which consumes two </w:t>
       </w:r>
+      <w:proofErr w:type="spellStart"/>
       <w:r>
         <w:rPr>
           <w:rFonts w:ascii="Century Gothic" w:hAnsi="Century Gothic" w:cs="Trebuchet MS"/>
@@ -12017,16 +12337,35 @@
           <w:sz w:val="28"/>
           <w:szCs w:val="28"/>
         </w:rPr>
-        <w:t>s, and produces true if the number of layers in the first CakeT</w:t>
-      </w:r>
+        <w:t>s</w:t>
+      </w:r>
+      <w:proofErr w:type="spellEnd"/>
       <w:r>
         <w:rPr>
           <w:rFonts w:ascii="Century Gothic" w:hAnsi="Century Gothic" w:cs="Trebuchet MS"/>
           <w:sz w:val="28"/>
           <w:szCs w:val="28"/>
         </w:rPr>
+        <w:t xml:space="preserve">, and produces true if the number of layers in the first </w:t>
+      </w:r>
+      <w:proofErr w:type="spellStart"/>
+      <w:r>
+        <w:rPr>
+          <w:rFonts w:ascii="Century Gothic" w:hAnsi="Century Gothic" w:cs="Trebuchet MS"/>
+          <w:sz w:val="28"/>
+          <w:szCs w:val="28"/>
+        </w:rPr>
+        <w:t>CakeT</w:t>
+      </w:r>
+      <w:r>
+        <w:rPr>
+          <w:rFonts w:ascii="Century Gothic" w:hAnsi="Century Gothic" w:cs="Trebuchet MS"/>
+          <w:sz w:val="28"/>
+          <w:szCs w:val="28"/>
+        </w:rPr>
         <w:t>ype</w:t>
       </w:r>
+      <w:proofErr w:type="spellEnd"/>
       <w:r>
         <w:rPr>
           <w:rFonts w:ascii="Century Gothic" w:hAnsi="Century Gothic" w:cs="Trebuchet MS"/>
@@ -12051,8 +12390,13 @@
           <w:rFonts w:cs="Trebuchet MS"/>
         </w:rPr>
       </w:pPr>
-      <w:r>
-        <w:t>Contract+Purpose Statement</w:t>
+      <w:proofErr w:type="spellStart"/>
+      <w:r>
+        <w:t>Contract+Purpose</w:t>
+      </w:r>
+      <w:proofErr w:type="spellEnd"/>
+      <w:r>
+        <w:t xml:space="preserve"> Statement</w:t>
       </w:r>
     </w:p>
     <w:p>
@@ -12087,6 +12431,14 @@
           <w:szCs w:val="22"/>
         </w:rPr>
         <w:t xml:space="preserve"> __________________ </w:t>
+      </w:r>
+      <w:r>
+        <w:rPr>
+          <w:rFonts w:ascii="Courier New" w:hAnsi="Courier New" w:cs="Courier New"/>
+          <w:sz w:val="36"/>
+          <w:szCs w:val="22"/>
+        </w:rPr>
+        <w:t>:</w:t>
       </w:r>
       <w:r>
         <w:rPr>
@@ -12724,32 +13076,52 @@
           <w:sz w:val="28"/>
           <w:szCs w:val="28"/>
         </w:rPr>
-        <w:t>which takes in a CakeT</w:t>
-      </w:r>
+        <w:t xml:space="preserve">which takes in a </w:t>
+      </w:r>
+      <w:proofErr w:type="spellStart"/>
       <w:r>
         <w:rPr>
           <w:rFonts w:ascii="Century Gothic" w:hAnsi="Century Gothic" w:cs="Trebuchet MS"/>
           <w:sz w:val="28"/>
           <w:szCs w:val="28"/>
         </w:rPr>
+        <w:t>CakeT</w:t>
+      </w:r>
+      <w:r>
+        <w:rPr>
+          <w:rFonts w:ascii="Century Gothic" w:hAnsi="Century Gothic" w:cs="Trebuchet MS"/>
+          <w:sz w:val="28"/>
+          <w:szCs w:val="28"/>
+        </w:rPr>
         <w:t>ype</w:t>
       </w:r>
+      <w:proofErr w:type="spellEnd"/>
       <w:r>
         <w:rPr>
           <w:rFonts w:ascii="Century Gothic" w:hAnsi="Century Gothic" w:cs="Trebuchet MS"/>
           <w:sz w:val="28"/>
           <w:szCs w:val="28"/>
         </w:rPr>
-        <w:t xml:space="preserve"> and a temperature, and returns true if the temperature is greater than 32 degrees, AND the CakeT</w:t>
-      </w:r>
+        <w:t xml:space="preserve"> and a temperature, and returns true if the temperature is greater than 32 degrees, AND the </w:t>
+      </w:r>
+      <w:proofErr w:type="spellStart"/>
       <w:r>
         <w:rPr>
           <w:rFonts w:ascii="Century Gothic" w:hAnsi="Century Gothic" w:cs="Trebuchet MS"/>
           <w:sz w:val="28"/>
           <w:szCs w:val="28"/>
         </w:rPr>
+        <w:t>CakeT</w:t>
+      </w:r>
+      <w:r>
+        <w:rPr>
+          <w:rFonts w:ascii="Century Gothic" w:hAnsi="Century Gothic" w:cs="Trebuchet MS"/>
+          <w:sz w:val="28"/>
+          <w:szCs w:val="28"/>
+        </w:rPr>
         <w:t>ype</w:t>
       </w:r>
+      <w:proofErr w:type="spellEnd"/>
       <w:r>
         <w:rPr>
           <w:rFonts w:ascii="Century Gothic" w:hAnsi="Century Gothic" w:cs="Trebuchet MS"/>
@@ -12766,8 +13138,13 @@
           <w:rFonts w:cs="Trebuchet MS"/>
         </w:rPr>
       </w:pPr>
-      <w:r>
-        <w:t>Contract+Purpose Statement</w:t>
+      <w:proofErr w:type="spellStart"/>
+      <w:r>
+        <w:t>Contract+Purpose</w:t>
+      </w:r>
+      <w:proofErr w:type="spellEnd"/>
+      <w:r>
+        <w:t xml:space="preserve"> Statement</w:t>
       </w:r>
     </w:p>
     <w:p>
@@ -12802,6 +13179,14 @@
           <w:szCs w:val="22"/>
         </w:rPr>
         <w:t xml:space="preserve"> __________________ </w:t>
+      </w:r>
+      <w:r>
+        <w:rPr>
+          <w:rFonts w:ascii="Courier New" w:hAnsi="Courier New" w:cs="Courier New"/>
+          <w:sz w:val="36"/>
+          <w:szCs w:val="22"/>
+        </w:rPr>
+        <w:t>:</w:t>
       </w:r>
       <w:r>
         <w:rPr>
@@ -13479,6 +13864,7 @@
         </w:rPr>
         <w:t xml:space="preserve"> </w:t>
       </w:r>
+      <w:proofErr w:type="spellStart"/>
       <w:r>
         <w:rPr>
           <w:rFonts w:ascii="Courier" w:hAnsi="Courier" w:cs="Trebuchet MS"/>
@@ -13486,8 +13872,9 @@
           <w:sz w:val="32"/>
           <w:szCs w:val="32"/>
         </w:rPr>
-        <w:t>MediaType:</w:t>
-      </w:r>
+        <w:t>MediaType</w:t>
+      </w:r>
+      <w:proofErr w:type="spellEnd"/>
       <w:r>
         <w:rPr>
           <w:rFonts w:ascii="Courier" w:hAnsi="Courier" w:cs="Trebuchet MS"/>
@@ -13495,29 +13882,28 @@
           <w:sz w:val="32"/>
           <w:szCs w:val="32"/>
         </w:rPr>
-        <w:t xml:space="preserve">  </w:t>
-      </w:r>
-    </w:p>
-    <w:p>
-      <w:pPr>
-        <w:ind w:firstLine="706"/>
+        <w:t>:</w:t>
+      </w:r>
+      <w:r>
         <w:rPr>
           <w:rFonts w:ascii="Courier" w:hAnsi="Courier" w:cs="Trebuchet MS"/>
           <w:color w:val="000000"/>
           <w:sz w:val="32"/>
           <w:szCs w:val="32"/>
         </w:rPr>
-      </w:pPr>
-      <w:r>
+        <w:t xml:space="preserve">  </w:t>
+      </w:r>
+    </w:p>
+    <w:p>
+      <w:pPr>
+        <w:ind w:firstLine="706"/>
         <w:rPr>
           <w:rFonts w:ascii="Courier" w:hAnsi="Courier" w:cs="Trebuchet MS"/>
           <w:color w:val="000000"/>
           <w:sz w:val="32"/>
           <w:szCs w:val="32"/>
         </w:rPr>
-        <w:t xml:space="preserve">| </w:t>
-      </w:r>
-      <w:proofErr w:type="gramStart"/>
+      </w:pPr>
       <w:r>
         <w:rPr>
           <w:rFonts w:ascii="Courier" w:hAnsi="Courier" w:cs="Trebuchet MS"/>
@@ -13525,31 +13911,31 @@
           <w:sz w:val="32"/>
           <w:szCs w:val="32"/>
         </w:rPr>
-        <w:t>book(</w:t>
-      </w:r>
-      <w:proofErr w:type="gramEnd"/>
-    </w:p>
-    <w:p>
-      <w:pPr>
-        <w:ind w:left="709" w:firstLine="709"/>
+        <w:t xml:space="preserve">| </w:t>
+      </w:r>
+      <w:proofErr w:type="gramStart"/>
+      <w:r>
         <w:rPr>
           <w:rFonts w:ascii="Courier" w:hAnsi="Courier" w:cs="Trebuchet MS"/>
           <w:color w:val="000000"/>
           <w:sz w:val="32"/>
           <w:szCs w:val="32"/>
         </w:rPr>
-      </w:pPr>
-      <w:proofErr w:type="gramStart"/>
-      <w:r>
+        <w:t>book(</w:t>
+      </w:r>
+      <w:proofErr w:type="gramEnd"/>
+    </w:p>
+    <w:p>
+      <w:pPr>
+        <w:ind w:left="709" w:firstLine="709"/>
         <w:rPr>
           <w:rFonts w:ascii="Courier" w:hAnsi="Courier" w:cs="Trebuchet MS"/>
           <w:color w:val="000000"/>
           <w:sz w:val="32"/>
           <w:szCs w:val="32"/>
         </w:rPr>
-        <w:t>title :</w:t>
-      </w:r>
-      <w:proofErr w:type="gramEnd"/>
+      </w:pPr>
+      <w:proofErr w:type="gramStart"/>
       <w:r>
         <w:rPr>
           <w:rFonts w:ascii="Courier" w:hAnsi="Courier" w:cs="Trebuchet MS"/>
@@ -13557,28 +13943,29 @@
           <w:sz w:val="32"/>
           <w:szCs w:val="32"/>
         </w:rPr>
-        <w:t xml:space="preserve">: String, </w:t>
-      </w:r>
-    </w:p>
-    <w:p>
-      <w:pPr>
-        <w:ind w:firstLine="706"/>
+        <w:t>title :</w:t>
+      </w:r>
+      <w:proofErr w:type="gramEnd"/>
+      <w:r>
         <w:rPr>
           <w:rFonts w:ascii="Courier" w:hAnsi="Courier" w:cs="Trebuchet MS"/>
           <w:color w:val="000000"/>
           <w:sz w:val="32"/>
           <w:szCs w:val="32"/>
         </w:rPr>
-      </w:pPr>
-      <w:r>
+        <w:t xml:space="preserve">: String, </w:t>
+      </w:r>
+    </w:p>
+    <w:p>
+      <w:pPr>
+        <w:ind w:firstLine="706"/>
         <w:rPr>
           <w:rFonts w:ascii="Courier" w:hAnsi="Courier" w:cs="Trebuchet MS"/>
           <w:color w:val="000000"/>
           <w:sz w:val="32"/>
           <w:szCs w:val="32"/>
         </w:rPr>
-        <w:tab/>
-      </w:r>
+      </w:pPr>
       <w:r>
         <w:rPr>
           <w:rFonts w:ascii="Courier" w:hAnsi="Courier" w:cs="Trebuchet MS"/>
@@ -13588,7 +13975,6 @@
         </w:rPr>
         <w:tab/>
       </w:r>
-      <w:proofErr w:type="gramStart"/>
       <w:r>
         <w:rPr>
           <w:rFonts w:ascii="Courier" w:hAnsi="Courier" w:cs="Trebuchet MS"/>
@@ -13596,9 +13982,9 @@
           <w:sz w:val="32"/>
           <w:szCs w:val="32"/>
         </w:rPr>
-        <w:t>author :</w:t>
-      </w:r>
-      <w:proofErr w:type="gramEnd"/>
+        <w:tab/>
+      </w:r>
+      <w:proofErr w:type="gramStart"/>
       <w:r>
         <w:rPr>
           <w:rFonts w:ascii="Courier" w:hAnsi="Courier" w:cs="Trebuchet MS"/>
@@ -13606,28 +13992,29 @@
           <w:sz w:val="32"/>
           <w:szCs w:val="32"/>
         </w:rPr>
-        <w:t>: String,</w:t>
-      </w:r>
-    </w:p>
-    <w:p>
-      <w:pPr>
-        <w:ind w:firstLine="706"/>
+        <w:t>author :</w:t>
+      </w:r>
+      <w:proofErr w:type="gramEnd"/>
+      <w:r>
         <w:rPr>
           <w:rFonts w:ascii="Courier" w:hAnsi="Courier" w:cs="Trebuchet MS"/>
           <w:color w:val="000000"/>
           <w:sz w:val="32"/>
           <w:szCs w:val="32"/>
         </w:rPr>
-      </w:pPr>
-      <w:r>
+        <w:t>: String,</w:t>
+      </w:r>
+    </w:p>
+    <w:p>
+      <w:pPr>
+        <w:ind w:firstLine="706"/>
         <w:rPr>
           <w:rFonts w:ascii="Courier" w:hAnsi="Courier" w:cs="Trebuchet MS"/>
           <w:color w:val="000000"/>
           <w:sz w:val="32"/>
           <w:szCs w:val="32"/>
         </w:rPr>
-        <w:tab/>
-      </w:r>
+      </w:pPr>
       <w:r>
         <w:rPr>
           <w:rFonts w:ascii="Courier" w:hAnsi="Courier" w:cs="Trebuchet MS"/>
@@ -13637,7 +14024,6 @@
         </w:rPr>
         <w:tab/>
       </w:r>
-      <w:proofErr w:type="gramStart"/>
       <w:r>
         <w:rPr>
           <w:rFonts w:ascii="Courier" w:hAnsi="Courier" w:cs="Trebuchet MS"/>
@@ -13645,9 +14031,10 @@
           <w:sz w:val="32"/>
           <w:szCs w:val="32"/>
         </w:rPr>
-        <w:t>pubyear :</w:t>
-      </w:r>
-      <w:proofErr w:type="gramEnd"/>
+        <w:tab/>
+      </w:r>
+      <w:proofErr w:type="spellStart"/>
+      <w:proofErr w:type="gramStart"/>
       <w:r>
         <w:rPr>
           <w:rFonts w:ascii="Courier" w:hAnsi="Courier" w:cs="Trebuchet MS"/>
@@ -13655,6 +14042,26 @@
           <w:sz w:val="32"/>
           <w:szCs w:val="32"/>
         </w:rPr>
+        <w:t>pubyear</w:t>
+      </w:r>
+      <w:proofErr w:type="spellEnd"/>
+      <w:r>
+        <w:rPr>
+          <w:rFonts w:ascii="Courier" w:hAnsi="Courier" w:cs="Trebuchet MS"/>
+          <w:color w:val="000000"/>
+          <w:sz w:val="32"/>
+          <w:szCs w:val="32"/>
+        </w:rPr>
+        <w:t xml:space="preserve"> :</w:t>
+      </w:r>
+      <w:proofErr w:type="gramEnd"/>
+      <w:r>
+        <w:rPr>
+          <w:rFonts w:ascii="Courier" w:hAnsi="Courier" w:cs="Trebuchet MS"/>
+          <w:color w:val="000000"/>
+          <w:sz w:val="32"/>
+          <w:szCs w:val="32"/>
+        </w:rPr>
         <w:t>: Number)</w:t>
       </w:r>
     </w:p>
@@ -14308,6 +14715,7 @@
         </w:rPr>
         <w:t xml:space="preserve">   </w:t>
       </w:r>
+      <w:proofErr w:type="spellStart"/>
       <w:r>
         <w:rPr>
           <w:rFonts w:ascii="Courier" w:hAnsi="Courier" w:cs="Trebuchet MS"/>
@@ -14318,6 +14726,7 @@
         </w:rPr>
         <w:t>MediaType</w:t>
       </w:r>
+      <w:proofErr w:type="spellEnd"/>
       <w:r>
         <w:rPr>
           <w:rFonts w:ascii="Courier" w:hAnsi="Courier" w:cs="Trebuchet MS"/>
@@ -15318,7 +15727,35 @@
               <w:rPr>
                 <w:rFonts w:ascii="Century Gothic" w:hAnsi="Century Gothic"/>
               </w:rPr>
-              <w:t>(dangerX, score, playerIMG…)</w:t>
+              <w:t>(</w:t>
+            </w:r>
+            <w:proofErr w:type="spellStart"/>
+            <w:r>
+              <w:rPr>
+                <w:rFonts w:ascii="Century Gothic" w:hAnsi="Century Gothic"/>
+              </w:rPr>
+              <w:t>dangerX</w:t>
+            </w:r>
+            <w:proofErr w:type="spellEnd"/>
+            <w:r>
+              <w:rPr>
+                <w:rFonts w:ascii="Century Gothic" w:hAnsi="Century Gothic"/>
+              </w:rPr>
+              <w:t xml:space="preserve">, score, </w:t>
+            </w:r>
+            <w:proofErr w:type="spellStart"/>
+            <w:r>
+              <w:rPr>
+                <w:rFonts w:ascii="Century Gothic" w:hAnsi="Century Gothic"/>
+              </w:rPr>
+              <w:t>playerIMG</w:t>
+            </w:r>
+            <w:proofErr w:type="spellEnd"/>
+            <w:r>
+              <w:rPr>
+                <w:rFonts w:ascii="Century Gothic" w:hAnsi="Century Gothic"/>
+              </w:rPr>
+              <w:t>…)</w:t>
             </w:r>
           </w:p>
         </w:tc>
@@ -16183,6 +16620,7 @@
         </w:rPr>
         <w:t xml:space="preserve">which takes in a </w:t>
       </w:r>
+      <w:proofErr w:type="spellStart"/>
       <w:r>
         <w:rPr>
           <w:rFonts w:ascii="Century Gothic" w:hAnsi="Century Gothic" w:cs="Trebuchet MS"/>
@@ -16191,6 +16629,7 @@
         </w:rPr>
         <w:t>SunsetState</w:t>
       </w:r>
+      <w:proofErr w:type="spellEnd"/>
       <w:r>
         <w:rPr>
           <w:rFonts w:ascii="Century Gothic" w:hAnsi="Century Gothic" w:cs="Trebuchet MS"/>
@@ -16239,14 +16678,32 @@
           <w:sz w:val="28"/>
           <w:szCs w:val="28"/>
         </w:rPr>
-        <w:t xml:space="preserve"> SunsetState.</w:t>
-      </w:r>
+        <w:t xml:space="preserve"> </w:t>
+      </w:r>
+      <w:proofErr w:type="spellStart"/>
       <w:r>
         <w:rPr>
           <w:rFonts w:ascii="Century Gothic" w:hAnsi="Century Gothic" w:cs="Trebuchet MS"/>
           <w:sz w:val="28"/>
           <w:szCs w:val="28"/>
         </w:rPr>
+        <w:t>SunsetState</w:t>
+      </w:r>
+      <w:proofErr w:type="spellEnd"/>
+      <w:r>
+        <w:rPr>
+          <w:rFonts w:ascii="Century Gothic" w:hAnsi="Century Gothic" w:cs="Trebuchet MS"/>
+          <w:sz w:val="28"/>
+          <w:szCs w:val="28"/>
+        </w:rPr>
+        <w:t>.</w:t>
+      </w:r>
+      <w:r>
+        <w:rPr>
+          <w:rFonts w:ascii="Century Gothic" w:hAnsi="Century Gothic" w:cs="Trebuchet MS"/>
+          <w:sz w:val="28"/>
+          <w:szCs w:val="28"/>
+        </w:rPr>
         <w:t xml:space="preserve"> The sun should be behind the horizon </w:t>
       </w:r>
       <w:r>
@@ -16273,8 +16730,13 @@
           <w:rFonts w:cs="Trebuchet MS"/>
         </w:rPr>
       </w:pPr>
-      <w:r>
-        <w:t>Contract+Purpose Statement</w:t>
+      <w:proofErr w:type="spellStart"/>
+      <w:r>
+        <w:t>Contract+Purpose</w:t>
+      </w:r>
+      <w:proofErr w:type="spellEnd"/>
+      <w:r>
+        <w:t xml:space="preserve"> Statement</w:t>
       </w:r>
     </w:p>
     <w:p>
@@ -16301,7 +16763,13 @@
         <w:t>tate</w:t>
       </w:r>
       <w:r>
-        <w:t xml:space="preserve"> : ______________</w:t>
+        <w:t xml:space="preserve"> :</w:t>
+      </w:r>
+      <w:r>
+        <w:t>:</w:t>
+      </w:r>
+      <w:r>
+        <w:t xml:space="preserve"> ______________</w:t>
       </w:r>
       <w:r>
         <w:t>__________</w:t>
@@ -16805,6 +17273,7 @@
         </w:rPr>
         <w:t xml:space="preserve">which takes in a </w:t>
       </w:r>
+      <w:proofErr w:type="spellStart"/>
       <w:r>
         <w:rPr>
           <w:rFonts w:ascii="Century Gothic" w:hAnsi="Century Gothic" w:cs="Trebuchet MS"/>
@@ -16813,6 +17282,7 @@
         </w:rPr>
         <w:t>SunsetState</w:t>
       </w:r>
+      <w:proofErr w:type="spellEnd"/>
       <w:r>
         <w:rPr>
           <w:rFonts w:ascii="Century Gothic" w:hAnsi="Century Gothic" w:cs="Trebuchet MS"/>
@@ -16827,7 +17297,61 @@
           <w:sz w:val="28"/>
           <w:szCs w:val="28"/>
         </w:rPr>
-        <w:t>a SunsetState in which the new x-coordinate is 8 pixels larger than in the given SunsetState and the y-coordinate is 4 pixels smaller than in the given SunsetState.</w:t>
+        <w:t xml:space="preserve">a </w:t>
+      </w:r>
+      <w:proofErr w:type="spellStart"/>
+      <w:r>
+        <w:rPr>
+          <w:rFonts w:ascii="Century Gothic" w:hAnsi="Century Gothic" w:cs="Trebuchet MS"/>
+          <w:sz w:val="28"/>
+          <w:szCs w:val="28"/>
+        </w:rPr>
+        <w:t>SunsetState</w:t>
+      </w:r>
+      <w:proofErr w:type="spellEnd"/>
+      <w:r>
+        <w:rPr>
+          <w:rFonts w:ascii="Century Gothic" w:hAnsi="Century Gothic" w:cs="Trebuchet MS"/>
+          <w:sz w:val="28"/>
+          <w:szCs w:val="28"/>
+        </w:rPr>
+        <w:t xml:space="preserve"> in which the new x-coordinate is 8 pixels larger than in the given </w:t>
+      </w:r>
+      <w:proofErr w:type="spellStart"/>
+      <w:r>
+        <w:rPr>
+          <w:rFonts w:ascii="Century Gothic" w:hAnsi="Century Gothic" w:cs="Trebuchet MS"/>
+          <w:sz w:val="28"/>
+          <w:szCs w:val="28"/>
+        </w:rPr>
+        <w:t>SunsetState</w:t>
+      </w:r>
+      <w:proofErr w:type="spellEnd"/>
+      <w:r>
+        <w:rPr>
+          <w:rFonts w:ascii="Century Gothic" w:hAnsi="Century Gothic" w:cs="Trebuchet MS"/>
+          <w:sz w:val="28"/>
+          <w:szCs w:val="28"/>
+        </w:rPr>
+        <w:t xml:space="preserve"> and the y-coordinate is 4 pixels smaller than in the given </w:t>
+      </w:r>
+      <w:proofErr w:type="spellStart"/>
+      <w:r>
+        <w:rPr>
+          <w:rFonts w:ascii="Century Gothic" w:hAnsi="Century Gothic" w:cs="Trebuchet MS"/>
+          <w:sz w:val="28"/>
+          <w:szCs w:val="28"/>
+        </w:rPr>
+        <w:t>SunsetState</w:t>
+      </w:r>
+      <w:proofErr w:type="spellEnd"/>
+      <w:r>
+        <w:rPr>
+          <w:rFonts w:ascii="Century Gothic" w:hAnsi="Century Gothic" w:cs="Trebuchet MS"/>
+          <w:sz w:val="28"/>
+          <w:szCs w:val="28"/>
+        </w:rPr>
+        <w:t>.</w:t>
       </w:r>
     </w:p>
     <w:p>
@@ -16837,8 +17361,13 @@
           <w:rFonts w:cs="Trebuchet MS"/>
         </w:rPr>
       </w:pPr>
-      <w:r>
-        <w:t>Contract+Purpose Statement</w:t>
+      <w:proofErr w:type="spellStart"/>
+      <w:r>
+        <w:t>Contract+Purpose</w:t>
+      </w:r>
+      <w:proofErr w:type="spellEnd"/>
+      <w:r>
+        <w:t xml:space="preserve"> Statement</w:t>
       </w:r>
     </w:p>
     <w:p>
@@ -16873,6 +17402,14 @@
           <w:szCs w:val="22"/>
         </w:rPr>
         <w:t xml:space="preserve"> __________________ </w:t>
+      </w:r>
+      <w:r>
+        <w:rPr>
+          <w:rFonts w:ascii="Courier New" w:hAnsi="Courier New" w:cs="Courier New"/>
+          <w:sz w:val="36"/>
+          <w:szCs w:val="22"/>
+        </w:rPr>
+        <w:t>:</w:t>
       </w:r>
       <w:r>
         <w:rPr>
@@ -18002,7 +18539,35 @@
               <w:rPr>
                 <w:rFonts w:ascii="Century Gothic" w:hAnsi="Century Gothic"/>
               </w:rPr>
-              <w:t>(dangerX, score, playerIMG…)</w:t>
+              <w:t>(</w:t>
+            </w:r>
+            <w:proofErr w:type="spellStart"/>
+            <w:r>
+              <w:rPr>
+                <w:rFonts w:ascii="Century Gothic" w:hAnsi="Century Gothic"/>
+              </w:rPr>
+              <w:t>dangerX</w:t>
+            </w:r>
+            <w:proofErr w:type="spellEnd"/>
+            <w:r>
+              <w:rPr>
+                <w:rFonts w:ascii="Century Gothic" w:hAnsi="Century Gothic"/>
+              </w:rPr>
+              <w:t xml:space="preserve">, score, </w:t>
+            </w:r>
+            <w:proofErr w:type="spellStart"/>
+            <w:r>
+              <w:rPr>
+                <w:rFonts w:ascii="Century Gothic" w:hAnsi="Century Gothic"/>
+              </w:rPr>
+              <w:t>playerIMG</w:t>
+            </w:r>
+            <w:proofErr w:type="spellEnd"/>
+            <w:r>
+              <w:rPr>
+                <w:rFonts w:ascii="Century Gothic" w:hAnsi="Century Gothic"/>
+              </w:rPr>
+              <w:t>…)</w:t>
             </w:r>
           </w:p>
         </w:tc>
@@ -19327,7 +19892,35 @@
               <w:rPr>
                 <w:rFonts w:ascii="Century Gothic" w:hAnsi="Century Gothic"/>
               </w:rPr>
-              <w:t>(dangerX, score, playerIMG…)</w:t>
+              <w:t>(</w:t>
+            </w:r>
+            <w:proofErr w:type="spellStart"/>
+            <w:r>
+              <w:rPr>
+                <w:rFonts w:ascii="Century Gothic" w:hAnsi="Century Gothic"/>
+              </w:rPr>
+              <w:t>dangerX</w:t>
+            </w:r>
+            <w:proofErr w:type="spellEnd"/>
+            <w:r>
+              <w:rPr>
+                <w:rFonts w:ascii="Century Gothic" w:hAnsi="Century Gothic"/>
+              </w:rPr>
+              <w:t xml:space="preserve">, score, </w:t>
+            </w:r>
+            <w:proofErr w:type="spellStart"/>
+            <w:r>
+              <w:rPr>
+                <w:rFonts w:ascii="Century Gothic" w:hAnsi="Century Gothic"/>
+              </w:rPr>
+              <w:t>playerIMG</w:t>
+            </w:r>
+            <w:proofErr w:type="spellEnd"/>
+            <w:r>
+              <w:rPr>
+                <w:rFonts w:ascii="Century Gothic" w:hAnsi="Century Gothic"/>
+              </w:rPr>
+              <w:t>…)</w:t>
             </w:r>
           </w:p>
         </w:tc>
@@ -20652,7 +21245,35 @@
               <w:rPr>
                 <w:rFonts w:ascii="Century Gothic" w:hAnsi="Century Gothic"/>
               </w:rPr>
-              <w:t>(dangerX, score, playerIMG…)</w:t>
+              <w:t>(</w:t>
+            </w:r>
+            <w:proofErr w:type="spellStart"/>
+            <w:r>
+              <w:rPr>
+                <w:rFonts w:ascii="Century Gothic" w:hAnsi="Century Gothic"/>
+              </w:rPr>
+              <w:t>dangerX</w:t>
+            </w:r>
+            <w:proofErr w:type="spellEnd"/>
+            <w:r>
+              <w:rPr>
+                <w:rFonts w:ascii="Century Gothic" w:hAnsi="Century Gothic"/>
+              </w:rPr>
+              <w:t xml:space="preserve">, score, </w:t>
+            </w:r>
+            <w:proofErr w:type="spellStart"/>
+            <w:r>
+              <w:rPr>
+                <w:rFonts w:ascii="Century Gothic" w:hAnsi="Century Gothic"/>
+              </w:rPr>
+              <w:t>playerIMG</w:t>
+            </w:r>
+            <w:proofErr w:type="spellEnd"/>
+            <w:r>
+              <w:rPr>
+                <w:rFonts w:ascii="Century Gothic" w:hAnsi="Century Gothic"/>
+              </w:rPr>
+              <w:t>…)</w:t>
             </w:r>
           </w:p>
         </w:tc>
@@ -21989,7 +22610,35 @@
               <w:rPr>
                 <w:rFonts w:ascii="Century Gothic" w:hAnsi="Century Gothic"/>
               </w:rPr>
-              <w:t>(dangerX, score, playerIMG…)</w:t>
+              <w:t>(</w:t>
+            </w:r>
+            <w:proofErr w:type="spellStart"/>
+            <w:r>
+              <w:rPr>
+                <w:rFonts w:ascii="Century Gothic" w:hAnsi="Century Gothic"/>
+              </w:rPr>
+              <w:t>dangerX</w:t>
+            </w:r>
+            <w:proofErr w:type="spellEnd"/>
+            <w:r>
+              <w:rPr>
+                <w:rFonts w:ascii="Century Gothic" w:hAnsi="Century Gothic"/>
+              </w:rPr>
+              <w:t xml:space="preserve">, score, </w:t>
+            </w:r>
+            <w:proofErr w:type="spellStart"/>
+            <w:r>
+              <w:rPr>
+                <w:rFonts w:ascii="Century Gothic" w:hAnsi="Century Gothic"/>
+              </w:rPr>
+              <w:t>playerIMG</w:t>
+            </w:r>
+            <w:proofErr w:type="spellEnd"/>
+            <w:r>
+              <w:rPr>
+                <w:rFonts w:ascii="Century Gothic" w:hAnsi="Century Gothic"/>
+              </w:rPr>
+              <w:t>…)</w:t>
             </w:r>
           </w:p>
         </w:tc>
@@ -23065,6 +23714,7 @@
         </w:rPr>
         <w:t xml:space="preserve">, which consumes a </w:t>
       </w:r>
+      <w:proofErr w:type="spellStart"/>
       <w:r>
         <w:rPr>
           <w:rFonts w:ascii="Century Gothic" w:hAnsi="Century Gothic" w:cs="Trebuchet MS"/>
@@ -23079,14 +23729,23 @@
           <w:sz w:val="28"/>
           <w:szCs w:val="28"/>
         </w:rPr>
-        <w:t xml:space="preserve">State, and produces a String representing the </w:t>
-      </w:r>
+        <w:t>State</w:t>
+      </w:r>
+      <w:proofErr w:type="spellEnd"/>
       <w:r>
         <w:rPr>
           <w:rFonts w:ascii="Century Gothic" w:hAnsi="Century Gothic" w:cs="Trebuchet MS"/>
           <w:sz w:val="28"/>
           <w:szCs w:val="28"/>
         </w:rPr>
+        <w:t xml:space="preserve">, and produces a String representing the </w:t>
+      </w:r>
+      <w:r>
+        <w:rPr>
+          <w:rFonts w:ascii="Century Gothic" w:hAnsi="Century Gothic" w:cs="Trebuchet MS"/>
+          <w:sz w:val="28"/>
+          <w:szCs w:val="28"/>
+        </w:rPr>
         <w:t>location of a box:</w:t>
       </w:r>
       <w:r>
@@ -23153,8 +23812,13 @@
           <w:rFonts w:cs="Trebuchet MS"/>
         </w:rPr>
       </w:pPr>
-      <w:r>
-        <w:t>Contract+Purpose Statement</w:t>
+      <w:proofErr w:type="spellStart"/>
+      <w:r>
+        <w:t>Contract+Purpose</w:t>
+      </w:r>
+      <w:proofErr w:type="spellEnd"/>
+      <w:r>
+        <w:t xml:space="preserve"> Statement</w:t>
       </w:r>
     </w:p>
     <w:p>
@@ -23189,6 +23853,14 @@
           <w:szCs w:val="22"/>
         </w:rPr>
         <w:t xml:space="preserve"> __________________ </w:t>
+      </w:r>
+      <w:r>
+        <w:rPr>
+          <w:rFonts w:ascii="Courier New" w:hAnsi="Courier New" w:cs="Courier New"/>
+          <w:sz w:val="36"/>
+          <w:szCs w:val="22"/>
+        </w:rPr>
+        <w:t>:</w:t>
       </w:r>
       <w:r>
         <w:rPr>
@@ -24345,7 +25017,25 @@
                 <w:sz w:val="24"/>
                 <w:szCs w:val="24"/>
               </w:rPr>
-              <w:t xml:space="preserve"> piecewisefun(n):</w:t>
+              <w:t xml:space="preserve"> </w:t>
+            </w:r>
+            <w:proofErr w:type="spellStart"/>
+            <w:r>
+              <w:rPr>
+                <w:rFonts w:ascii="Courier" w:hAnsi="Courier"/>
+                <w:sz w:val="24"/>
+                <w:szCs w:val="24"/>
+              </w:rPr>
+              <w:t>piecewisefun</w:t>
+            </w:r>
+            <w:proofErr w:type="spellEnd"/>
+            <w:r>
+              <w:rPr>
+                <w:rFonts w:ascii="Courier" w:hAnsi="Courier"/>
+                <w:sz w:val="24"/>
+                <w:szCs w:val="24"/>
+              </w:rPr>
+              <w:t>(n):</w:t>
             </w:r>
           </w:p>
           <w:p>
@@ -26134,7 +26824,35 @@
               <w:rPr>
                 <w:rFonts w:ascii="Century Gothic" w:hAnsi="Century Gothic"/>
               </w:rPr>
-              <w:t>(dangerX, score, playerIMG…)</w:t>
+              <w:t>(</w:t>
+            </w:r>
+            <w:proofErr w:type="spellStart"/>
+            <w:r>
+              <w:rPr>
+                <w:rFonts w:ascii="Century Gothic" w:hAnsi="Century Gothic"/>
+              </w:rPr>
+              <w:t>dangerX</w:t>
+            </w:r>
+            <w:proofErr w:type="spellEnd"/>
+            <w:r>
+              <w:rPr>
+                <w:rFonts w:ascii="Century Gothic" w:hAnsi="Century Gothic"/>
+              </w:rPr>
+              <w:t xml:space="preserve">, score, </w:t>
+            </w:r>
+            <w:proofErr w:type="spellStart"/>
+            <w:r>
+              <w:rPr>
+                <w:rFonts w:ascii="Century Gothic" w:hAnsi="Century Gothic"/>
+              </w:rPr>
+              <w:t>playerIMG</w:t>
+            </w:r>
+            <w:proofErr w:type="spellEnd"/>
+            <w:r>
+              <w:rPr>
+                <w:rFonts w:ascii="Century Gothic" w:hAnsi="Century Gothic"/>
+              </w:rPr>
+              <w:t>…)</w:t>
             </w:r>
           </w:p>
         </w:tc>
@@ -27615,7 +28333,25 @@
           <w:sz w:val="28"/>
           <w:szCs w:val="28"/>
         </w:rPr>
-        <w:t xml:space="preserve">a SunsetState, and </w:t>
+        <w:t xml:space="preserve">a </w:t>
+      </w:r>
+      <w:proofErr w:type="spellStart"/>
+      <w:r>
+        <w:rPr>
+          <w:rFonts w:ascii="Century Gothic" w:hAnsi="Century Gothic" w:cs="Trebuchet MS"/>
+          <w:sz w:val="28"/>
+          <w:szCs w:val="28"/>
+        </w:rPr>
+        <w:t>SunsetState</w:t>
+      </w:r>
+      <w:proofErr w:type="spellEnd"/>
+      <w:r>
+        <w:rPr>
+          <w:rFonts w:ascii="Century Gothic" w:hAnsi="Century Gothic" w:cs="Trebuchet MS"/>
+          <w:sz w:val="28"/>
+          <w:szCs w:val="28"/>
+        </w:rPr>
+        <w:t xml:space="preserve">, and </w:t>
       </w:r>
       <w:r>
         <w:rPr>
@@ -27715,8 +28451,13 @@
           <w:rFonts w:cs="Trebuchet MS"/>
         </w:rPr>
       </w:pPr>
-      <w:r>
-        <w:t>Contract+Purpose Statement</w:t>
+      <w:proofErr w:type="spellStart"/>
+      <w:r>
+        <w:t>Contract+Purpose</w:t>
+      </w:r>
+      <w:proofErr w:type="spellEnd"/>
+      <w:r>
+        <w:t xml:space="preserve"> Statement</w:t>
       </w:r>
     </w:p>
     <w:p>
@@ -27751,6 +28492,14 @@
           <w:szCs w:val="22"/>
         </w:rPr>
         <w:t xml:space="preserve"> __________________ </w:t>
+      </w:r>
+      <w:r>
+        <w:rPr>
+          <w:rFonts w:ascii="Courier New" w:hAnsi="Courier New" w:cs="Courier New"/>
+          <w:sz w:val="36"/>
+          <w:szCs w:val="22"/>
+        </w:rPr>
+        <w:t>:</w:t>
       </w:r>
       <w:r>
         <w:rPr>
@@ -29443,7 +30192,35 @@
               <w:rPr>
                 <w:rFonts w:ascii="Century Gothic" w:hAnsi="Century Gothic"/>
               </w:rPr>
-              <w:t>(dangerX, score, playerIMG…)</w:t>
+              <w:t>(</w:t>
+            </w:r>
+            <w:proofErr w:type="spellStart"/>
+            <w:r>
+              <w:rPr>
+                <w:rFonts w:ascii="Century Gothic" w:hAnsi="Century Gothic"/>
+              </w:rPr>
+              <w:t>dangerX</w:t>
+            </w:r>
+            <w:proofErr w:type="spellEnd"/>
+            <w:r>
+              <w:rPr>
+                <w:rFonts w:ascii="Century Gothic" w:hAnsi="Century Gothic"/>
+              </w:rPr>
+              <w:t xml:space="preserve">, score, </w:t>
+            </w:r>
+            <w:proofErr w:type="spellStart"/>
+            <w:r>
+              <w:rPr>
+                <w:rFonts w:ascii="Century Gothic" w:hAnsi="Century Gothic"/>
+              </w:rPr>
+              <w:t>playerIMG</w:t>
+            </w:r>
+            <w:proofErr w:type="spellEnd"/>
+            <w:r>
+              <w:rPr>
+                <w:rFonts w:ascii="Century Gothic" w:hAnsi="Century Gothic"/>
+              </w:rPr>
+              <w:t>…)</w:t>
             </w:r>
           </w:p>
         </w:tc>
@@ -31151,6 +31928,7 @@
                               </w:rPr>
                               <w:t>pet(</w:t>
                             </w:r>
+                            <w:proofErr w:type="spellStart"/>
                             <w:proofErr w:type="gramEnd"/>
                             <w:r>
                               <w:rPr>
@@ -31158,7 +31936,34 @@
                                 <w:sz w:val="32"/>
                                 <w:szCs w:val="32"/>
                               </w:rPr>
-                              <w:t>FULLPET.hunger – 2, FULLPET.sleep – 1)</w:t>
+                              <w:t>FULLPET.hunger</w:t>
+                            </w:r>
+                            <w:proofErr w:type="spellEnd"/>
+                            <w:r>
+                              <w:rPr>
+                                <w:rFonts w:ascii="Trebuchet MS" w:hAnsi="Trebuchet MS"/>
+                                <w:sz w:val="32"/>
+                                <w:szCs w:val="32"/>
+                              </w:rPr>
+                              <w:t xml:space="preserve"> – 2, </w:t>
+                            </w:r>
+                            <w:proofErr w:type="spellStart"/>
+                            <w:r>
+                              <w:rPr>
+                                <w:rFonts w:ascii="Trebuchet MS" w:hAnsi="Trebuchet MS"/>
+                                <w:sz w:val="32"/>
+                                <w:szCs w:val="32"/>
+                              </w:rPr>
+                              <w:t>FULLPET.sleep</w:t>
+                            </w:r>
+                            <w:proofErr w:type="spellEnd"/>
+                            <w:r>
+                              <w:rPr>
+                                <w:rFonts w:ascii="Trebuchet MS" w:hAnsi="Trebuchet MS"/>
+                                <w:sz w:val="32"/>
+                                <w:szCs w:val="32"/>
+                              </w:rPr>
+                              <w:t xml:space="preserve"> – 1)</w:t>
                             </w:r>
                           </w:p>
                         </w:txbxContent>
@@ -31339,6 +32144,7 @@
                               </w:rPr>
                               <w:t>pet(</w:t>
                             </w:r>
+                            <w:proofErr w:type="spellStart"/>
                             <w:proofErr w:type="gramEnd"/>
                             <w:r>
                               <w:rPr>
@@ -31346,7 +32152,34 @@
                                 <w:sz w:val="32"/>
                                 <w:szCs w:val="32"/>
                               </w:rPr>
-                              <w:t>MIDPET.hunger – 2, MIDPET.sleep – 1)</w:t>
+                              <w:t>MIDPET.hunger</w:t>
+                            </w:r>
+                            <w:proofErr w:type="spellEnd"/>
+                            <w:r>
+                              <w:rPr>
+                                <w:rFonts w:ascii="Trebuchet MS" w:hAnsi="Trebuchet MS"/>
+                                <w:sz w:val="32"/>
+                                <w:szCs w:val="32"/>
+                              </w:rPr>
+                              <w:t xml:space="preserve"> – 2, </w:t>
+                            </w:r>
+                            <w:proofErr w:type="spellStart"/>
+                            <w:r>
+                              <w:rPr>
+                                <w:rFonts w:ascii="Trebuchet MS" w:hAnsi="Trebuchet MS"/>
+                                <w:sz w:val="32"/>
+                                <w:szCs w:val="32"/>
+                              </w:rPr>
+                              <w:t>MIDPET.sleep</w:t>
+                            </w:r>
+                            <w:proofErr w:type="spellEnd"/>
+                            <w:r>
+                              <w:rPr>
+                                <w:rFonts w:ascii="Trebuchet MS" w:hAnsi="Trebuchet MS"/>
+                                <w:sz w:val="32"/>
+                                <w:szCs w:val="32"/>
+                              </w:rPr>
+                              <w:t xml:space="preserve"> – 1)</w:t>
                             </w:r>
                           </w:p>
                         </w:txbxContent>
@@ -32416,7 +33249,35 @@
               <w:rPr>
                 <w:rFonts w:ascii="Century Gothic" w:hAnsi="Century Gothic"/>
               </w:rPr>
-              <w:t>(dangerX, score, playerIMG…)</w:t>
+              <w:t>(</w:t>
+            </w:r>
+            <w:proofErr w:type="spellStart"/>
+            <w:r>
+              <w:rPr>
+                <w:rFonts w:ascii="Century Gothic" w:hAnsi="Century Gothic"/>
+              </w:rPr>
+              <w:t>dangerX</w:t>
+            </w:r>
+            <w:proofErr w:type="spellEnd"/>
+            <w:r>
+              <w:rPr>
+                <w:rFonts w:ascii="Century Gothic" w:hAnsi="Century Gothic"/>
+              </w:rPr>
+              <w:t xml:space="preserve">, score, </w:t>
+            </w:r>
+            <w:proofErr w:type="spellStart"/>
+            <w:r>
+              <w:rPr>
+                <w:rFonts w:ascii="Century Gothic" w:hAnsi="Century Gothic"/>
+              </w:rPr>
+              <w:t>playerIMG</w:t>
+            </w:r>
+            <w:proofErr w:type="spellEnd"/>
+            <w:r>
+              <w:rPr>
+                <w:rFonts w:ascii="Century Gothic" w:hAnsi="Century Gothic"/>
+              </w:rPr>
+              <w:t>…)</w:t>
             </w:r>
           </w:p>
         </w:tc>
@@ -34327,7 +35188,35 @@
               <w:rPr>
                 <w:rFonts w:ascii="Century Gothic" w:hAnsi="Century Gothic"/>
               </w:rPr>
-              <w:t>(dangerX, score, playerIMG…)</w:t>
+              <w:t>(</w:t>
+            </w:r>
+            <w:proofErr w:type="spellStart"/>
+            <w:r>
+              <w:rPr>
+                <w:rFonts w:ascii="Century Gothic" w:hAnsi="Century Gothic"/>
+              </w:rPr>
+              <w:t>dangerX</w:t>
+            </w:r>
+            <w:proofErr w:type="spellEnd"/>
+            <w:r>
+              <w:rPr>
+                <w:rFonts w:ascii="Century Gothic" w:hAnsi="Century Gothic"/>
+              </w:rPr>
+              <w:t xml:space="preserve">, score, </w:t>
+            </w:r>
+            <w:proofErr w:type="spellStart"/>
+            <w:r>
+              <w:rPr>
+                <w:rFonts w:ascii="Century Gothic" w:hAnsi="Century Gothic"/>
+              </w:rPr>
+              <w:t>playerIMG</w:t>
+            </w:r>
+            <w:proofErr w:type="spellEnd"/>
+            <w:r>
+              <w:rPr>
+                <w:rFonts w:ascii="Century Gothic" w:hAnsi="Century Gothic"/>
+              </w:rPr>
+              <w:t>…)</w:t>
             </w:r>
           </w:p>
         </w:tc>
@@ -36435,7 +37324,35 @@
               <w:rPr>
                 <w:rFonts w:ascii="Century Gothic" w:hAnsi="Century Gothic"/>
               </w:rPr>
-              <w:t>(dangerX, score, playerIMG…)</w:t>
+              <w:t>(</w:t>
+            </w:r>
+            <w:proofErr w:type="spellStart"/>
+            <w:r>
+              <w:rPr>
+                <w:rFonts w:ascii="Century Gothic" w:hAnsi="Century Gothic"/>
+              </w:rPr>
+              <w:t>dangerX</w:t>
+            </w:r>
+            <w:proofErr w:type="spellEnd"/>
+            <w:r>
+              <w:rPr>
+                <w:rFonts w:ascii="Century Gothic" w:hAnsi="Century Gothic"/>
+              </w:rPr>
+              <w:t xml:space="preserve">, score, </w:t>
+            </w:r>
+            <w:proofErr w:type="spellStart"/>
+            <w:r>
+              <w:rPr>
+                <w:rFonts w:ascii="Century Gothic" w:hAnsi="Century Gothic"/>
+              </w:rPr>
+              <w:t>playerIMG</w:t>
+            </w:r>
+            <w:proofErr w:type="spellEnd"/>
+            <w:r>
+              <w:rPr>
+                <w:rFonts w:ascii="Century Gothic" w:hAnsi="Century Gothic"/>
+              </w:rPr>
+              <w:t>…)</w:t>
             </w:r>
           </w:p>
         </w:tc>
@@ -38467,14 +39384,14 @@
                         </a:ln>
                         <a:extLst>
                           <a:ext uri="{909E8E84-426E-40dd-AFC4-6F175D3DCCD1}">
-                            <a14:hiddenFill xmlns:a14="http://schemas.microsoft.com/office/drawing/2010/main" xmlns:w="http://schemas.openxmlformats.org/wordprocessingml/2006/main" xmlns:w10="urn:schemas-microsoft-com:office:word" xmlns:v="urn:schemas-microsoft-com:vml" xmlns:o="urn:schemas-microsoft-com:office:office" xmlns="">
+                            <a14:hiddenFill xmlns="" xmlns:o="urn:schemas-microsoft-com:office:office" xmlns:v="urn:schemas-microsoft-com:vml" xmlns:w10="urn:schemas-microsoft-com:office:word" xmlns:w="http://schemas.openxmlformats.org/wordprocessingml/2006/main" xmlns:a14="http://schemas.microsoft.com/office/drawing/2010/main">
                               <a:solidFill>
                                 <a:srgbClr val="FFFFFF"/>
                               </a:solidFill>
                             </a14:hiddenFill>
                           </a:ext>
                           <a:ext uri="{91240B29-F687-4f45-9708-019B960494DF}">
-                            <a14:hiddenLine xmlns:a14="http://schemas.microsoft.com/office/drawing/2010/main" xmlns:w="http://schemas.openxmlformats.org/wordprocessingml/2006/main" xmlns:w10="urn:schemas-microsoft-com:office:word" xmlns:v="urn:schemas-microsoft-com:vml" xmlns:o="urn:schemas-microsoft-com:office:office" xmlns="" w="9525">
+                            <a14:hiddenLine xmlns="" xmlns:o="urn:schemas-microsoft-com:office:office" xmlns:v="urn:schemas-microsoft-com:vml" xmlns:w10="urn:schemas-microsoft-com:office:word" xmlns:w="http://schemas.openxmlformats.org/wordprocessingml/2006/main" xmlns:a14="http://schemas.microsoft.com/office/drawing/2010/main" w="9525">
                               <a:solidFill>
                                 <a:srgbClr val="000000"/>
                               </a:solidFill>
@@ -38488,9 +39405,11 @@
                       <wps:txbx>
                         <w:txbxContent>
                           <w:p>
+                            <w:proofErr w:type="spellStart"/>
                             <w:r>
                               <w:t>num-sqr</w:t>
                             </w:r>
+                            <w:proofErr w:type="spellEnd"/>
                           </w:p>
                         </w:txbxContent>
                       </wps:txbx>
@@ -38606,7 +39525,7 @@
                         <a:effectLst/>
                         <a:extLst>
                           <a:ext uri="{909E8E84-426E-40dd-AFC4-6F175D3DCCD1}">
-                            <a14:hiddenFill xmlns:a14="http://schemas.microsoft.com/office/drawing/2010/main" xmlns:w="http://schemas.openxmlformats.org/wordprocessingml/2006/main" xmlns:w10="urn:schemas-microsoft-com:office:word" xmlns:v="urn:schemas-microsoft-com:vml" xmlns:o="urn:schemas-microsoft-com:office:office" xmlns="">
+                            <a14:hiddenFill xmlns="" xmlns:o="urn:schemas-microsoft-com:office:office" xmlns:v="urn:schemas-microsoft-com:vml" xmlns:w10="urn:schemas-microsoft-com:office:word" xmlns:w="http://schemas.openxmlformats.org/wordprocessingml/2006/main" xmlns:a14="http://schemas.microsoft.com/office/drawing/2010/main">
                               <a:gradFill rotWithShape="1">
                                 <a:gsLst>
                                   <a:gs pos="0">
@@ -38621,7 +39540,7 @@
                             </a14:hiddenFill>
                           </a:ext>
                           <a:ext uri="{AF507438-7753-43e0-B8FC-AC1667EBCBE1}">
-                            <a14:hiddenEffects xmlns:a14="http://schemas.microsoft.com/office/drawing/2010/main" xmlns:w="http://schemas.openxmlformats.org/wordprocessingml/2006/main" xmlns:w10="urn:schemas-microsoft-com:office:word" xmlns:v="urn:schemas-microsoft-com:vml" xmlns:o="urn:schemas-microsoft-com:office:office" xmlns="">
+                            <a14:hiddenEffects xmlns="" xmlns:o="urn:schemas-microsoft-com:office:office" xmlns:v="urn:schemas-microsoft-com:vml" xmlns:w10="urn:schemas-microsoft-com:office:word" xmlns:w="http://schemas.openxmlformats.org/wordprocessingml/2006/main" xmlns:a14="http://schemas.microsoft.com/office/drawing/2010/main">
                               <a:effectLst>
                                 <a:outerShdw blurRad="40000" dist="23000" dir="5400000" rotWithShape="0">
                                   <a:srgbClr val="000000">
@@ -38713,14 +39632,14 @@
                         </a:ln>
                         <a:extLst>
                           <a:ext uri="{909E8E84-426E-40dd-AFC4-6F175D3DCCD1}">
-                            <a14:hiddenFill xmlns:a14="http://schemas.microsoft.com/office/drawing/2010/main" xmlns:w="http://schemas.openxmlformats.org/wordprocessingml/2006/main" xmlns:w10="urn:schemas-microsoft-com:office:word" xmlns:v="urn:schemas-microsoft-com:vml" xmlns:o="urn:schemas-microsoft-com:office:office" xmlns="">
+                            <a14:hiddenFill xmlns="" xmlns:o="urn:schemas-microsoft-com:office:office" xmlns:v="urn:schemas-microsoft-com:vml" xmlns:w10="urn:schemas-microsoft-com:office:word" xmlns:w="http://schemas.openxmlformats.org/wordprocessingml/2006/main" xmlns:a14="http://schemas.microsoft.com/office/drawing/2010/main">
                               <a:solidFill>
                                 <a:srgbClr val="FFFFFF"/>
                               </a:solidFill>
                             </a14:hiddenFill>
                           </a:ext>
                           <a:ext uri="{91240B29-F687-4f45-9708-019B960494DF}">
-                            <a14:hiddenLine xmlns:a14="http://schemas.microsoft.com/office/drawing/2010/main" xmlns:w="http://schemas.openxmlformats.org/wordprocessingml/2006/main" xmlns:w10="urn:schemas-microsoft-com:office:word" xmlns:v="urn:schemas-microsoft-com:vml" xmlns:o="urn:schemas-microsoft-com:office:office" xmlns="" w="9525">
+                            <a14:hiddenLine xmlns="" xmlns:o="urn:schemas-microsoft-com:office:office" xmlns:v="urn:schemas-microsoft-com:vml" xmlns:w10="urn:schemas-microsoft-com:office:word" xmlns:w="http://schemas.openxmlformats.org/wordprocessingml/2006/main" xmlns:a14="http://schemas.microsoft.com/office/drawing/2010/main" w="9525">
                               <a:solidFill>
                                 <a:srgbClr val="000000"/>
                               </a:solidFill>
@@ -38859,7 +39778,7 @@
                         <a:effectLst/>
                         <a:extLst>
                           <a:ext uri="{909E8E84-426E-40dd-AFC4-6F175D3DCCD1}">
-                            <a14:hiddenFill xmlns:a14="http://schemas.microsoft.com/office/drawing/2010/main" xmlns:w="http://schemas.openxmlformats.org/wordprocessingml/2006/main" xmlns:w10="urn:schemas-microsoft-com:office:word" xmlns:v="urn:schemas-microsoft-com:vml" xmlns:o="urn:schemas-microsoft-com:office:office" xmlns="">
+                            <a14:hiddenFill xmlns="" xmlns:o="urn:schemas-microsoft-com:office:office" xmlns:v="urn:schemas-microsoft-com:vml" xmlns:w10="urn:schemas-microsoft-com:office:word" xmlns:w="http://schemas.openxmlformats.org/wordprocessingml/2006/main" xmlns:a14="http://schemas.microsoft.com/office/drawing/2010/main">
                               <a:gradFill rotWithShape="1">
                                 <a:gsLst>
                                   <a:gs pos="0">
@@ -38874,7 +39793,7 @@
                             </a14:hiddenFill>
                           </a:ext>
                           <a:ext uri="{AF507438-7753-43e0-B8FC-AC1667EBCBE1}">
-                            <a14:hiddenEffects xmlns:a14="http://schemas.microsoft.com/office/drawing/2010/main" xmlns:w="http://schemas.openxmlformats.org/wordprocessingml/2006/main" xmlns:w10="urn:schemas-microsoft-com:office:word" xmlns:v="urn:schemas-microsoft-com:vml" xmlns:o="urn:schemas-microsoft-com:office:office" xmlns="">
+                            <a14:hiddenEffects xmlns="" xmlns:o="urn:schemas-microsoft-com:office:office" xmlns:v="urn:schemas-microsoft-com:vml" xmlns:w10="urn:schemas-microsoft-com:office:word" xmlns:w="http://schemas.openxmlformats.org/wordprocessingml/2006/main" xmlns:a14="http://schemas.microsoft.com/office/drawing/2010/main">
                               <a:effectLst>
                                 <a:outerShdw blurRad="40000" dist="23000" dir="5400000" rotWithShape="0">
                                   <a:srgbClr val="000000">
@@ -38958,12 +39877,12 @@
                         <a:effectLst/>
                         <a:extLst>
                           <a:ext uri="{909E8E84-426E-40dd-AFC4-6F175D3DCCD1}">
-                            <a14:hiddenFill xmlns:a14="http://schemas.microsoft.com/office/drawing/2010/main" xmlns:w="http://schemas.openxmlformats.org/wordprocessingml/2006/main" xmlns:w10="urn:schemas-microsoft-com:office:word" xmlns:v="urn:schemas-microsoft-com:vml" xmlns:o="urn:schemas-microsoft-com:office:office" xmlns="">
+                            <a14:hiddenFill xmlns="" xmlns:o="urn:schemas-microsoft-com:office:office" xmlns:v="urn:schemas-microsoft-com:vml" xmlns:w10="urn:schemas-microsoft-com:office:word" xmlns:w="http://schemas.openxmlformats.org/wordprocessingml/2006/main" xmlns:a14="http://schemas.microsoft.com/office/drawing/2010/main">
                               <a:noFill/>
                             </a14:hiddenFill>
                           </a:ext>
                           <a:ext uri="{AF507438-7753-43e0-B8FC-AC1667EBCBE1}">
-                            <a14:hiddenEffects xmlns:a14="http://schemas.microsoft.com/office/drawing/2010/main" xmlns:w="http://schemas.openxmlformats.org/wordprocessingml/2006/main" xmlns:w10="urn:schemas-microsoft-com:office:word" xmlns:v="urn:schemas-microsoft-com:vml" xmlns:o="urn:schemas-microsoft-com:office:office" xmlns="">
+                            <a14:hiddenEffects xmlns="" xmlns:o="urn:schemas-microsoft-com:office:office" xmlns:v="urn:schemas-microsoft-com:vml" xmlns:w10="urn:schemas-microsoft-com:office:word" xmlns:w="http://schemas.openxmlformats.org/wordprocessingml/2006/main" xmlns:a14="http://schemas.microsoft.com/office/drawing/2010/main">
                               <a:effectLst>
                                 <a:outerShdw blurRad="40000" dist="20000" dir="5400000" rotWithShape="0">
                                   <a:srgbClr val="000000">
@@ -39065,12 +39984,12 @@
                         <a:effectLst/>
                         <a:extLst>
                           <a:ext uri="{909E8E84-426E-40dd-AFC4-6F175D3DCCD1}">
-                            <a14:hiddenFill xmlns:a14="http://schemas.microsoft.com/office/drawing/2010/main" xmlns:w="http://schemas.openxmlformats.org/wordprocessingml/2006/main" xmlns:w10="urn:schemas-microsoft-com:office:word" xmlns:v="urn:schemas-microsoft-com:vml" xmlns:o="urn:schemas-microsoft-com:office:office" xmlns="">
+                            <a14:hiddenFill xmlns="" xmlns:o="urn:schemas-microsoft-com:office:office" xmlns:v="urn:schemas-microsoft-com:vml" xmlns:w10="urn:schemas-microsoft-com:office:word" xmlns:w="http://schemas.openxmlformats.org/wordprocessingml/2006/main" xmlns:a14="http://schemas.microsoft.com/office/drawing/2010/main">
                               <a:noFill/>
                             </a14:hiddenFill>
                           </a:ext>
                           <a:ext uri="{AF507438-7753-43e0-B8FC-AC1667EBCBE1}">
-                            <a14:hiddenEffects xmlns:a14="http://schemas.microsoft.com/office/drawing/2010/main" xmlns:w="http://schemas.openxmlformats.org/wordprocessingml/2006/main" xmlns:w10="urn:schemas-microsoft-com:office:word" xmlns:v="urn:schemas-microsoft-com:vml" xmlns:o="urn:schemas-microsoft-com:office:office" xmlns="">
+                            <a14:hiddenEffects xmlns="" xmlns:o="urn:schemas-microsoft-com:office:office" xmlns:v="urn:schemas-microsoft-com:vml" xmlns:w10="urn:schemas-microsoft-com:office:word" xmlns:w="http://schemas.openxmlformats.org/wordprocessingml/2006/main" xmlns:a14="http://schemas.microsoft.com/office/drawing/2010/main">
                               <a:effectLst>
                                 <a:outerShdw blurRad="40000" dist="20000" dir="5400000" rotWithShape="0">
                                   <a:srgbClr val="000000">
@@ -39155,14 +40074,14 @@
                         </a:ln>
                         <a:extLst>
                           <a:ext uri="{909E8E84-426E-40dd-AFC4-6F175D3DCCD1}">
-                            <a14:hiddenFill xmlns:a14="http://schemas.microsoft.com/office/drawing/2010/main" xmlns:w="http://schemas.openxmlformats.org/wordprocessingml/2006/main" xmlns:w10="urn:schemas-microsoft-com:office:word" xmlns:v="urn:schemas-microsoft-com:vml" xmlns:o="urn:schemas-microsoft-com:office:office" xmlns="">
+                            <a14:hiddenFill xmlns="" xmlns:o="urn:schemas-microsoft-com:office:office" xmlns:v="urn:schemas-microsoft-com:vml" xmlns:w10="urn:schemas-microsoft-com:office:word" xmlns:w="http://schemas.openxmlformats.org/wordprocessingml/2006/main" xmlns:a14="http://schemas.microsoft.com/office/drawing/2010/main">
                               <a:solidFill>
                                 <a:srgbClr val="FFFFFF"/>
                               </a:solidFill>
                             </a14:hiddenFill>
                           </a:ext>
                           <a:ext uri="{91240B29-F687-4f45-9708-019B960494DF}">
-                            <a14:hiddenLine xmlns:a14="http://schemas.microsoft.com/office/drawing/2010/main" xmlns:w="http://schemas.openxmlformats.org/wordprocessingml/2006/main" xmlns:w10="urn:schemas-microsoft-com:office:word" xmlns:v="urn:schemas-microsoft-com:vml" xmlns:o="urn:schemas-microsoft-com:office:office" xmlns="" w="9525">
+                            <a14:hiddenLine xmlns="" xmlns:o="urn:schemas-microsoft-com:office:office" xmlns:v="urn:schemas-microsoft-com:vml" xmlns:w10="urn:schemas-microsoft-com:office:word" xmlns:w="http://schemas.openxmlformats.org/wordprocessingml/2006/main" xmlns:a14="http://schemas.microsoft.com/office/drawing/2010/main" w="9525">
                               <a:solidFill>
                                 <a:srgbClr val="000000"/>
                               </a:solidFill>
@@ -39243,7 +40162,25 @@
           <w:sz w:val="24"/>
           <w:szCs w:val="24"/>
         </w:rPr>
-        <w:t>Convert it into Pyret code:</w:t>
+        <w:t xml:space="preserve">Convert it into </w:t>
+      </w:r>
+      <w:proofErr w:type="spellStart"/>
+      <w:r>
+        <w:rPr>
+          <w:rFonts w:ascii="Trebuchet MS" w:hAnsi="Trebuchet MS" w:cs="Trebuchet MS"/>
+          <w:sz w:val="24"/>
+          <w:szCs w:val="24"/>
+        </w:rPr>
+        <w:t>Pyret</w:t>
+      </w:r>
+      <w:proofErr w:type="spellEnd"/>
+      <w:r>
+        <w:rPr>
+          <w:rFonts w:ascii="Trebuchet MS" w:hAnsi="Trebuchet MS" w:cs="Trebuchet MS"/>
+          <w:sz w:val="24"/>
+          <w:szCs w:val="24"/>
+        </w:rPr>
+        <w:t xml:space="preserve"> code:</w:t>
       </w:r>
     </w:p>
     <w:p>
@@ -39416,6 +40353,7 @@
           <w:szCs w:val="22"/>
         </w:rPr>
       </w:pPr>
+      <w:proofErr w:type="spellStart"/>
       <w:r>
         <w:rPr>
           <w:rFonts w:ascii="Trebuchet MS" w:hAnsi="Trebuchet MS" w:cs="Trebuchet MS"/>
@@ -39423,7 +40361,17 @@
           <w:sz w:val="22"/>
           <w:szCs w:val="22"/>
         </w:rPr>
-        <w:t>px: The x-coordinate of the player</w:t>
+        <w:t>px</w:t>
+      </w:r>
+      <w:proofErr w:type="spellEnd"/>
+      <w:r>
+        <w:rPr>
+          <w:rFonts w:ascii="Trebuchet MS" w:hAnsi="Trebuchet MS" w:cs="Trebuchet MS"/>
+          <w:i/>
+          <w:sz w:val="22"/>
+          <w:szCs w:val="22"/>
+        </w:rPr>
+        <w:t>: The x-coordinate of the player</w:t>
       </w:r>
     </w:p>
     <w:p>
@@ -39439,6 +40387,7 @@
           <w:szCs w:val="22"/>
         </w:rPr>
       </w:pPr>
+      <w:proofErr w:type="spellStart"/>
       <w:r>
         <w:rPr>
           <w:rFonts w:ascii="Trebuchet MS" w:hAnsi="Trebuchet MS" w:cs="Trebuchet MS"/>
@@ -39446,7 +40395,17 @@
           <w:sz w:val="22"/>
           <w:szCs w:val="22"/>
         </w:rPr>
-        <w:t>py: The y-coordinate of the player</w:t>
+        <w:t>py</w:t>
+      </w:r>
+      <w:proofErr w:type="spellEnd"/>
+      <w:r>
+        <w:rPr>
+          <w:rFonts w:ascii="Trebuchet MS" w:hAnsi="Trebuchet MS" w:cs="Trebuchet MS"/>
+          <w:i/>
+          <w:sz w:val="22"/>
+          <w:szCs w:val="22"/>
+        </w:rPr>
+        <w:t>: The y-coordinate of the player</w:t>
       </w:r>
     </w:p>
     <w:p>
@@ -39581,6 +40540,7 @@
         </w:rPr>
         <w:t>=  (</w:t>
       </w:r>
+      <w:proofErr w:type="spellStart"/>
       <w:proofErr w:type="gramEnd"/>
       <w:r>
         <w:rPr>
@@ -39588,7 +40548,16 @@
           <w:sz w:val="28"/>
           <w:szCs w:val="28"/>
         </w:rPr>
-        <w:t xml:space="preserve">px </w:t>
+        <w:t>px</w:t>
+      </w:r>
+      <w:proofErr w:type="spellEnd"/>
+      <w:r>
+        <w:rPr>
+          <w:rFonts w:ascii="Trebuchet MS" w:hAnsi="Trebuchet MS" w:cs="Trebuchet MS"/>
+          <w:sz w:val="28"/>
+          <w:szCs w:val="28"/>
+        </w:rPr>
+        <w:t xml:space="preserve"> </w:t>
       </w:r>
       <w:r>
         <w:rPr>
@@ -39623,6 +40592,7 @@
         </w:rPr>
         <w:t xml:space="preserve"> + (</w:t>
       </w:r>
+      <w:proofErr w:type="spellStart"/>
       <w:r>
         <w:rPr>
           <w:rFonts w:ascii="Trebuchet MS" w:hAnsi="Trebuchet MS" w:cs="Trebuchet MS"/>
@@ -39631,6 +40601,7 @@
         </w:rPr>
         <w:t>py</w:t>
       </w:r>
+      <w:proofErr w:type="spellEnd"/>
       <w:r>
         <w:rPr>
           <w:rFonts w:ascii="Trebuchet MS" w:hAnsi="Trebuchet MS" w:cs="Trebuchet MS"/>
@@ -39672,8 +40643,13 @@
           <w:rFonts w:cs="Trebuchet MS"/>
         </w:rPr>
       </w:pPr>
-      <w:r>
-        <w:t>Contract+Purpose Statement</w:t>
+      <w:proofErr w:type="spellStart"/>
+      <w:r>
+        <w:t>Contract+Purpose</w:t>
+      </w:r>
+      <w:proofErr w:type="spellEnd"/>
+      <w:r>
+        <w:t xml:space="preserve"> Statement</w:t>
       </w:r>
     </w:p>
     <w:p>
@@ -39708,6 +40684,14 @@
           <w:szCs w:val="22"/>
         </w:rPr>
         <w:t xml:space="preserve"> __________________ </w:t>
+      </w:r>
+      <w:r>
+        <w:rPr>
+          <w:rFonts w:ascii="Trebuchet MS" w:hAnsi="Trebuchet MS" w:cs="Trebuchet MS"/>
+          <w:sz w:val="36"/>
+          <w:szCs w:val="22"/>
+        </w:rPr>
+        <w:t>:</w:t>
       </w:r>
       <w:r>
         <w:rPr>
@@ -40369,13 +41353,23 @@
           <w:szCs w:val="22"/>
         </w:rPr>
       </w:pPr>
+      <w:proofErr w:type="spellStart"/>
       <w:r>
         <w:rPr>
           <w:rFonts w:ascii="Century Gothic" w:hAnsi="Century Gothic" w:cs="Trebuchet MS"/>
           <w:sz w:val="22"/>
           <w:szCs w:val="22"/>
         </w:rPr>
-        <w:t>px: The x-coordinate of the player</w:t>
+        <w:t>px</w:t>
+      </w:r>
+      <w:proofErr w:type="spellEnd"/>
+      <w:r>
+        <w:rPr>
+          <w:rFonts w:ascii="Century Gothic" w:hAnsi="Century Gothic" w:cs="Trebuchet MS"/>
+          <w:sz w:val="22"/>
+          <w:szCs w:val="22"/>
+        </w:rPr>
+        <w:t>: The x-coordinate of the player</w:t>
       </w:r>
     </w:p>
     <w:p>
@@ -40390,13 +41384,23 @@
           <w:szCs w:val="22"/>
         </w:rPr>
       </w:pPr>
+      <w:proofErr w:type="spellStart"/>
       <w:r>
         <w:rPr>
           <w:rFonts w:ascii="Century Gothic" w:hAnsi="Century Gothic" w:cs="Trebuchet MS"/>
           <w:sz w:val="22"/>
           <w:szCs w:val="22"/>
         </w:rPr>
-        <w:t>py: The y-coordinate of the player</w:t>
+        <w:t>py</w:t>
+      </w:r>
+      <w:proofErr w:type="spellEnd"/>
+      <w:r>
+        <w:rPr>
+          <w:rFonts w:ascii="Century Gothic" w:hAnsi="Century Gothic" w:cs="Trebuchet MS"/>
+          <w:sz w:val="22"/>
+          <w:szCs w:val="22"/>
+        </w:rPr>
+        <w:t>: The y-coordinate of the player</w:t>
       </w:r>
     </w:p>
     <w:p>
@@ -40522,8 +41526,13 @@
           <w:rFonts w:cs="Trebuchet MS"/>
         </w:rPr>
       </w:pPr>
-      <w:r>
-        <w:t>Contract+Purpose Statement</w:t>
+      <w:proofErr w:type="spellStart"/>
+      <w:r>
+        <w:t>Contract+Purpose</w:t>
+      </w:r>
+      <w:proofErr w:type="spellEnd"/>
+      <w:r>
+        <w:t xml:space="preserve"> Statement</w:t>
       </w:r>
     </w:p>
     <w:p>
@@ -40558,6 +41567,14 @@
           <w:szCs w:val="22"/>
         </w:rPr>
         <w:t xml:space="preserve"> __________________ </w:t>
+      </w:r>
+      <w:r>
+        <w:rPr>
+          <w:rFonts w:ascii="Trebuchet MS" w:hAnsi="Trebuchet MS" w:cs="Trebuchet MS"/>
+          <w:sz w:val="36"/>
+          <w:szCs w:val="22"/>
+        </w:rPr>
+        <w:t>:</w:t>
       </w:r>
       <w:r>
         <w:rPr>
@@ -41336,8 +42353,13 @@
           <w:rFonts w:cs="Trebuchet MS"/>
         </w:rPr>
       </w:pPr>
-      <w:r>
-        <w:t>Contract+Purpose Statement</w:t>
+      <w:proofErr w:type="spellStart"/>
+      <w:r>
+        <w:t>Contract+Purpose</w:t>
+      </w:r>
+      <w:proofErr w:type="spellEnd"/>
+      <w:r>
+        <w:t xml:space="preserve"> Statement</w:t>
       </w:r>
     </w:p>
     <w:p>
@@ -41389,6 +42411,14 @@
           <w:szCs w:val="22"/>
         </w:rPr>
         <w:t xml:space="preserve"> __________________ </w:t>
+      </w:r>
+      <w:r>
+        <w:rPr>
+          <w:rFonts w:ascii="Trebuchet MS" w:hAnsi="Trebuchet MS" w:cs="Trebuchet MS"/>
+          <w:sz w:val="36"/>
+          <w:szCs w:val="22"/>
+        </w:rPr>
+        <w:t>:</w:t>
       </w:r>
       <w:r>
         <w:rPr>
@@ -42214,8 +43244,13 @@
           <w:rFonts w:cs="Trebuchet MS"/>
         </w:rPr>
       </w:pPr>
-      <w:r>
-        <w:t>Contract+Purpose Statement</w:t>
+      <w:proofErr w:type="spellStart"/>
+      <w:r>
+        <w:t>Contract+Purpose</w:t>
+      </w:r>
+      <w:proofErr w:type="spellEnd"/>
+      <w:r>
+        <w:t xml:space="preserve"> Statement</w:t>
       </w:r>
     </w:p>
     <w:p>
@@ -42267,6 +43302,14 @@
           <w:szCs w:val="22"/>
         </w:rPr>
         <w:t xml:space="preserve"> __________________ </w:t>
+      </w:r>
+      <w:r>
+        <w:rPr>
+          <w:rFonts w:ascii="Trebuchet MS" w:hAnsi="Trebuchet MS" w:cs="Trebuchet MS"/>
+          <w:sz w:val="36"/>
+          <w:szCs w:val="22"/>
+        </w:rPr>
+        <w:t>:</w:t>
       </w:r>
       <w:r>
         <w:rPr>
@@ -43561,7 +44604,35 @@
               <w:rPr>
                 <w:rFonts w:ascii="Century Gothic" w:hAnsi="Century Gothic"/>
               </w:rPr>
-              <w:t>(dangerX, score, playerIMG…)</w:t>
+              <w:t>(</w:t>
+            </w:r>
+            <w:proofErr w:type="spellStart"/>
+            <w:r>
+              <w:rPr>
+                <w:rFonts w:ascii="Century Gothic" w:hAnsi="Century Gothic"/>
+              </w:rPr>
+              <w:t>dangerX</w:t>
+            </w:r>
+            <w:proofErr w:type="spellEnd"/>
+            <w:r>
+              <w:rPr>
+                <w:rFonts w:ascii="Century Gothic" w:hAnsi="Century Gothic"/>
+              </w:rPr>
+              <w:t xml:space="preserve">, score, </w:t>
+            </w:r>
+            <w:proofErr w:type="spellStart"/>
+            <w:r>
+              <w:rPr>
+                <w:rFonts w:ascii="Century Gothic" w:hAnsi="Century Gothic"/>
+              </w:rPr>
+              <w:t>playerIMG</w:t>
+            </w:r>
+            <w:proofErr w:type="spellEnd"/>
+            <w:r>
+              <w:rPr>
+                <w:rFonts w:ascii="Century Gothic" w:hAnsi="Century Gothic"/>
+              </w:rPr>
+              <w:t>…)</w:t>
             </w:r>
           </w:p>
         </w:tc>
@@ -44396,7 +45467,16 @@
                 <w:rFonts w:ascii="Century Gothic" w:hAnsi="Century Gothic"/>
                 <w:i/>
               </w:rPr>
-              <w:t>If either next-state function is new</w:t>
+              <w:t>If either next-st</w:t>
+            </w:r>
+            <w:bookmarkStart w:id="0" w:name="_GoBack"/>
+            <w:bookmarkEnd w:id="0"/>
+            <w:r>
+              <w:rPr>
+                <w:rFonts w:ascii="Century Gothic" w:hAnsi="Century Gothic"/>
+                <w:i/>
+              </w:rPr>
+              <w:t>ate function is new</w:t>
             </w:r>
           </w:p>
         </w:tc>
@@ -45535,7 +46615,35 @@
               <w:rPr>
                 <w:rFonts w:ascii="Century Gothic" w:hAnsi="Century Gothic"/>
               </w:rPr>
-              <w:t>(dangerX, score, playerIMG…)</w:t>
+              <w:t>(</w:t>
+            </w:r>
+            <w:proofErr w:type="spellStart"/>
+            <w:r>
+              <w:rPr>
+                <w:rFonts w:ascii="Century Gothic" w:hAnsi="Century Gothic"/>
+              </w:rPr>
+              <w:t>dangerX</w:t>
+            </w:r>
+            <w:proofErr w:type="spellEnd"/>
+            <w:r>
+              <w:rPr>
+                <w:rFonts w:ascii="Century Gothic" w:hAnsi="Century Gothic"/>
+              </w:rPr>
+              <w:t xml:space="preserve">, score, </w:t>
+            </w:r>
+            <w:proofErr w:type="spellStart"/>
+            <w:r>
+              <w:rPr>
+                <w:rFonts w:ascii="Century Gothic" w:hAnsi="Century Gothic"/>
+              </w:rPr>
+              <w:t>playerIMG</w:t>
+            </w:r>
+            <w:proofErr w:type="spellEnd"/>
+            <w:r>
+              <w:rPr>
+                <w:rFonts w:ascii="Century Gothic" w:hAnsi="Century Gothic"/>
+              </w:rPr>
+              <w:t>…)</w:t>
             </w:r>
           </w:p>
         </w:tc>
@@ -47512,7 +48620,35 @@
               <w:rPr>
                 <w:rFonts w:ascii="Century Gothic" w:hAnsi="Century Gothic"/>
               </w:rPr>
-              <w:t>(dangerX, score, playerIMG…)</w:t>
+              <w:t>(</w:t>
+            </w:r>
+            <w:proofErr w:type="spellStart"/>
+            <w:r>
+              <w:rPr>
+                <w:rFonts w:ascii="Century Gothic" w:hAnsi="Century Gothic"/>
+              </w:rPr>
+              <w:t>dangerX</w:t>
+            </w:r>
+            <w:proofErr w:type="spellEnd"/>
+            <w:r>
+              <w:rPr>
+                <w:rFonts w:ascii="Century Gothic" w:hAnsi="Century Gothic"/>
+              </w:rPr>
+              <w:t xml:space="preserve">, score, </w:t>
+            </w:r>
+            <w:proofErr w:type="spellStart"/>
+            <w:r>
+              <w:rPr>
+                <w:rFonts w:ascii="Century Gothic" w:hAnsi="Century Gothic"/>
+              </w:rPr>
+              <w:t>playerIMG</w:t>
+            </w:r>
+            <w:proofErr w:type="spellEnd"/>
+            <w:r>
+              <w:rPr>
+                <w:rFonts w:ascii="Century Gothic" w:hAnsi="Century Gothic"/>
+              </w:rPr>
+              <w:t>…)</w:t>
             </w:r>
           </w:p>
         </w:tc>
@@ -49464,7 +50600,35 @@
               <w:rPr>
                 <w:rFonts w:ascii="Century Gothic" w:hAnsi="Century Gothic"/>
               </w:rPr>
-              <w:t>(dangerX, score, playerIMG…)</w:t>
+              <w:t>(</w:t>
+            </w:r>
+            <w:proofErr w:type="spellStart"/>
+            <w:r>
+              <w:rPr>
+                <w:rFonts w:ascii="Century Gothic" w:hAnsi="Century Gothic"/>
+              </w:rPr>
+              <w:t>dangerX</w:t>
+            </w:r>
+            <w:proofErr w:type="spellEnd"/>
+            <w:r>
+              <w:rPr>
+                <w:rFonts w:ascii="Century Gothic" w:hAnsi="Century Gothic"/>
+              </w:rPr>
+              <w:t xml:space="preserve">, score, </w:t>
+            </w:r>
+            <w:proofErr w:type="spellStart"/>
+            <w:r>
+              <w:rPr>
+                <w:rFonts w:ascii="Century Gothic" w:hAnsi="Century Gothic"/>
+              </w:rPr>
+              <w:t>playerIMG</w:t>
+            </w:r>
+            <w:proofErr w:type="spellEnd"/>
+            <w:r>
+              <w:rPr>
+                <w:rFonts w:ascii="Century Gothic" w:hAnsi="Century Gothic"/>
+              </w:rPr>
+              <w:t>…)</w:t>
             </w:r>
           </w:p>
         </w:tc>
@@ -51378,7 +52542,35 @@
               <w:rPr>
                 <w:rFonts w:ascii="Century Gothic" w:hAnsi="Century Gothic"/>
               </w:rPr>
-              <w:t>(dangerX, score, playerIMG…)</w:t>
+              <w:t>(</w:t>
+            </w:r>
+            <w:proofErr w:type="spellStart"/>
+            <w:r>
+              <w:rPr>
+                <w:rFonts w:ascii="Century Gothic" w:hAnsi="Century Gothic"/>
+              </w:rPr>
+              <w:t>dangerX</w:t>
+            </w:r>
+            <w:proofErr w:type="spellEnd"/>
+            <w:r>
+              <w:rPr>
+                <w:rFonts w:ascii="Century Gothic" w:hAnsi="Century Gothic"/>
+              </w:rPr>
+              <w:t xml:space="preserve">, score, </w:t>
+            </w:r>
+            <w:proofErr w:type="spellStart"/>
+            <w:r>
+              <w:rPr>
+                <w:rFonts w:ascii="Century Gothic" w:hAnsi="Century Gothic"/>
+              </w:rPr>
+              <w:t>playerIMG</w:t>
+            </w:r>
+            <w:proofErr w:type="spellEnd"/>
+            <w:r>
+              <w:rPr>
+                <w:rFonts w:ascii="Century Gothic" w:hAnsi="Century Gothic"/>
+              </w:rPr>
+              <w:t>…)</w:t>
             </w:r>
           </w:p>
         </w:tc>
@@ -54782,7 +55974,7 @@
 </file>
 
 <file path=customXml/itemProps1.xml><?xml version="1.0" encoding="utf-8"?>
-<ds:datastoreItem xmlns:ds="http://schemas.openxmlformats.org/officeDocument/2006/customXml" ds:itemID="{4E8BDFB1-D10B-E44D-8377-01C4FE0DAE78}">
+<ds:datastoreItem xmlns:ds="http://schemas.openxmlformats.org/officeDocument/2006/customXml" ds:itemID="{7E9357EB-76DA-AF47-9225-AEEFC2838225}">
   <ds:schemaRefs>
     <ds:schemaRef ds:uri="http://schemas.openxmlformats.org/officeDocument/2006/bibliography"/>
   </ds:schemaRefs>

</xml_diff>